<commit_message>
Updated Resume May15th 2019
</commit_message>
<xml_diff>
--- a/img/resume.docx
+++ b/img/resume.docx
@@ -6,13 +6,13 @@
       <w:pPr>
         <w:jc w:val="center"/>
         <w:rPr>
-          <w:rFonts w:asciiTheme="minorHAnsi" w:hAnsiTheme="minorHAnsi"/>
-          <w:color w:val="000000" w:themeColor="text1"/>
-        </w:rPr>
-      </w:pPr>
-      <w:r>
-        <w:rPr>
-          <w:rFonts w:asciiTheme="minorHAnsi" w:hAnsiTheme="minorHAnsi"/>
+          <w:rFonts w:ascii="Helvetica" w:hAnsi="Helvetica" w:cs="Arial"/>
+          <w:color w:val="000000" w:themeColor="text1"/>
+        </w:rPr>
+      </w:pPr>
+      <w:r>
+        <w:rPr>
+          <w:rFonts w:ascii="Helvetica" w:hAnsi="Helvetica" w:cs="Arial"/>
           <w:color w:val="000000" w:themeColor="text1"/>
         </w:rPr>
         <w:t>NAMRATA SIVAKUMAR</w:t>
@@ -21,45 +21,95 @@
     <w:p>
       <w:pPr>
         <w:rPr>
-          <w:rFonts w:asciiTheme="minorHAnsi" w:hAnsiTheme="minorHAnsi"/>
-          <w:b w:val="0"/>
-          <w:color w:val="000000" w:themeColor="text1"/>
-          <w:sz w:val="16"/>
-          <w:szCs w:val="16"/>
-        </w:rPr>
-      </w:pPr>
-      <w:r>
-        <w:rPr>
-          <w:rFonts w:asciiTheme="minorHAnsi" w:hAnsiTheme="minorHAnsi"/>
-          <w:b w:val="0"/>
-          <w:color w:val="000000" w:themeColor="text1"/>
-          <w:sz w:val="16"/>
-          <w:szCs w:val="16"/>
-        </w:rPr>
-        <w:t xml:space="preserve">404 Kerby St Apt 123 Arlington Texas 76013                                                                                                                               </w:t>
-      </w:r>
-      <w:r>
-        <w:rPr>
-          <w:rFonts w:asciiTheme="minorHAnsi" w:hAnsiTheme="minorHAnsi"/>
-          <w:color w:val="000000" w:themeColor="text1"/>
-          <w:sz w:val="16"/>
-          <w:szCs w:val="16"/>
-        </w:rPr>
-        <w:t>Personal Website</w:t>
-      </w:r>
-      <w:r>
-        <w:rPr>
-          <w:rFonts w:asciiTheme="minorHAnsi" w:hAnsiTheme="minorHAnsi"/>
-          <w:b w:val="0"/>
-          <w:color w:val="000000" w:themeColor="text1"/>
-          <w:sz w:val="16"/>
-          <w:szCs w:val="16"/>
-        </w:rPr>
-        <w:t xml:space="preserve">: </w:t>
-      </w:r>
-      <w:r>
-        <w:rPr>
-          <w:rFonts w:asciiTheme="minorHAnsi" w:hAnsiTheme="minorHAnsi"/>
+          <w:rFonts w:ascii="Helvetica" w:hAnsi="Helvetica" w:cs="Arial"/>
+          <w:b w:val="0"/>
+          <w:color w:val="000000" w:themeColor="text1"/>
+          <w:sz w:val="16"/>
+          <w:szCs w:val="16"/>
+        </w:rPr>
+      </w:pPr>
+      <w:r>
+        <w:rPr>
+          <w:rFonts w:ascii="Helvetica" w:hAnsi="Helvetica" w:cs="Arial"/>
+          <w:b w:val="0"/>
+          <w:color w:val="000000" w:themeColor="text1"/>
+          <w:sz w:val="16"/>
+          <w:szCs w:val="16"/>
+        </w:rPr>
+        <w:t xml:space="preserve">404 Kerby St Apt 123 </w:t>
+      </w:r>
+      <w:r>
+        <w:rPr>
+          <w:rFonts w:ascii="Helvetica" w:hAnsi="Helvetica" w:cs="Arial"/>
+          <w:b w:val="0"/>
+          <w:color w:val="000000" w:themeColor="text1"/>
+          <w:sz w:val="16"/>
+          <w:szCs w:val="16"/>
+        </w:rPr>
+        <w:t>A</w:t>
+      </w:r>
+      <w:r>
+        <w:rPr>
+          <w:rFonts w:ascii="Helvetica" w:hAnsi="Helvetica" w:cs="Arial"/>
+          <w:b w:val="0"/>
+          <w:color w:val="000000" w:themeColor="text1"/>
+          <w:sz w:val="16"/>
+          <w:szCs w:val="16"/>
+        </w:rPr>
+        <w:t xml:space="preserve">rlington </w:t>
+      </w:r>
+      <w:r>
+        <w:rPr>
+          <w:rFonts w:ascii="Helvetica" w:hAnsi="Helvetica" w:cs="Arial"/>
+          <w:b w:val="0"/>
+          <w:color w:val="000000" w:themeColor="text1"/>
+          <w:sz w:val="16"/>
+          <w:szCs w:val="16"/>
+        </w:rPr>
+        <w:t>Texas</w:t>
+      </w:r>
+      <w:r>
+        <w:rPr>
+          <w:rFonts w:ascii="Helvetica" w:hAnsi="Helvetica" w:cs="Arial"/>
+          <w:b w:val="0"/>
+          <w:color w:val="000000" w:themeColor="text1"/>
+          <w:sz w:val="16"/>
+          <w:szCs w:val="16"/>
+        </w:rPr>
+        <w:t xml:space="preserve"> 76013</w:t>
+      </w:r>
+      <w:r>
+        <w:rPr>
+          <w:rFonts w:ascii="Helvetica" w:hAnsi="Helvetica" w:cs="Arial"/>
+          <w:b w:val="0"/>
+          <w:color w:val="000000" w:themeColor="text1"/>
+          <w:sz w:val="16"/>
+          <w:szCs w:val="16"/>
+        </w:rPr>
+        <w:t xml:space="preserve">                                                                       </w:t>
+      </w:r>
+      <w:r>
+        <w:rPr>
+          <w:rFonts w:ascii="Helvetica" w:hAnsi="Helvetica" w:cs="Arial"/>
+          <w:b w:val="0"/>
+          <w:color w:val="000000" w:themeColor="text1"/>
+          <w:sz w:val="16"/>
+          <w:szCs w:val="16"/>
+        </w:rPr>
+        <w:t xml:space="preserve">                   </w:t>
+      </w:r>
+      <w:r>
+        <w:rPr>
+          <w:rFonts w:ascii="Helvetica" w:hAnsi="Helvetica" w:cs="Arial"/>
+          <w:color w:val="000000" w:themeColor="text1"/>
+          <w:sz w:val="16"/>
+          <w:szCs w:val="16"/>
+        </w:rPr>
+        <w:t xml:space="preserve">                                </w:t>
+      </w:r>
+      <w:r>
+        <w:rPr>
+          <w:rFonts w:ascii="Helvetica" w:hAnsi="Helvetica" w:cs="Arial"/>
           <w:b w:val="0"/>
           <w:color w:val="000000" w:themeColor="text1"/>
           <w:sz w:val="16"/>
@@ -75,171 +125,178 @@
           <w:tab w:val="left" w:pos="7788"/>
         </w:tabs>
         <w:rPr>
-          <w:rFonts w:asciiTheme="minorHAnsi" w:hAnsiTheme="minorHAnsi"/>
-          <w:b w:val="0"/>
-          <w:color w:val="000000" w:themeColor="text1"/>
+          <w:rFonts w:ascii="Helvetica" w:hAnsi="Helvetica" w:cs="Arial"/>
+          <w:b w:val="0"/>
+          <w:sz w:val="16"/>
+          <w:szCs w:val="16"/>
+        </w:rPr>
+      </w:pPr>
+      <w:r>
+        <w:rPr>
+          <w:rFonts w:ascii="Helvetica" w:hAnsi="Helvetica" w:cs="Arial"/>
+          <w:color w:val="000000" w:themeColor="text1"/>
+          <w:sz w:val="16"/>
+          <w:szCs w:val="16"/>
+        </w:rPr>
+        <w:t>Email:</w:t>
+      </w:r>
+      <w:r>
+        <w:rPr>
+          <w:rFonts w:ascii="Helvetica" w:hAnsi="Helvetica" w:cs="Arial"/>
+          <w:b w:val="0"/>
+          <w:color w:val="000000" w:themeColor="text1"/>
+          <w:sz w:val="16"/>
+          <w:szCs w:val="16"/>
+        </w:rPr>
+        <w:t xml:space="preserve"> </w:t>
+      </w:r>
+      <w:r>
+        <w:rPr>
+          <w:rFonts w:ascii="Helvetica" w:hAnsi="Helvetica" w:cs="Arial"/>
+          <w:b w:val="0"/>
           <w:sz w:val="16"/>
           <w:szCs w:val="16"/>
           <w:u w:val="single"/>
         </w:rPr>
-      </w:pPr>
-      <w:r>
-        <w:rPr>
-          <w:rFonts w:asciiTheme="minorHAnsi" w:hAnsiTheme="minorHAnsi"/>
-          <w:color w:val="000000" w:themeColor="text1"/>
-          <w:sz w:val="16"/>
-          <w:szCs w:val="16"/>
-        </w:rPr>
-        <w:t>Email:</w:t>
-      </w:r>
-      <w:r>
-        <w:rPr>
-          <w:rFonts w:asciiTheme="minorHAnsi" w:hAnsiTheme="minorHAnsi"/>
-          <w:b w:val="0"/>
-          <w:color w:val="000000" w:themeColor="text1"/>
+        <w:t>namrata.si</w:t>
+      </w:r>
+      <w:r>
+        <w:rPr>
+          <w:rFonts w:ascii="Helvetica" w:hAnsi="Helvetica" w:cs="Arial"/>
+          <w:b w:val="0"/>
+          <w:sz w:val="16"/>
+          <w:szCs w:val="16"/>
+          <w:u w:val="single"/>
+        </w:rPr>
+        <w:t>vakumar1@gmail.com</w:t>
+      </w:r>
+      <w:r>
+        <w:rPr>
+          <w:rFonts w:ascii="Helvetica" w:hAnsi="Helvetica" w:cs="Arial"/>
+          <w:b w:val="0"/>
           <w:sz w:val="16"/>
           <w:szCs w:val="16"/>
         </w:rPr>
         <w:t xml:space="preserve"> </w:t>
+      </w:r>
+      <w:r>
+        <w:rPr>
+          <w:rFonts w:ascii="Helvetica" w:hAnsi="Helvetica" w:cs="Arial"/>
+          <w:color w:val="000000" w:themeColor="text1"/>
+          <w:sz w:val="16"/>
+          <w:szCs w:val="16"/>
+        </w:rPr>
+        <w:t xml:space="preserve">                                                                                                                                 </w:t>
+      </w:r>
+      <w:r>
+        <w:rPr>
+          <w:rFonts w:ascii="Helvetica" w:hAnsi="Helvetica" w:cs="Arial"/>
+          <w:b w:val="0"/>
+          <w:sz w:val="16"/>
+          <w:szCs w:val="16"/>
+          <w:u w:val="single"/>
+        </w:rPr>
+        <w:t>ht</w:t>
+      </w:r>
+      <w:r>
+        <w:rPr>
+          <w:rFonts w:ascii="Helvetica" w:hAnsi="Helvetica" w:cs="Arial"/>
+          <w:b w:val="0"/>
+          <w:sz w:val="16"/>
+          <w:szCs w:val="16"/>
+          <w:u w:val="single"/>
+        </w:rPr>
+        <w:t>tps://github.com/namratasiv/</w:t>
+      </w:r>
+    </w:p>
+    <w:p>
+      <w:pPr>
+        <w:pBdr>
+          <w:bottom w:val="single" w:sz="4" w:space="1" w:color="auto"/>
+        </w:pBdr>
+        <w:spacing w:line="276" w:lineRule="auto"/>
+        <w:rPr>
+          <w:rFonts w:ascii="Helvetica" w:hAnsi="Helvetica" w:cs="Arial"/>
+          <w:b w:val="0"/>
+          <w:sz w:val="16"/>
+          <w:szCs w:val="16"/>
+          <w:u w:val="single"/>
+        </w:rPr>
+      </w:pPr>
+      <w:r>
+        <w:rPr>
+          <w:rFonts w:ascii="Helvetica" w:hAnsi="Helvetica" w:cs="Arial"/>
+          <w:color w:val="000000" w:themeColor="text1"/>
+          <w:sz w:val="16"/>
+          <w:szCs w:val="16"/>
+        </w:rPr>
+        <w:t>Phone:</w:t>
+      </w:r>
+      <w:r>
+        <w:rPr>
+          <w:rFonts w:ascii="Helvetica" w:hAnsi="Helvetica" w:cs="Arial"/>
+          <w:b w:val="0"/>
+          <w:color w:val="000000" w:themeColor="text1"/>
+          <w:sz w:val="16"/>
+          <w:szCs w:val="16"/>
+        </w:rPr>
+        <w:t xml:space="preserve"> </w:t>
+      </w:r>
+      <w:r>
+        <w:rPr>
+          <w:rFonts w:ascii="Helvetica" w:hAnsi="Helvetica" w:cs="Arial"/>
+          <w:b w:val="0"/>
+          <w:color w:val="000000" w:themeColor="text1"/>
+          <w:sz w:val="16"/>
+          <w:szCs w:val="16"/>
+        </w:rPr>
+        <w:t>(682) 375-6117</w:t>
+      </w:r>
+      <w:r>
+        <w:rPr>
+          <w:rFonts w:ascii="Helvetica" w:hAnsi="Helvetica" w:cs="Arial"/>
+          <w:b w:val="0"/>
+          <w:color w:val="000000" w:themeColor="text1"/>
+          <w:sz w:val="16"/>
+          <w:szCs w:val="16"/>
+        </w:rPr>
+        <w:t xml:space="preserve"> </w:t>
+      </w:r>
+      <w:r>
+        <w:rPr>
+          <w:rFonts w:ascii="Helvetica" w:hAnsi="Helvetica" w:cs="Arial"/>
+          <w:b w:val="0"/>
+          <w:color w:val="000000" w:themeColor="text1"/>
+          <w:sz w:val="16"/>
+          <w:szCs w:val="16"/>
+        </w:rPr>
+        <w:tab/>
+        <w:t xml:space="preserve">                                                                                              </w:t>
+      </w:r>
+      <w:r>
+        <w:rPr>
+          <w:rFonts w:ascii="Helvetica" w:hAnsi="Helvetica" w:cs="Arial"/>
+          <w:b w:val="0"/>
+          <w:color w:val="000000" w:themeColor="text1"/>
+          <w:sz w:val="16"/>
+          <w:szCs w:val="16"/>
+        </w:rPr>
+        <w:t xml:space="preserve">     </w:t>
+      </w:r>
+      <w:r>
+        <w:rPr>
+          <w:rFonts w:ascii="Helvetica" w:hAnsi="Helvetica" w:cs="Arial"/>
+          <w:color w:val="000000" w:themeColor="text1"/>
+          <w:sz w:val="16"/>
+          <w:szCs w:val="16"/>
+        </w:rPr>
+        <w:t xml:space="preserve">                 </w:t>
       </w:r>
       <w:hyperlink r:id="rId8" w:history="1">
         <w:r>
           <w:rPr>
             <w:rStyle w:val="Hyperlink"/>
-            <w:rFonts w:asciiTheme="minorHAnsi" w:hAnsiTheme="minorHAnsi"/>
-            <w:b w:val="0"/>
-            <w:color w:val="000000" w:themeColor="text1"/>
-            <w:sz w:val="16"/>
-            <w:szCs w:val="16"/>
-          </w:rPr>
-          <w:t>namrata.sivakumar@mavs.uta.edu</w:t>
-        </w:r>
-      </w:hyperlink>
-      <w:r>
-        <w:rPr>
-          <w:rStyle w:val="Hyperlink"/>
-          <w:rFonts w:asciiTheme="minorHAnsi" w:hAnsiTheme="minorHAnsi"/>
-          <w:b w:val="0"/>
-          <w:color w:val="000000" w:themeColor="text1"/>
-          <w:sz w:val="16"/>
-          <w:szCs w:val="16"/>
-          <w:u w:val="none"/>
-        </w:rPr>
-        <w:t xml:space="preserve"> </w:t>
-      </w:r>
-      <w:r>
-        <w:rPr>
-          <w:rStyle w:val="Hyperlink"/>
-          <w:rFonts w:asciiTheme="minorHAnsi" w:hAnsiTheme="minorHAnsi"/>
-          <w:b w:val="0"/>
-          <w:color w:val="000000" w:themeColor="text1"/>
-          <w:sz w:val="16"/>
-          <w:szCs w:val="16"/>
-          <w:u w:val="none"/>
-        </w:rPr>
-        <w:tab/>
-      </w:r>
-      <w:r>
-        <w:rPr>
-          <w:rFonts w:asciiTheme="minorHAnsi" w:hAnsiTheme="minorHAnsi"/>
-          <w:color w:val="000000" w:themeColor="text1"/>
-          <w:sz w:val="16"/>
-          <w:szCs w:val="16"/>
-        </w:rPr>
-        <w:t>GitHub</w:t>
-      </w:r>
-      <w:r>
-        <w:rPr>
-          <w:rFonts w:asciiTheme="minorHAnsi" w:hAnsiTheme="minorHAnsi"/>
-          <w:b w:val="0"/>
-          <w:color w:val="000000" w:themeColor="text1"/>
-          <w:sz w:val="16"/>
-          <w:szCs w:val="16"/>
-        </w:rPr>
-        <w:t xml:space="preserve">: </w:t>
-      </w:r>
-      <w:hyperlink r:id="rId9" w:history="1">
-        <w:r>
-          <w:rPr>
-            <w:rStyle w:val="Hyperlink"/>
-            <w:rFonts w:asciiTheme="minorHAnsi" w:hAnsiTheme="minorHAnsi"/>
-            <w:b w:val="0"/>
-            <w:color w:val="000000" w:themeColor="text1"/>
-            <w:sz w:val="16"/>
-            <w:szCs w:val="16"/>
-          </w:rPr>
-          <w:t>https://github.com/namratasiv/Nam/</w:t>
-        </w:r>
-      </w:hyperlink>
-    </w:p>
-    <w:p>
-      <w:pPr>
-        <w:pBdr>
-          <w:bottom w:val="single" w:sz="4" w:space="1" w:color="auto"/>
-        </w:pBdr>
-        <w:spacing w:line="276" w:lineRule="auto"/>
-        <w:rPr>
-          <w:rFonts w:asciiTheme="minorHAnsi" w:hAnsiTheme="minorHAnsi"/>
-          <w:b w:val="0"/>
-          <w:sz w:val="16"/>
-          <w:szCs w:val="16"/>
-          <w:u w:val="single"/>
-        </w:rPr>
-      </w:pPr>
-      <w:r>
-        <w:rPr>
-          <w:rFonts w:asciiTheme="minorHAnsi" w:hAnsiTheme="minorHAnsi"/>
-          <w:color w:val="000000" w:themeColor="text1"/>
-          <w:sz w:val="16"/>
-          <w:szCs w:val="16"/>
-        </w:rPr>
-        <w:t>Phone:</w:t>
-      </w:r>
-      <w:r>
-        <w:rPr>
-          <w:rFonts w:asciiTheme="minorHAnsi" w:hAnsiTheme="minorHAnsi"/>
-          <w:b w:val="0"/>
-          <w:color w:val="000000" w:themeColor="text1"/>
-          <w:sz w:val="16"/>
-          <w:szCs w:val="16"/>
-        </w:rPr>
-        <w:t xml:space="preserve"> +1 (682) 375-6117 </w:t>
-      </w:r>
-      <w:r>
-        <w:rPr>
-          <w:rFonts w:asciiTheme="minorHAnsi" w:hAnsiTheme="minorHAnsi"/>
-          <w:b w:val="0"/>
-          <w:color w:val="000000" w:themeColor="text1"/>
-          <w:sz w:val="16"/>
-          <w:szCs w:val="16"/>
-        </w:rPr>
-        <w:tab/>
-        <w:t xml:space="preserve">                                                                                                                               </w:t>
-      </w:r>
-      <w:r>
-        <w:rPr>
-          <w:rFonts w:asciiTheme="minorHAnsi" w:hAnsiTheme="minorHAnsi"/>
-          <w:color w:val="000000" w:themeColor="text1"/>
-          <w:sz w:val="16"/>
-          <w:szCs w:val="16"/>
-        </w:rPr>
-        <w:t>LinkedIn</w:t>
-      </w:r>
-      <w:r>
-        <w:rPr>
-          <w:rFonts w:asciiTheme="minorHAnsi" w:hAnsiTheme="minorHAnsi"/>
-          <w:b w:val="0"/>
-          <w:color w:val="000000" w:themeColor="text1"/>
-          <w:sz w:val="16"/>
-          <w:szCs w:val="16"/>
-        </w:rPr>
-        <w:t xml:space="preserve">: </w:t>
-      </w:r>
-      <w:hyperlink r:id="rId10" w:history="1">
-        <w:r>
-          <w:rPr>
-            <w:rStyle w:val="Hyperlink"/>
-            <w:rFonts w:asciiTheme="minorHAnsi" w:hAnsiTheme="minorHAnsi"/>
+            <w:rFonts w:ascii="Helvetica" w:hAnsi="Helvetica" w:cs="Arial"/>
             <w:b w:val="0"/>
             <w:color w:val="000000" w:themeColor="text1"/>
             <w:sz w:val="16"/>
@@ -256,12 +313,337 @@
         </w:pBdr>
         <w:spacing w:line="276" w:lineRule="auto"/>
         <w:rPr>
-          <w:rFonts w:asciiTheme="minorHAnsi" w:hAnsiTheme="minorHAnsi"/>
-          <w:color w:val="000000" w:themeColor="text1"/>
-          <w:sz w:val="15"/>
-          <w:szCs w:val="15"/>
-        </w:rPr>
-      </w:pPr>
+          <w:rFonts w:ascii="Helvetica" w:hAnsi="Helvetica" w:cs="Arial"/>
+          <w:color w:val="000000" w:themeColor="text1"/>
+          <w:sz w:val="17"/>
+          <w:szCs w:val="17"/>
+        </w:rPr>
+      </w:pPr>
+      <w:r>
+        <w:rPr>
+          <w:rFonts w:ascii="Helvetica" w:hAnsi="Helvetica" w:cs="Arial"/>
+          <w:color w:val="000000" w:themeColor="text1"/>
+          <w:sz w:val="17"/>
+          <w:szCs w:val="17"/>
+        </w:rPr>
+        <w:t xml:space="preserve">EDUCATION  </w:t>
+      </w:r>
+    </w:p>
+    <w:p>
+      <w:pPr>
+        <w:spacing w:line="276" w:lineRule="auto"/>
+        <w:rPr>
+          <w:rFonts w:ascii="Helvetica" w:hAnsi="Helvetica" w:cs="Arial"/>
+          <w:color w:val="000000" w:themeColor="text1"/>
+          <w:sz w:val="17"/>
+          <w:szCs w:val="17"/>
+        </w:rPr>
+      </w:pPr>
+      <w:r>
+        <w:rPr>
+          <w:rFonts w:ascii="Helvetica" w:hAnsi="Helvetica" w:cs="Arial"/>
+          <w:i/>
+          <w:color w:val="000000" w:themeColor="text1"/>
+          <w:sz w:val="17"/>
+          <w:szCs w:val="17"/>
+        </w:rPr>
+        <w:t>THE UNIVERSITY OF TEXAS AT ARLINGTON</w:t>
+      </w:r>
+      <w:r>
+        <w:rPr>
+          <w:rFonts w:ascii="Helvetica" w:hAnsi="Helvetica" w:cs="Arial"/>
+          <w:b w:val="0"/>
+          <w:color w:val="000000" w:themeColor="text1"/>
+          <w:sz w:val="17"/>
+          <w:szCs w:val="17"/>
+        </w:rPr>
+        <w:t xml:space="preserve"> | Master of Science, Computer Science, GPA 3.</w:t>
+      </w:r>
+      <w:r>
+        <w:rPr>
+          <w:rFonts w:ascii="Helvetica" w:hAnsi="Helvetica" w:cs="Arial"/>
+          <w:b w:val="0"/>
+          <w:color w:val="000000" w:themeColor="text1"/>
+          <w:sz w:val="17"/>
+          <w:szCs w:val="17"/>
+        </w:rPr>
+        <w:t>5</w:t>
+      </w:r>
+      <w:bookmarkStart w:id="0" w:name="_GoBack"/>
+      <w:bookmarkEnd w:id="0"/>
+    </w:p>
+    <w:p>
+      <w:pPr>
+        <w:tabs>
+          <w:tab w:val="left" w:pos="1340"/>
+        </w:tabs>
+        <w:spacing w:line="276" w:lineRule="auto"/>
+        <w:rPr>
+          <w:rFonts w:ascii="Helvetica" w:hAnsi="Helvetica" w:cs="Arial"/>
+          <w:b w:val="0"/>
+          <w:i/>
+          <w:color w:val="000000" w:themeColor="text1"/>
+          <w:sz w:val="16"/>
+          <w:szCs w:val="16"/>
+        </w:rPr>
+      </w:pPr>
+      <w:r>
+        <w:rPr>
+          <w:rFonts w:ascii="Helvetica" w:hAnsi="Helvetica" w:cs="Arial"/>
+          <w:b w:val="0"/>
+          <w:i/>
+          <w:color w:val="000000" w:themeColor="text1"/>
+          <w:sz w:val="16"/>
+          <w:szCs w:val="16"/>
+        </w:rPr>
+        <w:t>May ’19</w:t>
+      </w:r>
+      <w:r>
+        <w:rPr>
+          <w:rFonts w:ascii="Helvetica" w:hAnsi="Helvetica" w:cs="Arial"/>
+          <w:b w:val="0"/>
+          <w:i/>
+          <w:color w:val="000000" w:themeColor="text1"/>
+          <w:sz w:val="16"/>
+          <w:szCs w:val="16"/>
+        </w:rPr>
+        <w:t xml:space="preserve"> | Arlington, Texas </w:t>
+      </w:r>
+    </w:p>
+    <w:p>
+      <w:pPr>
+        <w:tabs>
+          <w:tab w:val="left" w:pos="1340"/>
+        </w:tabs>
+        <w:spacing w:line="276" w:lineRule="auto"/>
+        <w:rPr>
+          <w:rFonts w:ascii="Helvetica" w:hAnsi="Helvetica" w:cs="Arial"/>
+          <w:i/>
+          <w:color w:val="000000" w:themeColor="text1"/>
+          <w:sz w:val="16"/>
+          <w:szCs w:val="16"/>
+        </w:rPr>
+      </w:pPr>
+      <w:r>
+        <w:rPr>
+          <w:rFonts w:ascii="Helvetica" w:hAnsi="Helvetica" w:cs="Arial"/>
+          <w:i/>
+          <w:color w:val="000000" w:themeColor="text1"/>
+          <w:sz w:val="16"/>
+          <w:szCs w:val="16"/>
+        </w:rPr>
+        <w:t xml:space="preserve">Specialization: </w:t>
+      </w:r>
+      <w:r>
+        <w:rPr>
+          <w:rFonts w:ascii="Helvetica" w:hAnsi="Helvetica" w:cs="Arial"/>
+          <w:b w:val="0"/>
+          <w:i/>
+          <w:color w:val="000000" w:themeColor="text1"/>
+          <w:sz w:val="16"/>
+          <w:szCs w:val="16"/>
+        </w:rPr>
+        <w:t>Software Engineering and Databases/Big Data</w:t>
+      </w:r>
+    </w:p>
+    <w:p>
+      <w:pPr>
+        <w:tabs>
+          <w:tab w:val="left" w:pos="1340"/>
+        </w:tabs>
+        <w:spacing w:line="276" w:lineRule="auto"/>
+        <w:rPr>
+          <w:rFonts w:ascii="Helvetica" w:hAnsi="Helvetica" w:cs="Arial"/>
+          <w:b w:val="0"/>
+          <w:i/>
+          <w:color w:val="000000" w:themeColor="text1"/>
+          <w:sz w:val="16"/>
+          <w:szCs w:val="16"/>
+        </w:rPr>
+      </w:pPr>
+      <w:r>
+        <w:rPr>
+          <w:rFonts w:ascii="Helvetica" w:hAnsi="Helvetica" w:cs="Arial"/>
+          <w:i/>
+          <w:color w:val="000000" w:themeColor="text1"/>
+          <w:sz w:val="16"/>
+          <w:szCs w:val="16"/>
+        </w:rPr>
+        <w:t>Programming Coursework</w:t>
+      </w:r>
+      <w:r>
+        <w:rPr>
+          <w:rFonts w:ascii="Helvetica" w:hAnsi="Helvetica" w:cs="Arial"/>
+          <w:b w:val="0"/>
+          <w:i/>
+          <w:color w:val="000000" w:themeColor="text1"/>
+          <w:sz w:val="16"/>
+          <w:szCs w:val="16"/>
+        </w:rPr>
+        <w:t xml:space="preserve">: Algorithms and Data Structures, </w:t>
+      </w:r>
+      <w:r>
+        <w:rPr>
+          <w:rFonts w:ascii="Helvetica" w:hAnsi="Helvetica" w:cs="Arial"/>
+          <w:b w:val="0"/>
+          <w:i/>
+          <w:color w:val="000000" w:themeColor="text1"/>
+          <w:sz w:val="16"/>
+          <w:szCs w:val="16"/>
+        </w:rPr>
+        <w:t xml:space="preserve">Data Analysis and Modelling Techniques, </w:t>
+      </w:r>
+      <w:r>
+        <w:rPr>
+          <w:rFonts w:ascii="Helvetica" w:hAnsi="Helvetica" w:cs="Arial"/>
+          <w:b w:val="0"/>
+          <w:i/>
+          <w:color w:val="000000" w:themeColor="text1"/>
+          <w:sz w:val="16"/>
+          <w:szCs w:val="16"/>
+        </w:rPr>
+        <w:t xml:space="preserve">Software Engineering Management, Web Data Management, Networks, </w:t>
+      </w:r>
+      <w:r>
+        <w:rPr>
+          <w:rFonts w:ascii="Helvetica" w:hAnsi="Helvetica" w:cs="Arial"/>
+          <w:b w:val="0"/>
+          <w:i/>
+          <w:color w:val="000000" w:themeColor="text1"/>
+          <w:sz w:val="16"/>
+          <w:szCs w:val="16"/>
+        </w:rPr>
+        <w:t xml:space="preserve">Software </w:t>
+      </w:r>
+      <w:r>
+        <w:rPr>
+          <w:rFonts w:ascii="Helvetica" w:hAnsi="Helvetica" w:cs="Arial"/>
+          <w:b w:val="0"/>
+          <w:i/>
+          <w:color w:val="000000" w:themeColor="text1"/>
+          <w:sz w:val="16"/>
+          <w:szCs w:val="16"/>
+        </w:rPr>
+        <w:t>Testing, Cloud Computing &amp; Big Data</w:t>
+      </w:r>
+      <w:r>
+        <w:rPr>
+          <w:rFonts w:ascii="Helvetica" w:hAnsi="Helvetica" w:cs="Arial"/>
+          <w:b w:val="0"/>
+          <w:i/>
+          <w:color w:val="000000" w:themeColor="text1"/>
+          <w:sz w:val="16"/>
+          <w:szCs w:val="16"/>
+        </w:rPr>
+        <w:t>, Data</w:t>
+      </w:r>
+      <w:r>
+        <w:rPr>
+          <w:rFonts w:ascii="Helvetica" w:hAnsi="Helvetica" w:cs="Arial"/>
+          <w:b w:val="0"/>
+          <w:i/>
+          <w:color w:val="000000" w:themeColor="text1"/>
+          <w:sz w:val="16"/>
+          <w:szCs w:val="16"/>
+        </w:rPr>
+        <w:t>base Systems, Secure Programming</w:t>
+      </w:r>
+      <w:r>
+        <w:rPr>
+          <w:rFonts w:ascii="Helvetica" w:hAnsi="Helvetica" w:cs="Arial"/>
+          <w:b w:val="0"/>
+          <w:i/>
+          <w:color w:val="000000" w:themeColor="text1"/>
+          <w:sz w:val="16"/>
+          <w:szCs w:val="16"/>
+        </w:rPr>
+        <w:t>,</w:t>
+      </w:r>
+      <w:r>
+        <w:rPr>
+          <w:rFonts w:ascii="Helvetica" w:hAnsi="Helvetica" w:cs="Arial"/>
+          <w:b w:val="0"/>
+          <w:i/>
+          <w:color w:val="000000" w:themeColor="text1"/>
+          <w:sz w:val="16"/>
+          <w:szCs w:val="16"/>
+        </w:rPr>
+        <w:t xml:space="preserve"> Python Programming</w:t>
+      </w:r>
+    </w:p>
+    <w:p>
+      <w:pPr>
+        <w:tabs>
+          <w:tab w:val="left" w:pos="1340"/>
+        </w:tabs>
+        <w:rPr>
+          <w:rFonts w:ascii="Helvetica" w:hAnsi="Helvetica" w:cs="Arial"/>
+          <w:i/>
+          <w:color w:val="000000" w:themeColor="text1"/>
+          <w:sz w:val="16"/>
+          <w:szCs w:val="16"/>
+        </w:rPr>
+      </w:pPr>
+    </w:p>
+    <w:p>
+      <w:pPr>
+        <w:tabs>
+          <w:tab w:val="left" w:pos="1340"/>
+        </w:tabs>
+        <w:rPr>
+          <w:rFonts w:ascii="Helvetica" w:hAnsi="Helvetica" w:cs="Arial"/>
+          <w:b w:val="0"/>
+          <w:color w:val="000000" w:themeColor="text1"/>
+          <w:sz w:val="17"/>
+          <w:szCs w:val="17"/>
+        </w:rPr>
+      </w:pPr>
+      <w:r>
+        <w:rPr>
+          <w:rFonts w:ascii="Helvetica" w:hAnsi="Helvetica" w:cs="Arial"/>
+          <w:i/>
+          <w:color w:val="000000" w:themeColor="text1"/>
+          <w:sz w:val="17"/>
+          <w:szCs w:val="17"/>
+        </w:rPr>
+        <w:t>ANNA UNIVERSITY</w:t>
+      </w:r>
+      <w:r>
+        <w:rPr>
+          <w:rFonts w:ascii="Helvetica" w:hAnsi="Helvetica" w:cs="Arial"/>
+          <w:b w:val="0"/>
+          <w:color w:val="000000" w:themeColor="text1"/>
+          <w:sz w:val="17"/>
+          <w:szCs w:val="17"/>
+        </w:rPr>
+        <w:t xml:space="preserve"> | Bachelor of Engineering, Computer Science and Engineering, GPA 3.3</w:t>
+      </w:r>
+    </w:p>
+    <w:p>
+      <w:pPr>
+        <w:tabs>
+          <w:tab w:val="left" w:pos="1340"/>
+        </w:tabs>
+        <w:rPr>
+          <w:rFonts w:ascii="Helvetica" w:hAnsi="Helvetica" w:cs="Arial"/>
+          <w:b w:val="0"/>
+          <w:i/>
+          <w:color w:val="000000" w:themeColor="text1"/>
+          <w:sz w:val="16"/>
+          <w:szCs w:val="16"/>
+        </w:rPr>
+      </w:pPr>
+      <w:r>
+        <w:rPr>
+          <w:rFonts w:ascii="Helvetica" w:hAnsi="Helvetica" w:cs="Arial"/>
+          <w:b w:val="0"/>
+          <w:i/>
+          <w:color w:val="000000" w:themeColor="text1"/>
+          <w:sz w:val="16"/>
+          <w:szCs w:val="16"/>
+        </w:rPr>
+        <w:t xml:space="preserve">May ’17 | Chennai, India </w:t>
+      </w:r>
     </w:p>
     <w:p>
       <w:pPr>
@@ -270,258 +652,67 @@
         </w:pBdr>
         <w:spacing w:line="276" w:lineRule="auto"/>
         <w:rPr>
-          <w:rFonts w:asciiTheme="minorHAnsi" w:hAnsiTheme="minorHAnsi"/>
-          <w:color w:val="000000" w:themeColor="text1"/>
-          <w:sz w:val="18"/>
-          <w:szCs w:val="18"/>
-        </w:rPr>
-      </w:pPr>
-      <w:r>
-        <w:rPr>
-          <w:rFonts w:asciiTheme="minorHAnsi" w:hAnsiTheme="minorHAnsi"/>
-          <w:color w:val="000000" w:themeColor="text1"/>
-          <w:sz w:val="18"/>
-          <w:szCs w:val="18"/>
-        </w:rPr>
-        <w:t xml:space="preserve">EDUCATION  </w:t>
-      </w:r>
-    </w:p>
-    <w:p>
-      <w:pPr>
-        <w:spacing w:line="276" w:lineRule="auto"/>
-        <w:rPr>
-          <w:rFonts w:asciiTheme="minorHAnsi" w:hAnsiTheme="minorHAnsi"/>
-          <w:color w:val="000000" w:themeColor="text1"/>
-          <w:sz w:val="16"/>
-          <w:szCs w:val="16"/>
-        </w:rPr>
-      </w:pPr>
-      <w:r>
-        <w:rPr>
-          <w:rFonts w:asciiTheme="minorHAnsi" w:hAnsiTheme="minorHAnsi"/>
-          <w:i/>
-          <w:color w:val="000000" w:themeColor="text1"/>
-          <w:sz w:val="16"/>
-          <w:szCs w:val="16"/>
-        </w:rPr>
-        <w:t>THE UNIVERSITY OF TEXAS AT ARLINGTON</w:t>
-      </w:r>
-      <w:r>
-        <w:rPr>
-          <w:rFonts w:asciiTheme="minorHAnsi" w:hAnsiTheme="minorHAnsi"/>
-          <w:b w:val="0"/>
-          <w:color w:val="000000" w:themeColor="text1"/>
-          <w:sz w:val="16"/>
-          <w:szCs w:val="16"/>
-        </w:rPr>
-        <w:t xml:space="preserve"> | Master of Science, Computer Science, GPA 3.33</w:t>
-      </w:r>
-    </w:p>
-    <w:p>
-      <w:pPr>
-        <w:tabs>
-          <w:tab w:val="left" w:pos="1340"/>
-        </w:tabs>
-        <w:spacing w:line="276" w:lineRule="auto"/>
-        <w:rPr>
-          <w:rFonts w:asciiTheme="minorHAnsi" w:hAnsiTheme="minorHAnsi"/>
-          <w:b w:val="0"/>
-          <w:i/>
-          <w:color w:val="000000" w:themeColor="text1"/>
-          <w:sz w:val="16"/>
-          <w:szCs w:val="16"/>
-        </w:rPr>
-      </w:pPr>
-      <w:r>
-        <w:rPr>
-          <w:rFonts w:asciiTheme="minorHAnsi" w:hAnsiTheme="minorHAnsi"/>
-          <w:b w:val="0"/>
-          <w:i/>
-          <w:color w:val="000000" w:themeColor="text1"/>
-          <w:sz w:val="16"/>
-          <w:szCs w:val="16"/>
-        </w:rPr>
-        <w:t xml:space="preserve">May ’19 (Expected) | Arlington, Texas </w:t>
-      </w:r>
-    </w:p>
-    <w:p>
-      <w:pPr>
-        <w:tabs>
-          <w:tab w:val="left" w:pos="1340"/>
-        </w:tabs>
-        <w:spacing w:line="276" w:lineRule="auto"/>
-        <w:rPr>
-          <w:rFonts w:asciiTheme="minorHAnsi" w:hAnsiTheme="minorHAnsi"/>
-          <w:i/>
-          <w:color w:val="000000" w:themeColor="text1"/>
-          <w:sz w:val="16"/>
-          <w:szCs w:val="16"/>
-        </w:rPr>
-      </w:pPr>
-      <w:r>
-        <w:rPr>
-          <w:rFonts w:asciiTheme="minorHAnsi" w:hAnsiTheme="minorHAnsi"/>
-          <w:i/>
-          <w:color w:val="000000" w:themeColor="text1"/>
-          <w:sz w:val="16"/>
-          <w:szCs w:val="16"/>
-        </w:rPr>
-        <w:t xml:space="preserve">Specialization: </w:t>
-      </w:r>
-      <w:r>
-        <w:rPr>
-          <w:rFonts w:asciiTheme="minorHAnsi" w:hAnsiTheme="minorHAnsi"/>
-          <w:b w:val="0"/>
-          <w:i/>
-          <w:color w:val="000000" w:themeColor="text1"/>
-          <w:sz w:val="16"/>
-          <w:szCs w:val="16"/>
-        </w:rPr>
-        <w:t>Software Engineering and Databases/Big Data</w:t>
-      </w:r>
-    </w:p>
-    <w:p>
-      <w:pPr>
-        <w:tabs>
-          <w:tab w:val="left" w:pos="1340"/>
-        </w:tabs>
-        <w:spacing w:line="276" w:lineRule="auto"/>
-        <w:rPr>
-          <w:rFonts w:asciiTheme="minorHAnsi" w:hAnsiTheme="minorHAnsi"/>
-          <w:b w:val="0"/>
-          <w:i/>
-          <w:color w:val="000000" w:themeColor="text1"/>
-          <w:sz w:val="16"/>
-          <w:szCs w:val="16"/>
-        </w:rPr>
-      </w:pPr>
-      <w:r>
-        <w:rPr>
-          <w:rFonts w:asciiTheme="minorHAnsi" w:hAnsiTheme="minorHAnsi"/>
-          <w:i/>
-          <w:color w:val="000000" w:themeColor="text1"/>
-          <w:sz w:val="16"/>
-          <w:szCs w:val="16"/>
-        </w:rPr>
-        <w:t>Programming Coursework</w:t>
-      </w:r>
-      <w:r>
-        <w:rPr>
-          <w:rFonts w:asciiTheme="minorHAnsi" w:hAnsiTheme="minorHAnsi"/>
-          <w:b w:val="0"/>
-          <w:i/>
-          <w:color w:val="000000" w:themeColor="text1"/>
-          <w:sz w:val="16"/>
-          <w:szCs w:val="16"/>
-        </w:rPr>
-        <w:t xml:space="preserve">: Algorithms and Data Structures, Software Engineering Management, Web Data Management, Networks, </w:t>
-      </w:r>
-      <w:r>
-        <w:rPr>
-          <w:rFonts w:asciiTheme="minorHAnsi" w:hAnsiTheme="minorHAnsi"/>
-          <w:b w:val="0"/>
-          <w:i/>
-          <w:color w:val="000000" w:themeColor="text1"/>
-          <w:sz w:val="16"/>
-          <w:szCs w:val="16"/>
-        </w:rPr>
-        <w:t xml:space="preserve">Software </w:t>
-      </w:r>
-      <w:r>
-        <w:rPr>
-          <w:rFonts w:asciiTheme="minorHAnsi" w:hAnsiTheme="minorHAnsi"/>
-          <w:b w:val="0"/>
-          <w:i/>
-          <w:color w:val="000000" w:themeColor="text1"/>
-          <w:sz w:val="16"/>
-          <w:szCs w:val="16"/>
-        </w:rPr>
-        <w:t>Testing, Cloud Computing &amp; Big Data, Data</w:t>
-      </w:r>
-      <w:r>
-        <w:rPr>
-          <w:rFonts w:asciiTheme="minorHAnsi" w:hAnsiTheme="minorHAnsi"/>
-          <w:b w:val="0"/>
-          <w:i/>
-          <w:color w:val="000000" w:themeColor="text1"/>
-          <w:sz w:val="16"/>
-          <w:szCs w:val="16"/>
-        </w:rPr>
-        <w:t>base Systems, Secure Programming, Python Programming</w:t>
-      </w:r>
-    </w:p>
-    <w:p>
-      <w:pPr>
-        <w:tabs>
-          <w:tab w:val="left" w:pos="1340"/>
-        </w:tabs>
-        <w:rPr>
-          <w:rFonts w:asciiTheme="minorHAnsi" w:hAnsiTheme="minorHAnsi"/>
-          <w:i/>
-          <w:color w:val="000000" w:themeColor="text1"/>
-          <w:sz w:val="16"/>
-          <w:szCs w:val="16"/>
-        </w:rPr>
-      </w:pPr>
-    </w:p>
-    <w:p>
-      <w:pPr>
-        <w:tabs>
-          <w:tab w:val="left" w:pos="1340"/>
-        </w:tabs>
-        <w:rPr>
-          <w:rFonts w:asciiTheme="minorHAnsi" w:hAnsiTheme="minorHAnsi"/>
-          <w:b w:val="0"/>
-          <w:color w:val="000000" w:themeColor="text1"/>
-          <w:sz w:val="16"/>
-          <w:szCs w:val="16"/>
-        </w:rPr>
-      </w:pPr>
-      <w:r>
-        <w:rPr>
-          <w:rFonts w:asciiTheme="minorHAnsi" w:hAnsiTheme="minorHAnsi"/>
-          <w:i/>
-          <w:color w:val="000000" w:themeColor="text1"/>
-          <w:sz w:val="16"/>
-          <w:szCs w:val="16"/>
-        </w:rPr>
-        <w:t>ANNA UNIVERSITY</w:t>
-      </w:r>
-      <w:r>
-        <w:rPr>
-          <w:rFonts w:asciiTheme="minorHAnsi" w:hAnsiTheme="minorHAnsi"/>
-          <w:b w:val="0"/>
-          <w:color w:val="000000" w:themeColor="text1"/>
-          <w:sz w:val="16"/>
-          <w:szCs w:val="16"/>
-        </w:rPr>
-        <w:t xml:space="preserve"> | Bachelor of Engineering, Computer Science and Engineering, GPA 3.3</w:t>
-      </w:r>
-    </w:p>
-    <w:p>
-      <w:pPr>
-        <w:tabs>
-          <w:tab w:val="left" w:pos="1340"/>
-        </w:tabs>
-        <w:rPr>
-          <w:rFonts w:asciiTheme="minorHAnsi" w:hAnsiTheme="minorHAnsi"/>
-          <w:b w:val="0"/>
-          <w:i/>
-          <w:color w:val="000000" w:themeColor="text1"/>
-          <w:sz w:val="16"/>
-          <w:szCs w:val="16"/>
-        </w:rPr>
-      </w:pPr>
-      <w:r>
-        <w:rPr>
-          <w:rFonts w:asciiTheme="minorHAnsi" w:hAnsiTheme="minorHAnsi"/>
-          <w:b w:val="0"/>
-          <w:i/>
-          <w:color w:val="000000" w:themeColor="text1"/>
-          <w:sz w:val="16"/>
-          <w:szCs w:val="16"/>
-        </w:rPr>
-        <w:t xml:space="preserve">May ’17 | Chennai, India </w:t>
+          <w:rFonts w:ascii="Helvetica" w:hAnsi="Helvetica" w:cs="Arial"/>
+          <w:b w:val="0"/>
+          <w:i/>
+          <w:color w:val="000000" w:themeColor="text1"/>
+          <w:sz w:val="16"/>
+          <w:szCs w:val="16"/>
+        </w:rPr>
+      </w:pPr>
+      <w:r>
+        <w:rPr>
+          <w:rFonts w:ascii="Helvetica" w:hAnsi="Helvetica" w:cs="Arial"/>
+          <w:i/>
+          <w:color w:val="000000" w:themeColor="text1"/>
+          <w:sz w:val="16"/>
+          <w:szCs w:val="16"/>
+        </w:rPr>
+        <w:t xml:space="preserve">Major Coursework: </w:t>
+      </w:r>
+      <w:r>
+        <w:rPr>
+          <w:rFonts w:ascii="Helvetica" w:hAnsi="Helvetica" w:cs="Arial"/>
+          <w:b w:val="0"/>
+          <w:i/>
+          <w:color w:val="000000" w:themeColor="text1"/>
+          <w:sz w:val="16"/>
+          <w:szCs w:val="16"/>
+        </w:rPr>
+        <w:t>Operating Systems, Theory of Computing, Computer Architecture</w:t>
+      </w:r>
+      <w:r>
+        <w:rPr>
+          <w:rFonts w:ascii="Helvetica" w:hAnsi="Helvetica" w:cs="Arial"/>
+          <w:b w:val="0"/>
+          <w:i/>
+          <w:color w:val="000000" w:themeColor="text1"/>
+          <w:sz w:val="16"/>
+          <w:szCs w:val="16"/>
+        </w:rPr>
+        <w:t>, Programming Languages</w:t>
+      </w:r>
+      <w:r>
+        <w:rPr>
+          <w:rFonts w:ascii="Helvetica" w:hAnsi="Helvetica" w:cs="Arial"/>
+          <w:b w:val="0"/>
+          <w:i/>
+          <w:color w:val="000000" w:themeColor="text1"/>
+          <w:sz w:val="16"/>
+          <w:szCs w:val="16"/>
+        </w:rPr>
+        <w:t>, Computer Ne</w:t>
+      </w:r>
+      <w:r>
+        <w:rPr>
+          <w:rFonts w:ascii="Helvetica" w:hAnsi="Helvetica" w:cs="Arial"/>
+          <w:b w:val="0"/>
+          <w:i/>
+          <w:color w:val="000000" w:themeColor="text1"/>
+          <w:sz w:val="16"/>
+          <w:szCs w:val="16"/>
+        </w:rPr>
+        <w:t>tworks</w:t>
       </w:r>
     </w:p>
     <w:p>
@@ -531,35 +722,14 @@
         </w:pBdr>
         <w:spacing w:line="276" w:lineRule="auto"/>
         <w:rPr>
-          <w:rFonts w:asciiTheme="minorHAnsi" w:hAnsiTheme="minorHAnsi"/>
-          <w:b w:val="0"/>
-          <w:i/>
-          <w:color w:val="000000" w:themeColor="text1"/>
-          <w:sz w:val="16"/>
-          <w:szCs w:val="16"/>
-        </w:rPr>
-      </w:pPr>
-      <w:r>
-        <w:rPr>
-          <w:rFonts w:asciiTheme="minorHAnsi" w:hAnsiTheme="minorHAnsi"/>
-          <w:i/>
-          <w:color w:val="000000" w:themeColor="text1"/>
-          <w:sz w:val="16"/>
-          <w:szCs w:val="16"/>
-        </w:rPr>
-        <w:t xml:space="preserve">Major Coursework: </w:t>
-      </w:r>
-      <w:r>
-        <w:rPr>
-          <w:rFonts w:asciiTheme="minorHAnsi" w:hAnsiTheme="minorHAnsi"/>
-          <w:b w:val="0"/>
-          <w:i/>
-          <w:color w:val="000000" w:themeColor="text1"/>
-          <w:sz w:val="16"/>
-          <w:szCs w:val="16"/>
-        </w:rPr>
-        <w:t>Operating Systems, Theory of Computing, Computer Architecture, Programming Languages</w:t>
-      </w:r>
+          <w:rFonts w:ascii="Helvetica" w:hAnsi="Helvetica" w:cs="Arial"/>
+          <w:b w:val="0"/>
+          <w:i/>
+          <w:color w:val="000000" w:themeColor="text1"/>
+          <w:sz w:val="16"/>
+          <w:szCs w:val="16"/>
+        </w:rPr>
+      </w:pPr>
     </w:p>
     <w:p>
       <w:pPr>
@@ -568,32 +738,18 @@
         </w:pBdr>
         <w:spacing w:line="276" w:lineRule="auto"/>
         <w:rPr>
-          <w:rFonts w:asciiTheme="minorHAnsi" w:hAnsiTheme="minorHAnsi"/>
-          <w:color w:val="000000" w:themeColor="text1"/>
-          <w:sz w:val="16"/>
-          <w:szCs w:val="16"/>
-        </w:rPr>
-      </w:pPr>
-    </w:p>
-    <w:p>
-      <w:pPr>
-        <w:pBdr>
-          <w:bottom w:val="single" w:sz="4" w:space="1" w:color="auto"/>
-        </w:pBdr>
-        <w:spacing w:line="276" w:lineRule="auto"/>
-        <w:rPr>
-          <w:rFonts w:asciiTheme="minorHAnsi" w:hAnsiTheme="minorHAnsi"/>
-          <w:color w:val="000000" w:themeColor="text1"/>
-          <w:sz w:val="18"/>
-          <w:szCs w:val="18"/>
-        </w:rPr>
-      </w:pPr>
-      <w:r>
-        <w:rPr>
-          <w:rFonts w:asciiTheme="minorHAnsi" w:hAnsiTheme="minorHAnsi"/>
-          <w:color w:val="000000" w:themeColor="text1"/>
-          <w:sz w:val="18"/>
-          <w:szCs w:val="18"/>
+          <w:rFonts w:ascii="Helvetica" w:hAnsi="Helvetica" w:cs="Arial"/>
+          <w:color w:val="000000" w:themeColor="text1"/>
+          <w:sz w:val="17"/>
+          <w:szCs w:val="17"/>
+        </w:rPr>
+      </w:pPr>
+      <w:r>
+        <w:rPr>
+          <w:rFonts w:ascii="Helvetica" w:hAnsi="Helvetica" w:cs="Arial"/>
+          <w:color w:val="000000" w:themeColor="text1"/>
+          <w:sz w:val="17"/>
+          <w:szCs w:val="17"/>
         </w:rPr>
         <w:t>TECHNICAL SKILLS</w:t>
       </w:r>
@@ -605,16 +761,16 @@
           <w:numId w:val="2"/>
         </w:numPr>
         <w:rPr>
-          <w:rFonts w:asciiTheme="minorHAnsi" w:hAnsiTheme="minorHAnsi"/>
-          <w:b w:val="0"/>
-          <w:color w:val="000000" w:themeColor="text1"/>
-          <w:sz w:val="16"/>
-          <w:szCs w:val="16"/>
-        </w:rPr>
-      </w:pPr>
-      <w:r>
-        <w:rPr>
-          <w:rFonts w:asciiTheme="minorHAnsi" w:hAnsiTheme="minorHAnsi"/>
+          <w:rFonts w:ascii="Helvetica" w:hAnsi="Helvetica" w:cs="Arial"/>
+          <w:b w:val="0"/>
+          <w:color w:val="000000" w:themeColor="text1"/>
+          <w:sz w:val="16"/>
+          <w:szCs w:val="16"/>
+        </w:rPr>
+      </w:pPr>
+      <w:r>
+        <w:rPr>
+          <w:rFonts w:ascii="Helvetica" w:hAnsi="Helvetica" w:cs="Arial"/>
           <w:color w:val="000000" w:themeColor="text1"/>
           <w:sz w:val="16"/>
           <w:szCs w:val="16"/>
@@ -623,17 +779,7 @@
       </w:r>
       <w:r>
         <w:rPr>
-          <w:rFonts w:asciiTheme="minorHAnsi" w:hAnsiTheme="minorHAnsi"/>
-          <w:b w:val="0"/>
-          <w:color w:val="000000" w:themeColor="text1"/>
-          <w:sz w:val="16"/>
-          <w:szCs w:val="16"/>
-        </w:rPr>
-        <w:t xml:space="preserve"> C++, Java, Python,</w:t>
-      </w:r>
-      <w:r>
-        <w:rPr>
-          <w:rFonts w:asciiTheme="minorHAnsi" w:hAnsiTheme="minorHAnsi"/>
+          <w:rFonts w:ascii="Helvetica" w:hAnsi="Helvetica" w:cs="Arial"/>
           <w:b w:val="0"/>
           <w:color w:val="000000" w:themeColor="text1"/>
           <w:sz w:val="16"/>
@@ -643,33 +789,103 @@
       </w:r>
       <w:r>
         <w:rPr>
-          <w:rFonts w:asciiTheme="minorHAnsi" w:hAnsiTheme="minorHAnsi"/>
-          <w:b w:val="0"/>
-          <w:color w:val="000000" w:themeColor="text1"/>
-          <w:sz w:val="16"/>
-          <w:szCs w:val="16"/>
-        </w:rPr>
-        <w:t>HTML5, CSS, JavaScript</w:t>
-      </w:r>
-      <w:r>
-        <w:rPr>
-          <w:rFonts w:asciiTheme="minorHAnsi" w:hAnsiTheme="minorHAnsi"/>
-          <w:b w:val="0"/>
-          <w:color w:val="000000" w:themeColor="text1"/>
-          <w:sz w:val="16"/>
-          <w:szCs w:val="16"/>
-        </w:rPr>
-        <w:t>(ES5)</w:t>
-      </w:r>
-      <w:r>
-        <w:rPr>
-          <w:rFonts w:asciiTheme="minorHAnsi" w:hAnsiTheme="minorHAnsi"/>
-          <w:b w:val="0"/>
-          <w:color w:val="000000" w:themeColor="text1"/>
-          <w:sz w:val="16"/>
-          <w:szCs w:val="16"/>
-        </w:rPr>
-        <w:t>, PHP</w:t>
+          <w:rFonts w:ascii="Helvetica" w:hAnsi="Helvetica" w:cs="Arial"/>
+          <w:b w:val="0"/>
+          <w:color w:val="000000" w:themeColor="text1"/>
+          <w:sz w:val="16"/>
+          <w:szCs w:val="16"/>
+        </w:rPr>
+        <w:t>C++,</w:t>
+      </w:r>
+      <w:r>
+        <w:rPr>
+          <w:rFonts w:ascii="Helvetica" w:hAnsi="Helvetica" w:cs="Arial"/>
+          <w:b w:val="0"/>
+          <w:color w:val="000000" w:themeColor="text1"/>
+          <w:sz w:val="16"/>
+          <w:szCs w:val="16"/>
+        </w:rPr>
+        <w:t xml:space="preserve"> </w:t>
+      </w:r>
+      <w:r>
+        <w:rPr>
+          <w:rFonts w:ascii="Helvetica" w:hAnsi="Helvetica" w:cs="Arial"/>
+          <w:b w:val="0"/>
+          <w:color w:val="000000" w:themeColor="text1"/>
+          <w:sz w:val="16"/>
+          <w:szCs w:val="16"/>
+        </w:rPr>
+        <w:t xml:space="preserve">Java, </w:t>
+      </w:r>
+      <w:r>
+        <w:rPr>
+          <w:rFonts w:ascii="Helvetica" w:hAnsi="Helvetica" w:cs="Arial"/>
+          <w:b w:val="0"/>
+          <w:color w:val="000000" w:themeColor="text1"/>
+          <w:sz w:val="16"/>
+          <w:szCs w:val="16"/>
+        </w:rPr>
+        <w:t>Python</w:t>
+      </w:r>
+      <w:r>
+        <w:rPr>
+          <w:rFonts w:ascii="Helvetica" w:hAnsi="Helvetica" w:cs="Arial"/>
+          <w:b w:val="0"/>
+          <w:color w:val="000000" w:themeColor="text1"/>
+          <w:sz w:val="16"/>
+          <w:szCs w:val="16"/>
+        </w:rPr>
+        <w:t>,</w:t>
+      </w:r>
+      <w:r>
+        <w:rPr>
+          <w:rFonts w:ascii="Helvetica" w:hAnsi="Helvetica" w:cs="Arial"/>
+          <w:b w:val="0"/>
+          <w:color w:val="000000" w:themeColor="text1"/>
+          <w:sz w:val="16"/>
+          <w:szCs w:val="16"/>
+        </w:rPr>
+        <w:t xml:space="preserve"> </w:t>
+      </w:r>
+      <w:r>
+        <w:rPr>
+          <w:rFonts w:ascii="Helvetica" w:hAnsi="Helvetica" w:cs="Arial"/>
+          <w:b w:val="0"/>
+          <w:color w:val="000000" w:themeColor="text1"/>
+          <w:sz w:val="16"/>
+          <w:szCs w:val="16"/>
+        </w:rPr>
+        <w:t>HTML5, CSS</w:t>
+      </w:r>
+      <w:r>
+        <w:rPr>
+          <w:rFonts w:ascii="Helvetica" w:hAnsi="Helvetica" w:cs="Arial"/>
+          <w:b w:val="0"/>
+          <w:color w:val="000000" w:themeColor="text1"/>
+          <w:sz w:val="16"/>
+          <w:szCs w:val="16"/>
+        </w:rPr>
+        <w:t xml:space="preserve">, </w:t>
+      </w:r>
+      <w:r>
+        <w:rPr>
+          <w:rFonts w:ascii="Helvetica" w:hAnsi="Helvetica" w:cs="Arial"/>
+          <w:b w:val="0"/>
+          <w:color w:val="000000" w:themeColor="text1"/>
+          <w:sz w:val="16"/>
+          <w:szCs w:val="16"/>
+        </w:rPr>
+        <w:t>JavaScript,</w:t>
+      </w:r>
+      <w:r>
+        <w:rPr>
+          <w:rFonts w:ascii="Helvetica" w:hAnsi="Helvetica" w:cs="Arial"/>
+          <w:b w:val="0"/>
+          <w:color w:val="000000" w:themeColor="text1"/>
+          <w:sz w:val="16"/>
+          <w:szCs w:val="16"/>
+        </w:rPr>
+        <w:t xml:space="preserve"> PHP</w:t>
       </w:r>
     </w:p>
     <w:p>
@@ -679,34 +895,61 @@
           <w:numId w:val="2"/>
         </w:numPr>
         <w:rPr>
-          <w:rFonts w:asciiTheme="minorHAnsi" w:hAnsiTheme="minorHAnsi"/>
-          <w:b w:val="0"/>
-          <w:color w:val="000000" w:themeColor="text1"/>
-          <w:sz w:val="16"/>
-          <w:szCs w:val="16"/>
-        </w:rPr>
-      </w:pPr>
-      <w:r>
-        <w:rPr>
-          <w:rFonts w:asciiTheme="minorHAnsi" w:hAnsiTheme="minorHAnsi"/>
-          <w:color w:val="000000" w:themeColor="text1"/>
-          <w:sz w:val="16"/>
-          <w:szCs w:val="16"/>
-        </w:rPr>
-        <w:t>Back-End</w:t>
-      </w:r>
-      <w:r>
-        <w:rPr>
-          <w:rFonts w:asciiTheme="minorHAnsi" w:hAnsiTheme="minorHAnsi"/>
-          <w:color w:val="000000" w:themeColor="text1"/>
-          <w:sz w:val="16"/>
-          <w:szCs w:val="16"/>
-        </w:rPr>
-        <w:t xml:space="preserve"> and Technologies: </w:t>
-      </w:r>
-      <w:r>
-        <w:rPr>
-          <w:rFonts w:asciiTheme="minorHAnsi" w:hAnsiTheme="minorHAnsi"/>
+          <w:rFonts w:ascii="Helvetica" w:hAnsi="Helvetica" w:cs="Arial"/>
+          <w:b w:val="0"/>
+          <w:color w:val="000000" w:themeColor="text1"/>
+          <w:sz w:val="16"/>
+          <w:szCs w:val="16"/>
+        </w:rPr>
+      </w:pPr>
+      <w:r>
+        <w:rPr>
+          <w:rFonts w:ascii="Helvetica" w:hAnsi="Helvetica" w:cs="Arial"/>
+          <w:color w:val="000000" w:themeColor="text1"/>
+          <w:sz w:val="16"/>
+          <w:szCs w:val="16"/>
+        </w:rPr>
+        <w:t>Back</w:t>
+      </w:r>
+      <w:r>
+        <w:rPr>
+          <w:rFonts w:ascii="Helvetica" w:hAnsi="Helvetica" w:cs="Arial"/>
+          <w:color w:val="000000" w:themeColor="text1"/>
+          <w:sz w:val="16"/>
+          <w:szCs w:val="16"/>
+        </w:rPr>
+        <w:t>-E</w:t>
+      </w:r>
+      <w:r>
+        <w:rPr>
+          <w:rFonts w:ascii="Helvetica" w:hAnsi="Helvetica" w:cs="Arial"/>
+          <w:color w:val="000000" w:themeColor="text1"/>
+          <w:sz w:val="16"/>
+          <w:szCs w:val="16"/>
+        </w:rPr>
+        <w:t>nd</w:t>
+      </w:r>
+      <w:r>
+        <w:rPr>
+          <w:rFonts w:ascii="Helvetica" w:hAnsi="Helvetica" w:cs="Arial"/>
+          <w:color w:val="000000" w:themeColor="text1"/>
+          <w:sz w:val="16"/>
+          <w:szCs w:val="16"/>
+        </w:rPr>
+        <w:t xml:space="preserve"> and Technologies</w:t>
+      </w:r>
+      <w:r>
+        <w:rPr>
+          <w:rFonts w:ascii="Helvetica" w:hAnsi="Helvetica" w:cs="Arial"/>
+          <w:color w:val="000000" w:themeColor="text1"/>
+          <w:sz w:val="16"/>
+          <w:szCs w:val="16"/>
+        </w:rPr>
+        <w:t xml:space="preserve">: </w:t>
+      </w:r>
+      <w:r>
+        <w:rPr>
+          <w:rFonts w:ascii="Helvetica" w:hAnsi="Helvetica" w:cs="Arial"/>
           <w:b w:val="0"/>
           <w:color w:val="000000" w:themeColor="text1"/>
           <w:sz w:val="16"/>
@@ -716,13 +959,23 @@
       </w:r>
       <w:r>
         <w:rPr>
-          <w:rFonts w:asciiTheme="minorHAnsi" w:hAnsiTheme="minorHAnsi"/>
+          <w:rFonts w:ascii="Helvetica" w:hAnsi="Helvetica" w:cs="Arial"/>
           <w:b w:val="0"/>
           <w:color w:val="000000" w:themeColor="text1"/>
           <w:sz w:val="16"/>
           <w:szCs w:val="16"/>
         </w:rPr>
         <w:t xml:space="preserve"> Oracle, MongoDB</w:t>
+      </w:r>
+      <w:r>
+        <w:rPr>
+          <w:rFonts w:ascii="Helvetica" w:hAnsi="Helvetica" w:cs="Arial"/>
+          <w:b w:val="0"/>
+          <w:color w:val="000000" w:themeColor="text1"/>
+          <w:sz w:val="16"/>
+          <w:szCs w:val="16"/>
+        </w:rPr>
+        <w:t>(NoSQL)</w:t>
       </w:r>
     </w:p>
     <w:p>
@@ -732,31 +985,90 @@
           <w:numId w:val="2"/>
         </w:numPr>
         <w:rPr>
-          <w:rFonts w:asciiTheme="minorHAnsi" w:hAnsiTheme="minorHAnsi"/>
-          <w:b w:val="0"/>
-          <w:color w:val="000000" w:themeColor="text1"/>
-          <w:sz w:val="16"/>
-          <w:szCs w:val="16"/>
-        </w:rPr>
-      </w:pPr>
-      <w:r>
-        <w:rPr>
-          <w:rFonts w:asciiTheme="minorHAnsi" w:hAnsiTheme="minorHAnsi"/>
-          <w:color w:val="000000" w:themeColor="text1"/>
-          <w:sz w:val="16"/>
-          <w:szCs w:val="16"/>
-        </w:rPr>
-        <w:t>Big Data Frameworks</w:t>
-      </w:r>
-      <w:r>
-        <w:rPr>
-          <w:rFonts w:asciiTheme="minorHAnsi" w:hAnsiTheme="minorHAnsi"/>
-          <w:b w:val="0"/>
-          <w:color w:val="000000" w:themeColor="text1"/>
-          <w:sz w:val="16"/>
-          <w:szCs w:val="16"/>
-        </w:rPr>
-        <w:t>: Hadoop, Spark, Pig, Hive, Storm</w:t>
+          <w:rFonts w:ascii="Helvetica" w:hAnsi="Helvetica" w:cs="Arial"/>
+          <w:b w:val="0"/>
+          <w:color w:val="000000" w:themeColor="text1"/>
+          <w:sz w:val="16"/>
+          <w:szCs w:val="16"/>
+        </w:rPr>
+      </w:pPr>
+      <w:r>
+        <w:rPr>
+          <w:rFonts w:ascii="Helvetica" w:hAnsi="Helvetica" w:cs="Arial"/>
+          <w:color w:val="000000" w:themeColor="text1"/>
+          <w:sz w:val="16"/>
+          <w:szCs w:val="16"/>
+        </w:rPr>
+        <w:t>Big Data</w:t>
+      </w:r>
+      <w:r>
+        <w:rPr>
+          <w:rFonts w:ascii="Helvetica" w:hAnsi="Helvetica" w:cs="Arial"/>
+          <w:color w:val="000000" w:themeColor="text1"/>
+          <w:sz w:val="16"/>
+          <w:szCs w:val="16"/>
+        </w:rPr>
+        <w:t xml:space="preserve"> Frameworks</w:t>
+      </w:r>
+      <w:r>
+        <w:rPr>
+          <w:rFonts w:ascii="Helvetica" w:hAnsi="Helvetica" w:cs="Arial"/>
+          <w:b w:val="0"/>
+          <w:color w:val="000000" w:themeColor="text1"/>
+          <w:sz w:val="16"/>
+          <w:szCs w:val="16"/>
+        </w:rPr>
+        <w:t>:</w:t>
+      </w:r>
+      <w:r>
+        <w:rPr>
+          <w:rFonts w:ascii="Helvetica" w:hAnsi="Helvetica" w:cs="Arial"/>
+          <w:b w:val="0"/>
+          <w:color w:val="000000" w:themeColor="text1"/>
+          <w:sz w:val="16"/>
+          <w:szCs w:val="16"/>
+        </w:rPr>
+        <w:t xml:space="preserve"> </w:t>
+      </w:r>
+      <w:r>
+        <w:rPr>
+          <w:rFonts w:ascii="Helvetica" w:hAnsi="Helvetica" w:cs="Arial"/>
+          <w:b w:val="0"/>
+          <w:color w:val="000000" w:themeColor="text1"/>
+          <w:sz w:val="16"/>
+          <w:szCs w:val="16"/>
+        </w:rPr>
+        <w:t>Hadoop</w:t>
+      </w:r>
+      <w:r>
+        <w:rPr>
+          <w:rFonts w:ascii="Helvetica" w:hAnsi="Helvetica" w:cs="Arial"/>
+          <w:b w:val="0"/>
+          <w:color w:val="000000" w:themeColor="text1"/>
+          <w:sz w:val="16"/>
+          <w:szCs w:val="16"/>
+        </w:rPr>
+        <w:t>, Spark</w:t>
+      </w:r>
+      <w:r>
+        <w:rPr>
+          <w:rFonts w:ascii="Helvetica" w:hAnsi="Helvetica" w:cs="Arial"/>
+          <w:b w:val="0"/>
+          <w:color w:val="000000" w:themeColor="text1"/>
+          <w:sz w:val="16"/>
+          <w:szCs w:val="16"/>
+        </w:rPr>
+        <w:t>, Pig, Hive</w:t>
+      </w:r>
+      <w:r>
+        <w:rPr>
+          <w:rFonts w:ascii="Helvetica" w:hAnsi="Helvetica" w:cs="Arial"/>
+          <w:b w:val="0"/>
+          <w:color w:val="000000" w:themeColor="text1"/>
+          <w:sz w:val="16"/>
+          <w:szCs w:val="16"/>
+        </w:rPr>
+        <w:t>, Storm</w:t>
       </w:r>
     </w:p>
     <w:p>
@@ -766,16 +1078,16 @@
           <w:numId w:val="2"/>
         </w:numPr>
         <w:rPr>
-          <w:rFonts w:asciiTheme="minorHAnsi" w:hAnsiTheme="minorHAnsi"/>
-          <w:b w:val="0"/>
-          <w:color w:val="000000" w:themeColor="text1"/>
-          <w:sz w:val="16"/>
-          <w:szCs w:val="16"/>
-        </w:rPr>
-      </w:pPr>
-      <w:r>
-        <w:rPr>
-          <w:rFonts w:asciiTheme="minorHAnsi" w:hAnsiTheme="minorHAnsi"/>
+          <w:rFonts w:ascii="Helvetica" w:hAnsi="Helvetica" w:cs="Arial"/>
+          <w:b w:val="0"/>
+          <w:color w:val="000000" w:themeColor="text1"/>
+          <w:sz w:val="16"/>
+          <w:szCs w:val="16"/>
+        </w:rPr>
+      </w:pPr>
+      <w:r>
+        <w:rPr>
+          <w:rFonts w:ascii="Helvetica" w:hAnsi="Helvetica" w:cs="Arial"/>
           <w:color w:val="000000" w:themeColor="text1"/>
           <w:sz w:val="16"/>
           <w:szCs w:val="16"/>
@@ -784,13 +1096,93 @@
       </w:r>
       <w:r>
         <w:rPr>
-          <w:rFonts w:asciiTheme="minorHAnsi" w:hAnsiTheme="minorHAnsi"/>
-          <w:b w:val="0"/>
-          <w:color w:val="000000" w:themeColor="text1"/>
-          <w:sz w:val="16"/>
-          <w:szCs w:val="16"/>
-        </w:rPr>
-        <w:t>: Eclipse, Atom, Visual Studio Code, Sublime, Brackets, Spyder, Jupyter Notebook</w:t>
+          <w:rFonts w:ascii="Helvetica" w:hAnsi="Helvetica" w:cs="Arial"/>
+          <w:b w:val="0"/>
+          <w:color w:val="000000" w:themeColor="text1"/>
+          <w:sz w:val="16"/>
+          <w:szCs w:val="16"/>
+        </w:rPr>
+        <w:t>:</w:t>
+      </w:r>
+      <w:r>
+        <w:rPr>
+          <w:rFonts w:ascii="Helvetica" w:hAnsi="Helvetica" w:cs="Arial"/>
+          <w:b w:val="0"/>
+          <w:color w:val="000000" w:themeColor="text1"/>
+          <w:sz w:val="16"/>
+          <w:szCs w:val="16"/>
+        </w:rPr>
+        <w:t xml:space="preserve"> </w:t>
+      </w:r>
+      <w:r>
+        <w:rPr>
+          <w:rFonts w:ascii="Helvetica" w:hAnsi="Helvetica" w:cs="Arial"/>
+          <w:b w:val="0"/>
+          <w:color w:val="000000" w:themeColor="text1"/>
+          <w:sz w:val="16"/>
+          <w:szCs w:val="16"/>
+        </w:rPr>
+        <w:t xml:space="preserve">Eclipse, </w:t>
+      </w:r>
+      <w:r>
+        <w:rPr>
+          <w:rFonts w:ascii="Helvetica" w:hAnsi="Helvetica" w:cs="Arial"/>
+          <w:b w:val="0"/>
+          <w:color w:val="000000" w:themeColor="text1"/>
+          <w:sz w:val="16"/>
+          <w:szCs w:val="16"/>
+        </w:rPr>
+        <w:t>Atom</w:t>
+      </w:r>
+      <w:r>
+        <w:rPr>
+          <w:rFonts w:ascii="Helvetica" w:hAnsi="Helvetica" w:cs="Arial"/>
+          <w:b w:val="0"/>
+          <w:color w:val="000000" w:themeColor="text1"/>
+          <w:sz w:val="16"/>
+          <w:szCs w:val="16"/>
+        </w:rPr>
+        <w:t xml:space="preserve">, </w:t>
+      </w:r>
+      <w:r>
+        <w:rPr>
+          <w:rFonts w:ascii="Helvetica" w:hAnsi="Helvetica" w:cs="Arial"/>
+          <w:b w:val="0"/>
+          <w:color w:val="000000" w:themeColor="text1"/>
+          <w:sz w:val="16"/>
+          <w:szCs w:val="16"/>
+        </w:rPr>
+        <w:t>Visual Studio Code</w:t>
+      </w:r>
+      <w:r>
+        <w:rPr>
+          <w:rFonts w:ascii="Helvetica" w:hAnsi="Helvetica" w:cs="Arial"/>
+          <w:b w:val="0"/>
+          <w:color w:val="000000" w:themeColor="text1"/>
+          <w:sz w:val="16"/>
+          <w:szCs w:val="16"/>
+        </w:rPr>
+        <w:t>, Sublime, Brackets</w:t>
+      </w:r>
+      <w:r>
+        <w:rPr>
+          <w:rFonts w:ascii="Helvetica" w:hAnsi="Helvetica" w:cs="Arial"/>
+          <w:b w:val="0"/>
+          <w:color w:val="000000" w:themeColor="text1"/>
+          <w:sz w:val="16"/>
+          <w:szCs w:val="16"/>
+        </w:rPr>
+        <w:t xml:space="preserve">, </w:t>
+      </w:r>
+      <w:r>
+        <w:rPr>
+          <w:rFonts w:ascii="Helvetica" w:hAnsi="Helvetica" w:cs="Arial"/>
+          <w:b w:val="0"/>
+          <w:color w:val="000000" w:themeColor="text1"/>
+          <w:sz w:val="16"/>
+          <w:szCs w:val="16"/>
+        </w:rPr>
+        <w:t>Spyder, Jupyter Notebook</w:t>
       </w:r>
     </w:p>
     <w:p>
@@ -800,25 +1192,34 @@
           <w:numId w:val="2"/>
         </w:numPr>
         <w:rPr>
-          <w:rFonts w:asciiTheme="minorHAnsi" w:hAnsiTheme="minorHAnsi"/>
-          <w:b w:val="0"/>
-          <w:color w:val="000000" w:themeColor="text1"/>
-          <w:sz w:val="16"/>
-          <w:szCs w:val="16"/>
-        </w:rPr>
-      </w:pPr>
-      <w:r>
-        <w:rPr>
-          <w:rFonts w:asciiTheme="minorHAnsi" w:hAnsiTheme="minorHAnsi"/>
-          <w:color w:val="000000" w:themeColor="text1"/>
-          <w:sz w:val="16"/>
-          <w:szCs w:val="16"/>
-        </w:rPr>
-        <w:t>Frameworks/ Libraries</w:t>
-      </w:r>
-      <w:r>
-        <w:rPr>
-          <w:rFonts w:asciiTheme="minorHAnsi" w:hAnsiTheme="minorHAnsi"/>
+          <w:rFonts w:ascii="Helvetica" w:hAnsi="Helvetica" w:cs="Arial"/>
+          <w:b w:val="0"/>
+          <w:color w:val="000000" w:themeColor="text1"/>
+          <w:sz w:val="16"/>
+          <w:szCs w:val="16"/>
+        </w:rPr>
+      </w:pPr>
+      <w:r>
+        <w:rPr>
+          <w:rFonts w:ascii="Helvetica" w:hAnsi="Helvetica" w:cs="Arial"/>
+          <w:color w:val="000000" w:themeColor="text1"/>
+          <w:sz w:val="16"/>
+          <w:szCs w:val="16"/>
+        </w:rPr>
+        <w:t>Framework</w:t>
+      </w:r>
+      <w:r>
+        <w:rPr>
+          <w:rFonts w:ascii="Helvetica" w:hAnsi="Helvetica" w:cs="Arial"/>
+          <w:color w:val="000000" w:themeColor="text1"/>
+          <w:sz w:val="16"/>
+          <w:szCs w:val="16"/>
+        </w:rPr>
+        <w:t>s/ Libraries</w:t>
+      </w:r>
+      <w:r>
+        <w:rPr>
+          <w:rFonts w:ascii="Helvetica" w:hAnsi="Helvetica" w:cs="Arial"/>
           <w:b w:val="0"/>
           <w:color w:val="000000" w:themeColor="text1"/>
           <w:sz w:val="16"/>
@@ -828,27 +1229,67 @@
       </w:r>
       <w:r>
         <w:rPr>
-          <w:rFonts w:asciiTheme="minorHAnsi" w:hAnsiTheme="minorHAnsi"/>
-          <w:b w:val="0"/>
-          <w:color w:val="000000" w:themeColor="text1"/>
-          <w:sz w:val="16"/>
-          <w:szCs w:val="16"/>
-        </w:rPr>
-        <w:t xml:space="preserve"> ReactJS</w:t>
-      </w:r>
-      <w:r>
-        <w:rPr>
-          <w:rFonts w:asciiTheme="minorHAnsi" w:hAnsiTheme="minorHAnsi"/>
-          <w:b w:val="0"/>
-          <w:color w:val="000000" w:themeColor="text1"/>
-          <w:sz w:val="16"/>
-          <w:szCs w:val="16"/>
-        </w:rPr>
-        <w:t>, Bootstrap 4, CodeIgniter</w:t>
-      </w:r>
-      <w:r>
-        <w:rPr>
-          <w:rFonts w:asciiTheme="minorHAnsi" w:hAnsiTheme="minorHAnsi"/>
+          <w:rFonts w:ascii="Helvetica" w:hAnsi="Helvetica" w:cs="Arial"/>
+          <w:b w:val="0"/>
+          <w:color w:val="000000" w:themeColor="text1"/>
+          <w:sz w:val="16"/>
+          <w:szCs w:val="16"/>
+        </w:rPr>
+        <w:t xml:space="preserve"> </w:t>
+      </w:r>
+      <w:r>
+        <w:rPr>
+          <w:rFonts w:ascii="Helvetica" w:hAnsi="Helvetica" w:cs="Arial"/>
+          <w:b w:val="0"/>
+          <w:color w:val="000000" w:themeColor="text1"/>
+          <w:sz w:val="16"/>
+          <w:szCs w:val="16"/>
+        </w:rPr>
+        <w:t>ReactJS</w:t>
+      </w:r>
+      <w:r>
+        <w:rPr>
+          <w:rFonts w:ascii="Helvetica" w:hAnsi="Helvetica" w:cs="Arial"/>
+          <w:b w:val="0"/>
+          <w:color w:val="000000" w:themeColor="text1"/>
+          <w:sz w:val="16"/>
+          <w:szCs w:val="16"/>
+        </w:rPr>
+        <w:t xml:space="preserve">, </w:t>
+      </w:r>
+      <w:r>
+        <w:rPr>
+          <w:rFonts w:ascii="Helvetica" w:hAnsi="Helvetica" w:cs="Arial"/>
+          <w:b w:val="0"/>
+          <w:color w:val="000000" w:themeColor="text1"/>
+          <w:sz w:val="16"/>
+          <w:szCs w:val="16"/>
+        </w:rPr>
+        <w:t>Bootstrap 4</w:t>
+      </w:r>
+      <w:r>
+        <w:rPr>
+          <w:rFonts w:ascii="Helvetica" w:hAnsi="Helvetica" w:cs="Arial"/>
+          <w:b w:val="0"/>
+          <w:color w:val="000000" w:themeColor="text1"/>
+          <w:sz w:val="16"/>
+          <w:szCs w:val="16"/>
+        </w:rPr>
+        <w:t>, CodeIgnite</w:t>
+      </w:r>
+      <w:r>
+        <w:rPr>
+          <w:rFonts w:ascii="Helvetica" w:hAnsi="Helvetica" w:cs="Arial"/>
+          <w:b w:val="0"/>
+          <w:color w:val="000000" w:themeColor="text1"/>
+          <w:sz w:val="16"/>
+          <w:szCs w:val="16"/>
+        </w:rPr>
+        <w:t>r</w:t>
+      </w:r>
+      <w:r>
+        <w:rPr>
+          <w:rFonts w:ascii="Helvetica" w:hAnsi="Helvetica" w:cs="Arial"/>
           <w:b w:val="0"/>
           <w:color w:val="000000" w:themeColor="text1"/>
           <w:sz w:val="16"/>
@@ -864,16 +1305,16 @@
           <w:numId w:val="2"/>
         </w:numPr>
         <w:rPr>
-          <w:rFonts w:asciiTheme="minorHAnsi" w:hAnsiTheme="minorHAnsi"/>
-          <w:b w:val="0"/>
-          <w:color w:val="000000" w:themeColor="text1"/>
-          <w:sz w:val="16"/>
-          <w:szCs w:val="16"/>
-        </w:rPr>
-      </w:pPr>
-      <w:r>
-        <w:rPr>
-          <w:rFonts w:asciiTheme="minorHAnsi" w:hAnsiTheme="minorHAnsi"/>
+          <w:rFonts w:ascii="Helvetica" w:hAnsi="Helvetica" w:cs="Arial"/>
+          <w:b w:val="0"/>
+          <w:color w:val="000000" w:themeColor="text1"/>
+          <w:sz w:val="16"/>
+          <w:szCs w:val="16"/>
+        </w:rPr>
+      </w:pPr>
+      <w:r>
+        <w:rPr>
+          <w:rFonts w:ascii="Helvetica" w:hAnsi="Helvetica" w:cs="Arial"/>
           <w:color w:val="000000" w:themeColor="text1"/>
           <w:sz w:val="16"/>
           <w:szCs w:val="16"/>
@@ -882,7 +1323,7 @@
       </w:r>
       <w:r>
         <w:rPr>
-          <w:rFonts w:asciiTheme="minorHAnsi" w:hAnsiTheme="minorHAnsi"/>
+          <w:rFonts w:ascii="Helvetica" w:hAnsi="Helvetica" w:cs="Arial"/>
           <w:b w:val="0"/>
           <w:color w:val="000000" w:themeColor="text1"/>
           <w:sz w:val="16"/>
@@ -898,16 +1339,16 @@
           <w:numId w:val="2"/>
         </w:numPr>
         <w:rPr>
-          <w:rFonts w:asciiTheme="minorHAnsi" w:hAnsiTheme="minorHAnsi"/>
-          <w:b w:val="0"/>
-          <w:color w:val="000000" w:themeColor="text1"/>
-          <w:sz w:val="16"/>
-          <w:szCs w:val="16"/>
-        </w:rPr>
-      </w:pPr>
-      <w:r>
-        <w:rPr>
-          <w:rFonts w:asciiTheme="minorHAnsi" w:hAnsiTheme="minorHAnsi"/>
+          <w:rFonts w:ascii="Helvetica" w:hAnsi="Helvetica" w:cs="Arial"/>
+          <w:b w:val="0"/>
+          <w:color w:val="000000" w:themeColor="text1"/>
+          <w:sz w:val="16"/>
+          <w:szCs w:val="16"/>
+        </w:rPr>
+      </w:pPr>
+      <w:r>
+        <w:rPr>
+          <w:rFonts w:ascii="Helvetica" w:hAnsi="Helvetica" w:cs="Arial"/>
           <w:color w:val="000000" w:themeColor="text1"/>
           <w:sz w:val="16"/>
           <w:szCs w:val="16"/>
@@ -916,13 +1357,23 @@
       </w:r>
       <w:r>
         <w:rPr>
-          <w:rFonts w:asciiTheme="minorHAnsi" w:hAnsiTheme="minorHAnsi"/>
-          <w:b w:val="0"/>
-          <w:color w:val="000000" w:themeColor="text1"/>
-          <w:sz w:val="16"/>
-          <w:szCs w:val="16"/>
-        </w:rPr>
-        <w:t>: JUnit (ParamsRunner and Parameterized), JaCoCo, EasyMock, PIT</w:t>
+          <w:rFonts w:ascii="Helvetica" w:hAnsi="Helvetica" w:cs="Arial"/>
+          <w:b w:val="0"/>
+          <w:color w:val="000000" w:themeColor="text1"/>
+          <w:sz w:val="16"/>
+          <w:szCs w:val="16"/>
+        </w:rPr>
+        <w:t>: J</w:t>
+      </w:r>
+      <w:r>
+        <w:rPr>
+          <w:rFonts w:ascii="Helvetica" w:hAnsi="Helvetica" w:cs="Arial"/>
+          <w:b w:val="0"/>
+          <w:color w:val="000000" w:themeColor="text1"/>
+          <w:sz w:val="16"/>
+          <w:szCs w:val="16"/>
+        </w:rPr>
+        <w:t>Unit (ParamsRunner and Parameterized), JaCoCo, EasyMock, PIT</w:t>
       </w:r>
     </w:p>
     <w:p>
@@ -932,16 +1383,16 @@
           <w:numId w:val="2"/>
         </w:numPr>
         <w:rPr>
-          <w:rFonts w:asciiTheme="minorHAnsi" w:hAnsiTheme="minorHAnsi"/>
-          <w:b w:val="0"/>
-          <w:color w:val="000000" w:themeColor="text1"/>
-          <w:sz w:val="16"/>
-          <w:szCs w:val="16"/>
-        </w:rPr>
-      </w:pPr>
-      <w:r>
-        <w:rPr>
-          <w:rFonts w:asciiTheme="minorHAnsi" w:hAnsiTheme="minorHAnsi"/>
+          <w:rFonts w:ascii="Helvetica" w:hAnsi="Helvetica" w:cs="Arial"/>
+          <w:b w:val="0"/>
+          <w:color w:val="000000" w:themeColor="text1"/>
+          <w:sz w:val="16"/>
+          <w:szCs w:val="16"/>
+        </w:rPr>
+      </w:pPr>
+      <w:r>
+        <w:rPr>
+          <w:rFonts w:ascii="Helvetica" w:hAnsi="Helvetica" w:cs="Arial"/>
           <w:color w:val="000000" w:themeColor="text1"/>
           <w:sz w:val="16"/>
           <w:szCs w:val="16"/>
@@ -950,13 +1401,33 @@
       </w:r>
       <w:r>
         <w:rPr>
-          <w:rFonts w:asciiTheme="minorHAnsi" w:hAnsiTheme="minorHAnsi"/>
-          <w:b w:val="0"/>
-          <w:color w:val="000000" w:themeColor="text1"/>
-          <w:sz w:val="16"/>
-          <w:szCs w:val="16"/>
-        </w:rPr>
-        <w:t>: Windows, MacOS, Linux</w:t>
+          <w:rFonts w:ascii="Helvetica" w:hAnsi="Helvetica" w:cs="Arial"/>
+          <w:b w:val="0"/>
+          <w:color w:val="000000" w:themeColor="text1"/>
+          <w:sz w:val="16"/>
+          <w:szCs w:val="16"/>
+        </w:rPr>
+        <w:t xml:space="preserve">: Windows, </w:t>
+      </w:r>
+      <w:r>
+        <w:rPr>
+          <w:rFonts w:ascii="Helvetica" w:hAnsi="Helvetica" w:cs="Arial"/>
+          <w:b w:val="0"/>
+          <w:color w:val="000000" w:themeColor="text1"/>
+          <w:sz w:val="16"/>
+          <w:szCs w:val="16"/>
+        </w:rPr>
+        <w:t xml:space="preserve">MacOS, </w:t>
+      </w:r>
+      <w:r>
+        <w:rPr>
+          <w:rFonts w:ascii="Helvetica" w:hAnsi="Helvetica" w:cs="Arial"/>
+          <w:b w:val="0"/>
+          <w:color w:val="000000" w:themeColor="text1"/>
+          <w:sz w:val="16"/>
+          <w:szCs w:val="16"/>
+        </w:rPr>
+        <w:t>Linux</w:t>
       </w:r>
     </w:p>
     <w:p>
@@ -966,16 +1437,16 @@
           <w:numId w:val="2"/>
         </w:numPr>
         <w:rPr>
-          <w:rFonts w:asciiTheme="minorHAnsi" w:hAnsiTheme="minorHAnsi"/>
-          <w:b w:val="0"/>
-          <w:color w:val="000000" w:themeColor="text1"/>
-          <w:sz w:val="16"/>
-          <w:szCs w:val="16"/>
-        </w:rPr>
-      </w:pPr>
-      <w:r>
-        <w:rPr>
-          <w:rFonts w:asciiTheme="minorHAnsi" w:hAnsiTheme="minorHAnsi"/>
+          <w:rFonts w:ascii="Helvetica" w:hAnsi="Helvetica" w:cs="Arial"/>
+          <w:b w:val="0"/>
+          <w:color w:val="000000" w:themeColor="text1"/>
+          <w:sz w:val="16"/>
+          <w:szCs w:val="16"/>
+        </w:rPr>
+      </w:pPr>
+      <w:r>
+        <w:rPr>
+          <w:rFonts w:ascii="Helvetica" w:hAnsi="Helvetica" w:cs="Arial"/>
           <w:color w:val="000000" w:themeColor="text1"/>
           <w:sz w:val="16"/>
           <w:szCs w:val="16"/>
@@ -984,13 +1455,23 @@
       </w:r>
       <w:r>
         <w:rPr>
-          <w:rFonts w:asciiTheme="minorHAnsi" w:hAnsiTheme="minorHAnsi"/>
-          <w:b w:val="0"/>
-          <w:color w:val="000000" w:themeColor="text1"/>
-          <w:sz w:val="16"/>
-          <w:szCs w:val="16"/>
-        </w:rPr>
-        <w:t xml:space="preserve">: Git, Github, BitBucket </w:t>
+          <w:rFonts w:ascii="Helvetica" w:hAnsi="Helvetica" w:cs="Arial"/>
+          <w:b w:val="0"/>
+          <w:color w:val="000000" w:themeColor="text1"/>
+          <w:sz w:val="16"/>
+          <w:szCs w:val="16"/>
+        </w:rPr>
+        <w:t>: Git</w:t>
+      </w:r>
+      <w:r>
+        <w:rPr>
+          <w:rFonts w:ascii="Helvetica" w:hAnsi="Helvetica" w:cs="Arial"/>
+          <w:b w:val="0"/>
+          <w:color w:val="000000" w:themeColor="text1"/>
+          <w:sz w:val="16"/>
+          <w:szCs w:val="16"/>
+        </w:rPr>
+        <w:t xml:space="preserve">, Github, BitBucket </w:t>
       </w:r>
     </w:p>
     <w:p>
@@ -1000,16 +1481,70 @@
           <w:numId w:val="2"/>
         </w:numPr>
         <w:rPr>
-          <w:rFonts w:asciiTheme="minorHAnsi" w:hAnsiTheme="minorHAnsi"/>
-          <w:b w:val="0"/>
-          <w:color w:val="000000" w:themeColor="text1"/>
-          <w:sz w:val="16"/>
-          <w:szCs w:val="16"/>
-        </w:rPr>
-      </w:pPr>
-      <w:r>
-        <w:rPr>
-          <w:rFonts w:asciiTheme="minorHAnsi" w:hAnsiTheme="minorHAnsi"/>
+          <w:rFonts w:ascii="Helvetica" w:hAnsi="Helvetica" w:cs="Arial"/>
+          <w:b w:val="0"/>
+          <w:color w:val="000000" w:themeColor="text1"/>
+          <w:sz w:val="16"/>
+          <w:szCs w:val="16"/>
+        </w:rPr>
+      </w:pPr>
+      <w:r>
+        <w:rPr>
+          <w:rFonts w:ascii="Helvetica" w:hAnsi="Helvetica" w:cs="Arial"/>
+          <w:color w:val="000000" w:themeColor="text1"/>
+          <w:sz w:val="16"/>
+          <w:szCs w:val="16"/>
+        </w:rPr>
+        <w:t>Cloud</w:t>
+      </w:r>
+      <w:r>
+        <w:rPr>
+          <w:rFonts w:ascii="Helvetica" w:hAnsi="Helvetica" w:cs="Arial"/>
+          <w:b w:val="0"/>
+          <w:color w:val="000000" w:themeColor="text1"/>
+          <w:sz w:val="16"/>
+          <w:szCs w:val="16"/>
+        </w:rPr>
+        <w:t>:</w:t>
+      </w:r>
+      <w:r>
+        <w:rPr>
+          <w:rFonts w:ascii="Helvetica" w:hAnsi="Helvetica" w:cs="Arial"/>
+          <w:b w:val="0"/>
+          <w:color w:val="000000" w:themeColor="text1"/>
+          <w:sz w:val="16"/>
+          <w:szCs w:val="16"/>
+        </w:rPr>
+        <w:t xml:space="preserve"> Amazon Web Services (AWS), Google Cloud Platform (GCP)</w:t>
+      </w:r>
+      <w:r>
+        <w:rPr>
+          <w:rFonts w:ascii="Helvetica" w:hAnsi="Helvetica" w:cs="Arial"/>
+          <w:b w:val="0"/>
+          <w:color w:val="000000" w:themeColor="text1"/>
+          <w:sz w:val="16"/>
+          <w:szCs w:val="16"/>
+        </w:rPr>
+        <w:t xml:space="preserve">, Netlify, Heroku, Ngrok </w:t>
+      </w:r>
+    </w:p>
+    <w:p>
+      <w:pPr>
+        <w:numPr>
+          <w:ilvl w:val="0"/>
+          <w:numId w:val="2"/>
+        </w:numPr>
+        <w:rPr>
+          <w:rFonts w:ascii="Helvetica" w:hAnsi="Helvetica" w:cs="Arial"/>
+          <w:b w:val="0"/>
+          <w:color w:val="000000" w:themeColor="text1"/>
+          <w:sz w:val="16"/>
+          <w:szCs w:val="16"/>
+        </w:rPr>
+      </w:pPr>
+      <w:r>
+        <w:rPr>
+          <w:rFonts w:ascii="Helvetica" w:hAnsi="Helvetica" w:cs="Arial"/>
           <w:color w:val="000000" w:themeColor="text1"/>
           <w:sz w:val="16"/>
           <w:szCs w:val="16"/>
@@ -1018,17 +1553,57 @@
       </w:r>
       <w:r>
         <w:rPr>
-          <w:rFonts w:asciiTheme="minorHAnsi" w:hAnsiTheme="minorHAnsi"/>
-          <w:b w:val="0"/>
-          <w:color w:val="000000" w:themeColor="text1"/>
-          <w:sz w:val="16"/>
-          <w:szCs w:val="16"/>
-        </w:rPr>
-        <w:t>: OOPS, UML, MVC</w:t>
-      </w:r>
-      <w:r>
-        <w:rPr>
-          <w:rFonts w:asciiTheme="minorHAnsi" w:hAnsiTheme="minorHAnsi"/>
+          <w:rFonts w:ascii="Helvetica" w:hAnsi="Helvetica" w:cs="Arial"/>
+          <w:b w:val="0"/>
+          <w:color w:val="000000" w:themeColor="text1"/>
+          <w:sz w:val="16"/>
+          <w:szCs w:val="16"/>
+        </w:rPr>
+        <w:t xml:space="preserve">: </w:t>
+      </w:r>
+      <w:r>
+        <w:rPr>
+          <w:rFonts w:ascii="Helvetica" w:hAnsi="Helvetica" w:cs="Arial"/>
+          <w:b w:val="0"/>
+          <w:color w:val="000000" w:themeColor="text1"/>
+          <w:sz w:val="16"/>
+          <w:szCs w:val="16"/>
+        </w:rPr>
+        <w:t>OOPS</w:t>
+      </w:r>
+      <w:r>
+        <w:rPr>
+          <w:rFonts w:ascii="Helvetica" w:hAnsi="Helvetica" w:cs="Arial"/>
+          <w:b w:val="0"/>
+          <w:color w:val="000000" w:themeColor="text1"/>
+          <w:sz w:val="16"/>
+          <w:szCs w:val="16"/>
+        </w:rPr>
+        <w:t xml:space="preserve">, </w:t>
+      </w:r>
+      <w:r>
+        <w:rPr>
+          <w:rFonts w:ascii="Helvetica" w:hAnsi="Helvetica" w:cs="Arial"/>
+          <w:b w:val="0"/>
+          <w:color w:val="000000" w:themeColor="text1"/>
+          <w:sz w:val="16"/>
+          <w:szCs w:val="16"/>
+        </w:rPr>
+        <w:t>UML</w:t>
+      </w:r>
+      <w:r>
+        <w:rPr>
+          <w:rFonts w:ascii="Helvetica" w:hAnsi="Helvetica" w:cs="Arial"/>
+          <w:b w:val="0"/>
+          <w:color w:val="000000" w:themeColor="text1"/>
+          <w:sz w:val="16"/>
+          <w:szCs w:val="16"/>
+        </w:rPr>
+        <w:t>, MVC</w:t>
+      </w:r>
+      <w:r>
+        <w:rPr>
+          <w:rFonts w:ascii="Helvetica" w:hAnsi="Helvetica" w:cs="Arial"/>
           <w:b w:val="0"/>
           <w:color w:val="000000" w:themeColor="text1"/>
           <w:sz w:val="16"/>
@@ -1036,22 +1611,16 @@
         </w:rPr>
         <w:t>, REST</w:t>
       </w:r>
-    </w:p>
-    <w:p>
-      <w:pPr>
-        <w:tabs>
-          <w:tab w:val="left" w:pos="1340"/>
-        </w:tabs>
-        <w:rPr>
-          <w:rFonts w:asciiTheme="minorHAnsi" w:hAnsiTheme="minorHAnsi"/>
-          <w:b w:val="0"/>
-          <w:i/>
-          <w:color w:val="000000" w:themeColor="text1"/>
-          <w:sz w:val="16"/>
-          <w:szCs w:val="16"/>
-        </w:rPr>
-      </w:pPr>
-      <w:bookmarkStart w:id="0" w:name="OLE_LINK1"/>
+      <w:r>
+        <w:rPr>
+          <w:rFonts w:ascii="Helvetica" w:hAnsi="Helvetica" w:cs="Arial"/>
+          <w:b w:val="0"/>
+          <w:color w:val="000000" w:themeColor="text1"/>
+          <w:sz w:val="16"/>
+          <w:szCs w:val="16"/>
+        </w:rPr>
+        <w:t xml:space="preserve"> API</w:t>
+      </w:r>
     </w:p>
     <w:p>
       <w:pPr>
@@ -1061,18 +1630,34 @@
         <w:spacing w:line="276" w:lineRule="auto"/>
         <w:jc w:val="both"/>
         <w:rPr>
-          <w:rFonts w:asciiTheme="minorHAnsi" w:hAnsiTheme="minorHAnsi"/>
+          <w:rFonts w:ascii="Helvetica" w:hAnsi="Helvetica" w:cs="Arial"/>
           <w:color w:val="000000" w:themeColor="text1"/>
           <w:sz w:val="18"/>
           <w:szCs w:val="18"/>
         </w:rPr>
       </w:pPr>
-      <w:r>
-        <w:rPr>
-          <w:rFonts w:asciiTheme="minorHAnsi" w:hAnsiTheme="minorHAnsi"/>
-          <w:color w:val="000000" w:themeColor="text1"/>
-          <w:sz w:val="18"/>
-          <w:szCs w:val="18"/>
+      <w:bookmarkStart w:id="1" w:name="OLE_LINK1"/>
+    </w:p>
+    <w:p>
+      <w:pPr>
+        <w:pBdr>
+          <w:bottom w:val="single" w:sz="4" w:space="1" w:color="auto"/>
+        </w:pBdr>
+        <w:spacing w:line="276" w:lineRule="auto"/>
+        <w:jc w:val="both"/>
+        <w:rPr>
+          <w:rFonts w:ascii="Helvetica" w:hAnsi="Helvetica" w:cs="Arial"/>
+          <w:color w:val="000000" w:themeColor="text1"/>
+          <w:sz w:val="17"/>
+          <w:szCs w:val="17"/>
+        </w:rPr>
+      </w:pPr>
+      <w:r>
+        <w:rPr>
+          <w:rFonts w:ascii="Helvetica" w:hAnsi="Helvetica" w:cs="Arial"/>
+          <w:color w:val="000000" w:themeColor="text1"/>
+          <w:sz w:val="17"/>
+          <w:szCs w:val="17"/>
         </w:rPr>
         <w:t xml:space="preserve">WORK EXPERIENCE </w:t>
       </w:r>
@@ -1081,16 +1666,16 @@
       <w:pPr>
         <w:jc w:val="both"/>
         <w:rPr>
-          <w:rFonts w:asciiTheme="minorHAnsi" w:hAnsiTheme="minorHAnsi"/>
-          <w:i/>
-          <w:color w:val="000000" w:themeColor="text1"/>
-          <w:sz w:val="16"/>
-          <w:szCs w:val="16"/>
-        </w:rPr>
-      </w:pPr>
-      <w:r>
-        <w:rPr>
-          <w:rFonts w:asciiTheme="minorHAnsi" w:hAnsiTheme="minorHAnsi"/>
+          <w:rFonts w:ascii="Helvetica" w:hAnsi="Helvetica" w:cs="Arial"/>
+          <w:i/>
+          <w:color w:val="000000" w:themeColor="text1"/>
+          <w:sz w:val="16"/>
+          <w:szCs w:val="16"/>
+        </w:rPr>
+      </w:pPr>
+      <w:r>
+        <w:rPr>
+          <w:rFonts w:ascii="Helvetica" w:hAnsi="Helvetica" w:cs="Arial"/>
           <w:i/>
           <w:color w:val="000000" w:themeColor="text1"/>
           <w:sz w:val="16"/>
@@ -1103,24 +1688,35 @@
       <w:pPr>
         <w:jc w:val="both"/>
         <w:rPr>
-          <w:rFonts w:asciiTheme="minorHAnsi" w:hAnsiTheme="minorHAnsi"/>
-          <w:b w:val="0"/>
-          <w:i/>
-          <w:color w:val="000000" w:themeColor="text1"/>
-          <w:sz w:val="16"/>
-          <w:szCs w:val="16"/>
-        </w:rPr>
-      </w:pPr>
-      <w:r>
-        <w:rPr>
-          <w:rFonts w:asciiTheme="minorHAnsi" w:hAnsiTheme="minorHAnsi"/>
-          <w:b w:val="0"/>
-          <w:i/>
-          <w:color w:val="000000" w:themeColor="text1"/>
-          <w:sz w:val="16"/>
-          <w:szCs w:val="16"/>
-        </w:rPr>
-        <w:t>Summer‘15 | Chennai, India</w:t>
+          <w:rFonts w:ascii="Helvetica" w:hAnsi="Helvetica" w:cs="Arial"/>
+          <w:b w:val="0"/>
+          <w:i/>
+          <w:color w:val="000000" w:themeColor="text1"/>
+          <w:sz w:val="16"/>
+          <w:szCs w:val="16"/>
+        </w:rPr>
+      </w:pPr>
+      <w:r>
+        <w:rPr>
+          <w:rFonts w:ascii="Helvetica" w:hAnsi="Helvetica" w:cs="Arial"/>
+          <w:b w:val="0"/>
+          <w:i/>
+          <w:color w:val="000000" w:themeColor="text1"/>
+          <w:sz w:val="16"/>
+          <w:szCs w:val="16"/>
+        </w:rPr>
+        <w:t>Summer ‘</w:t>
+      </w:r>
+      <w:r>
+        <w:rPr>
+          <w:rFonts w:ascii="Helvetica" w:hAnsi="Helvetica" w:cs="Arial"/>
+          <w:b w:val="0"/>
+          <w:i/>
+          <w:color w:val="000000" w:themeColor="text1"/>
+          <w:sz w:val="16"/>
+          <w:szCs w:val="16"/>
+        </w:rPr>
+        <w:t>15 | Chennai, India</w:t>
       </w:r>
     </w:p>
     <w:p>
@@ -1132,26 +1728,46 @@
         </w:numPr>
         <w:jc w:val="both"/>
         <w:rPr>
-          <w:rFonts w:asciiTheme="minorHAnsi" w:hAnsiTheme="minorHAnsi"/>
-          <w:b w:val="0"/>
-          <w:color w:val="000000" w:themeColor="text1"/>
-          <w:sz w:val="16"/>
-          <w:szCs w:val="16"/>
-        </w:rPr>
-      </w:pPr>
-      <w:r>
-        <w:rPr>
-          <w:rFonts w:asciiTheme="minorHAnsi" w:hAnsiTheme="minorHAnsi"/>
-          <w:b w:val="0"/>
-          <w:color w:val="000000" w:themeColor="text1"/>
-          <w:sz w:val="16"/>
-          <w:szCs w:val="16"/>
-        </w:rPr>
-        <w:t xml:space="preserve">Developed a “customer retention and feedback” application in Java using Swing classes, </w:t>
-      </w:r>
-      <w:r>
-        <w:rPr>
-          <w:rFonts w:asciiTheme="minorHAnsi" w:hAnsiTheme="minorHAnsi"/>
+          <w:rFonts w:ascii="Helvetica" w:hAnsi="Helvetica" w:cs="Arial"/>
+          <w:b w:val="0"/>
+          <w:color w:val="000000" w:themeColor="text1"/>
+          <w:sz w:val="16"/>
+          <w:szCs w:val="16"/>
+        </w:rPr>
+      </w:pPr>
+      <w:r>
+        <w:rPr>
+          <w:rFonts w:ascii="Helvetica" w:hAnsi="Helvetica" w:cs="Arial"/>
+          <w:b w:val="0"/>
+          <w:color w:val="000000" w:themeColor="text1"/>
+          <w:sz w:val="16"/>
+          <w:szCs w:val="16"/>
+        </w:rPr>
+        <w:t xml:space="preserve">Developed </w:t>
+      </w:r>
+      <w:r>
+        <w:rPr>
+          <w:rFonts w:ascii="Helvetica" w:hAnsi="Helvetica" w:cs="Arial"/>
+          <w:b w:val="0"/>
+          <w:color w:val="000000" w:themeColor="text1"/>
+          <w:sz w:val="16"/>
+          <w:szCs w:val="16"/>
+        </w:rPr>
+        <w:t xml:space="preserve">a “customer retention and feedback” </w:t>
+      </w:r>
+      <w:r>
+        <w:rPr>
+          <w:rFonts w:ascii="Helvetica" w:hAnsi="Helvetica" w:cs="Arial"/>
+          <w:b w:val="0"/>
+          <w:color w:val="000000" w:themeColor="text1"/>
+          <w:sz w:val="16"/>
+          <w:szCs w:val="16"/>
+        </w:rPr>
+        <w:t xml:space="preserve">application in Java using Swing classes, </w:t>
+      </w:r>
+      <w:r>
+        <w:rPr>
+          <w:rFonts w:ascii="Helvetica" w:hAnsi="Helvetica" w:cs="Arial"/>
           <w:b w:val="0"/>
           <w:bCs/>
           <w:color w:val="000000" w:themeColor="text1"/>
@@ -1162,7 +1778,7 @@
       </w:r>
       <w:r>
         <w:rPr>
-          <w:rFonts w:asciiTheme="minorHAnsi" w:hAnsiTheme="minorHAnsi"/>
+          <w:rFonts w:ascii="Helvetica" w:hAnsi="Helvetica" w:cs="Arial"/>
           <w:b w:val="0"/>
           <w:color w:val="000000" w:themeColor="text1"/>
           <w:sz w:val="16"/>
@@ -1180,22 +1796,42 @@
         </w:numPr>
         <w:jc w:val="both"/>
         <w:rPr>
-          <w:rFonts w:asciiTheme="minorHAnsi" w:hAnsiTheme="minorHAnsi"/>
-          <w:b w:val="0"/>
-          <w:color w:val="000000" w:themeColor="text1"/>
-          <w:sz w:val="16"/>
-          <w:szCs w:val="16"/>
-        </w:rPr>
-      </w:pPr>
-      <w:r>
-        <w:rPr>
-          <w:rFonts w:asciiTheme="minorHAnsi" w:hAnsiTheme="minorHAnsi"/>
-          <w:b w:val="0"/>
-          <w:color w:val="000000" w:themeColor="text1"/>
-          <w:sz w:val="16"/>
-          <w:szCs w:val="16"/>
-        </w:rPr>
-        <w:t>Assisted in Software Documentation, Object Oriented Design of the project by developing UML diagrams in Rational Rose and StarUML, Project Planning using Work Breakdown Schedule and Microsoft Project Plan.</w:t>
+          <w:rFonts w:ascii="Helvetica" w:hAnsi="Helvetica" w:cs="Arial"/>
+          <w:b w:val="0"/>
+          <w:color w:val="000000" w:themeColor="text1"/>
+          <w:sz w:val="16"/>
+          <w:szCs w:val="16"/>
+        </w:rPr>
+      </w:pPr>
+      <w:r>
+        <w:rPr>
+          <w:rFonts w:ascii="Helvetica" w:hAnsi="Helvetica" w:cs="Arial"/>
+          <w:b w:val="0"/>
+          <w:color w:val="000000" w:themeColor="text1"/>
+          <w:sz w:val="16"/>
+          <w:szCs w:val="16"/>
+        </w:rPr>
+        <w:t>Assisted in Software Documentation, Object</w:t>
+      </w:r>
+      <w:r>
+        <w:rPr>
+          <w:rFonts w:ascii="Helvetica" w:hAnsi="Helvetica" w:cs="Arial"/>
+          <w:b w:val="0"/>
+          <w:color w:val="000000" w:themeColor="text1"/>
+          <w:sz w:val="16"/>
+          <w:szCs w:val="16"/>
+        </w:rPr>
+        <w:t xml:space="preserve"> Oriented Design of the project</w:t>
+      </w:r>
+      <w:r>
+        <w:rPr>
+          <w:rFonts w:ascii="Helvetica" w:hAnsi="Helvetica" w:cs="Arial"/>
+          <w:b w:val="0"/>
+          <w:color w:val="000000" w:themeColor="text1"/>
+          <w:sz w:val="16"/>
+          <w:szCs w:val="16"/>
+        </w:rPr>
+        <w:t xml:space="preserve"> by developing UML diagrams in Rational Rose and StarUML, Project Planning using Work Breakdown Schedule and Microsoft Project Plan.</w:t>
       </w:r>
     </w:p>
     <w:p>
@@ -1207,43 +1843,16 @@
         </w:numPr>
         <w:jc w:val="both"/>
         <w:rPr>
-          <w:rFonts w:asciiTheme="minorHAnsi" w:hAnsiTheme="minorHAnsi"/>
-          <w:b w:val="0"/>
-          <w:color w:val="000000" w:themeColor="text1"/>
-          <w:sz w:val="16"/>
-          <w:szCs w:val="16"/>
-        </w:rPr>
-      </w:pPr>
-      <w:r>
-        <w:rPr>
-          <w:rFonts w:asciiTheme="minorHAnsi" w:hAnsiTheme="minorHAnsi"/>
-          <w:b w:val="0"/>
-          <w:color w:val="000000" w:themeColor="text1"/>
-          <w:sz w:val="16"/>
-          <w:szCs w:val="16"/>
-        </w:rPr>
-        <w:t>Assisted in maintenance, compliance of the application by performing root cause analysis using tools.</w:t>
-      </w:r>
-    </w:p>
-    <w:p>
-      <w:pPr>
-        <w:pStyle w:val="ListParagraph"/>
-        <w:numPr>
-          <w:ilvl w:val="0"/>
-          <w:numId w:val="1"/>
-        </w:numPr>
-        <w:jc w:val="both"/>
-        <w:rPr>
-          <w:rFonts w:asciiTheme="minorHAnsi" w:hAnsiTheme="minorHAnsi"/>
-          <w:b w:val="0"/>
-          <w:color w:val="000000" w:themeColor="text1"/>
-          <w:sz w:val="16"/>
-          <w:szCs w:val="16"/>
-        </w:rPr>
-      </w:pPr>
-      <w:r>
-        <w:rPr>
-          <w:rFonts w:asciiTheme="minorHAnsi" w:hAnsiTheme="minorHAnsi"/>
+          <w:rFonts w:ascii="Helvetica" w:hAnsi="Helvetica" w:cs="Arial"/>
+          <w:b w:val="0"/>
+          <w:color w:val="000000" w:themeColor="text1"/>
+          <w:sz w:val="16"/>
+          <w:szCs w:val="16"/>
+        </w:rPr>
+      </w:pPr>
+      <w:r>
+        <w:rPr>
+          <w:rFonts w:ascii="Helvetica" w:hAnsi="Helvetica" w:cs="Arial"/>
           <w:b w:val="0"/>
           <w:color w:val="000000" w:themeColor="text1"/>
           <w:sz w:val="16"/>
@@ -1254,7 +1863,7 @@
       </w:r>
       <w:r>
         <w:rPr>
-          <w:rFonts w:asciiTheme="minorHAnsi" w:hAnsiTheme="minorHAnsi"/>
+          <w:rFonts w:ascii="Helvetica" w:hAnsi="Helvetica" w:cs="Arial"/>
           <w:b w:val="0"/>
           <w:color w:val="000000" w:themeColor="text1"/>
           <w:sz w:val="16"/>
@@ -1264,7 +1873,7 @@
       </w:r>
       <w:r>
         <w:rPr>
-          <w:rFonts w:asciiTheme="minorHAnsi" w:hAnsiTheme="minorHAnsi"/>
+          <w:rFonts w:ascii="Helvetica" w:hAnsi="Helvetica" w:cs="Arial"/>
           <w:b w:val="0"/>
           <w:color w:val="000000" w:themeColor="text1"/>
           <w:sz w:val="16"/>
@@ -1274,28 +1883,26 @@
       </w:r>
       <w:r>
         <w:rPr>
-          <w:rFonts w:asciiTheme="minorHAnsi" w:hAnsiTheme="minorHAnsi"/>
-          <w:b w:val="0"/>
-          <w:color w:val="000000" w:themeColor="text1"/>
-          <w:sz w:val="16"/>
-          <w:szCs w:val="16"/>
-        </w:rPr>
-        <w:t>, Unit Testing of Software, Software Documentation, Root Cause Analysis</w:t>
-      </w:r>
-    </w:p>
-    <w:p>
-      <w:pPr>
-        <w:spacing w:line="276" w:lineRule="auto"/>
-        <w:rPr>
-          <w:rFonts w:asciiTheme="minorHAnsi" w:hAnsiTheme="minorHAnsi"/>
-          <w:b w:val="0"/>
-          <w:color w:val="000000" w:themeColor="text1"/>
-          <w:sz w:val="16"/>
-          <w:szCs w:val="16"/>
-        </w:rPr>
-      </w:pPr>
-    </w:p>
-    <w:bookmarkEnd w:id="0"/>
+          <w:rFonts w:ascii="Helvetica" w:hAnsi="Helvetica" w:cs="Arial"/>
+          <w:b w:val="0"/>
+          <w:color w:val="000000" w:themeColor="text1"/>
+          <w:sz w:val="16"/>
+          <w:szCs w:val="16"/>
+        </w:rPr>
+        <w:t>, Unit Testing of Software, Software Documentation</w:t>
+      </w:r>
+      <w:r>
+        <w:rPr>
+          <w:rFonts w:ascii="Helvetica" w:hAnsi="Helvetica" w:cs="Arial"/>
+          <w:b w:val="0"/>
+          <w:color w:val="000000" w:themeColor="text1"/>
+          <w:sz w:val="16"/>
+          <w:szCs w:val="16"/>
+        </w:rPr>
+        <w:t>, Root Cause Analysis</w:t>
+      </w:r>
+    </w:p>
+    <w:bookmarkEnd w:id="1"/>
     <w:p>
       <w:pPr>
         <w:pBdr>
@@ -1303,18 +1910,32 @@
         </w:pBdr>
         <w:spacing w:line="276" w:lineRule="auto"/>
         <w:rPr>
-          <w:rFonts w:asciiTheme="minorHAnsi" w:hAnsiTheme="minorHAnsi"/>
+          <w:rFonts w:ascii="Helvetica" w:hAnsi="Helvetica" w:cs="Arial"/>
           <w:color w:val="000000" w:themeColor="text1"/>
           <w:sz w:val="18"/>
           <w:szCs w:val="18"/>
         </w:rPr>
       </w:pPr>
-      <w:r>
-        <w:rPr>
-          <w:rFonts w:asciiTheme="minorHAnsi" w:hAnsiTheme="minorHAnsi"/>
-          <w:color w:val="000000" w:themeColor="text1"/>
-          <w:sz w:val="18"/>
-          <w:szCs w:val="18"/>
+    </w:p>
+    <w:p>
+      <w:pPr>
+        <w:pBdr>
+          <w:bottom w:val="single" w:sz="4" w:space="1" w:color="auto"/>
+        </w:pBdr>
+        <w:spacing w:line="276" w:lineRule="auto"/>
+        <w:rPr>
+          <w:rFonts w:ascii="Helvetica" w:hAnsi="Helvetica" w:cs="Arial"/>
+          <w:color w:val="000000" w:themeColor="text1"/>
+          <w:sz w:val="17"/>
+          <w:szCs w:val="17"/>
+        </w:rPr>
+      </w:pPr>
+      <w:r>
+        <w:rPr>
+          <w:rFonts w:ascii="Helvetica" w:hAnsi="Helvetica" w:cs="Arial"/>
+          <w:color w:val="000000" w:themeColor="text1"/>
+          <w:sz w:val="17"/>
+          <w:szCs w:val="17"/>
         </w:rPr>
         <w:t>PROJECTS</w:t>
       </w:r>
@@ -1328,144 +1949,264 @@
         </w:numPr>
         <w:jc w:val="both"/>
         <w:rPr>
-          <w:rFonts w:asciiTheme="minorHAnsi" w:hAnsiTheme="minorHAnsi"/>
-          <w:b w:val="0"/>
-          <w:i/>
-          <w:color w:val="000000" w:themeColor="text1"/>
-          <w:sz w:val="16"/>
-          <w:szCs w:val="16"/>
-        </w:rPr>
-      </w:pPr>
-      <w:r>
-        <w:rPr>
-          <w:rFonts w:asciiTheme="minorHAnsi" w:hAnsiTheme="minorHAnsi"/>
-          <w:color w:val="000000" w:themeColor="text1"/>
-          <w:sz w:val="16"/>
-          <w:szCs w:val="16"/>
-        </w:rPr>
-        <w:t>Instant Money Transfer Web Application</w:t>
+          <w:rFonts w:ascii="Helvetica" w:hAnsi="Helvetica" w:cs="Arial"/>
+          <w:b w:val="0"/>
+          <w:i/>
+          <w:color w:val="000000" w:themeColor="text1"/>
+          <w:sz w:val="16"/>
+          <w:szCs w:val="16"/>
+        </w:rPr>
+      </w:pPr>
+      <w:r>
+        <w:rPr>
+          <w:rFonts w:ascii="Helvetica" w:hAnsi="Helvetica" w:cs="Arial"/>
+          <w:color w:val="000000" w:themeColor="text1"/>
+          <w:sz w:val="16"/>
+          <w:szCs w:val="16"/>
+        </w:rPr>
+        <w:t xml:space="preserve">Web App using </w:t>
+      </w:r>
+      <w:r>
+        <w:rPr>
+          <w:rFonts w:ascii="Helvetica" w:hAnsi="Helvetica" w:cs="Arial"/>
+          <w:color w:val="000000" w:themeColor="text1"/>
+          <w:sz w:val="16"/>
+          <w:szCs w:val="16"/>
+        </w:rPr>
+        <w:t>Python</w:t>
       </w:r>
     </w:p>
     <w:p>
       <w:pPr>
         <w:jc w:val="both"/>
         <w:rPr>
-          <w:rFonts w:asciiTheme="minorHAnsi" w:hAnsiTheme="minorHAnsi"/>
-          <w:b w:val="0"/>
-          <w:i/>
-          <w:color w:val="000000" w:themeColor="text1"/>
-          <w:sz w:val="16"/>
-          <w:szCs w:val="16"/>
-        </w:rPr>
-      </w:pPr>
-      <w:r>
-        <w:rPr>
-          <w:rFonts w:asciiTheme="minorHAnsi" w:hAnsiTheme="minorHAnsi"/>
-          <w:b w:val="0"/>
-          <w:i/>
-          <w:color w:val="000000" w:themeColor="text1"/>
-          <w:sz w:val="16"/>
-          <w:szCs w:val="16"/>
-        </w:rPr>
-        <w:t>Spring’19 | University of Texas at Arlington</w:t>
+          <w:rFonts w:ascii="Helvetica" w:hAnsi="Helvetica" w:cs="Arial"/>
+          <w:b w:val="0"/>
+          <w:i/>
+          <w:color w:val="000000" w:themeColor="text1"/>
+          <w:sz w:val="16"/>
+          <w:szCs w:val="16"/>
+        </w:rPr>
+      </w:pPr>
+      <w:r>
+        <w:rPr>
+          <w:rFonts w:ascii="Helvetica" w:hAnsi="Helvetica" w:cs="Arial"/>
+          <w:b w:val="0"/>
+          <w:i/>
+          <w:color w:val="000000" w:themeColor="text1"/>
+          <w:sz w:val="16"/>
+          <w:szCs w:val="16"/>
+        </w:rPr>
+        <w:t xml:space="preserve">Spring’19 | </w:t>
+      </w:r>
+      <w:r>
+        <w:rPr>
+          <w:rFonts w:ascii="Helvetica" w:hAnsi="Helvetica" w:cs="Arial"/>
+          <w:b w:val="0"/>
+          <w:i/>
+          <w:color w:val="000000" w:themeColor="text1"/>
+          <w:sz w:val="16"/>
+          <w:szCs w:val="16"/>
+        </w:rPr>
+        <w:t>Individual Project</w:t>
       </w:r>
     </w:p>
     <w:p>
       <w:pPr>
         <w:jc w:val="both"/>
         <w:rPr>
-          <w:rFonts w:asciiTheme="minorHAnsi" w:hAnsiTheme="minorHAnsi"/>
-          <w:b w:val="0"/>
-          <w:color w:val="FF0000"/>
-          <w:sz w:val="16"/>
-          <w:szCs w:val="16"/>
-        </w:rPr>
-      </w:pPr>
-      <w:r>
-        <w:rPr>
-          <w:rFonts w:asciiTheme="minorHAnsi" w:hAnsiTheme="minorHAnsi"/>
-          <w:b w:val="0"/>
-          <w:color w:val="000000" w:themeColor="text1"/>
-          <w:sz w:val="16"/>
-          <w:szCs w:val="16"/>
-        </w:rPr>
-        <w:t xml:space="preserve">Developed a web application using </w:t>
-      </w:r>
-      <w:r>
-        <w:rPr>
-          <w:rFonts w:asciiTheme="minorHAnsi" w:hAnsiTheme="minorHAnsi"/>
-          <w:color w:val="000000" w:themeColor="text1"/>
-          <w:sz w:val="16"/>
-          <w:szCs w:val="16"/>
-        </w:rPr>
-        <w:t>NodeJS</w:t>
-      </w:r>
-      <w:r>
-        <w:rPr>
-          <w:rFonts w:asciiTheme="minorHAnsi" w:hAnsiTheme="minorHAnsi"/>
-          <w:color w:val="000000" w:themeColor="text1"/>
-          <w:sz w:val="16"/>
-          <w:szCs w:val="16"/>
-        </w:rPr>
-        <w:t xml:space="preserve">, </w:t>
-      </w:r>
-      <w:r>
-        <w:rPr>
-          <w:rFonts w:asciiTheme="minorHAnsi" w:hAnsiTheme="minorHAnsi"/>
-          <w:color w:val="000000" w:themeColor="text1"/>
-          <w:sz w:val="16"/>
-          <w:szCs w:val="16"/>
-        </w:rPr>
-        <w:t xml:space="preserve">ReactJS, StripeJS and Relay </w:t>
-      </w:r>
-      <w:r>
-        <w:rPr>
-          <w:rFonts w:asciiTheme="minorHAnsi" w:hAnsiTheme="minorHAnsi"/>
-          <w:b w:val="0"/>
-          <w:color w:val="000000" w:themeColor="text1"/>
-          <w:sz w:val="16"/>
-          <w:szCs w:val="16"/>
-        </w:rPr>
-        <w:t xml:space="preserve">for transferring money using a digital wallet. Registered users of the application have the ability to add bank accounts, credit/debit cards to the wallet. </w:t>
-      </w:r>
-      <w:r>
-        <w:rPr>
-          <w:rFonts w:asciiTheme="minorHAnsi" w:hAnsiTheme="minorHAnsi"/>
-          <w:color w:val="000000" w:themeColor="text1"/>
-          <w:sz w:val="16"/>
-          <w:szCs w:val="16"/>
-        </w:rPr>
-        <w:t>MongoDB and GraphQL</w:t>
-      </w:r>
-      <w:r>
-        <w:rPr>
-          <w:rFonts w:asciiTheme="minorHAnsi" w:hAnsiTheme="minorHAnsi"/>
-          <w:b w:val="0"/>
-          <w:color w:val="000000" w:themeColor="text1"/>
-          <w:sz w:val="16"/>
-          <w:szCs w:val="16"/>
-        </w:rPr>
-        <w:t xml:space="preserve"> were used for the application’s backend</w:t>
-      </w:r>
-      <w:r>
-        <w:rPr>
-          <w:rFonts w:asciiTheme="minorHAnsi" w:hAnsiTheme="minorHAnsi"/>
-          <w:b w:val="0"/>
-          <w:color w:val="000000" w:themeColor="text1"/>
-          <w:sz w:val="16"/>
-          <w:szCs w:val="16"/>
-        </w:rPr>
-        <w:t xml:space="preserve">. The focus of this project is to find security vulnerabilities of the web application and how it can be remodeled to prevent attacks. </w:t>
-      </w:r>
-      <w:r>
-        <w:rPr>
-          <w:rFonts w:asciiTheme="minorHAnsi" w:hAnsiTheme="minorHAnsi"/>
-          <w:b w:val="0"/>
-          <w:color w:val="000000" w:themeColor="text1"/>
-          <w:sz w:val="16"/>
-          <w:szCs w:val="16"/>
-        </w:rPr>
-        <w:t>This is a close replica to “SquareCash”.</w:t>
+          <w:rFonts w:ascii="Helvetica" w:hAnsi="Helvetica" w:cs="Arial"/>
+          <w:b w:val="0"/>
+          <w:i/>
+          <w:color w:val="000000" w:themeColor="text1"/>
+          <w:sz w:val="16"/>
+          <w:szCs w:val="16"/>
+        </w:rPr>
+      </w:pPr>
+      <w:r>
+        <w:rPr>
+          <w:rFonts w:ascii="Helvetica" w:hAnsi="Helvetica" w:cs="Arial"/>
+          <w:b w:val="0"/>
+          <w:color w:val="000000" w:themeColor="text1"/>
+          <w:sz w:val="16"/>
+          <w:szCs w:val="16"/>
+        </w:rPr>
+        <w:t>Developed a</w:t>
+      </w:r>
+      <w:r>
+        <w:rPr>
+          <w:rFonts w:ascii="Helvetica" w:hAnsi="Helvetica" w:cs="Arial"/>
+          <w:b w:val="0"/>
+          <w:color w:val="000000" w:themeColor="text1"/>
+          <w:sz w:val="16"/>
+          <w:szCs w:val="16"/>
+        </w:rPr>
+        <w:t xml:space="preserve"> web application </w:t>
+      </w:r>
+      <w:r>
+        <w:rPr>
+          <w:rFonts w:ascii="Helvetica" w:hAnsi="Helvetica" w:cs="Arial"/>
+          <w:b w:val="0"/>
+          <w:color w:val="000000" w:themeColor="text1"/>
+          <w:sz w:val="16"/>
+          <w:szCs w:val="16"/>
+        </w:rPr>
+        <w:t xml:space="preserve">for a restaurant </w:t>
+      </w:r>
+      <w:r>
+        <w:rPr>
+          <w:rFonts w:ascii="Helvetica" w:hAnsi="Helvetica" w:cs="Arial"/>
+          <w:b w:val="0"/>
+          <w:color w:val="000000" w:themeColor="text1"/>
+          <w:sz w:val="16"/>
+          <w:szCs w:val="16"/>
+        </w:rPr>
+        <w:t xml:space="preserve">using </w:t>
+      </w:r>
+      <w:r>
+        <w:rPr>
+          <w:rFonts w:ascii="Helvetica" w:hAnsi="Helvetica" w:cs="Arial"/>
+          <w:color w:val="000000" w:themeColor="text1"/>
+          <w:sz w:val="16"/>
+          <w:szCs w:val="16"/>
+        </w:rPr>
+        <w:t>Flask</w:t>
+      </w:r>
+      <w:r>
+        <w:rPr>
+          <w:rFonts w:ascii="Helvetica" w:hAnsi="Helvetica" w:cs="Arial"/>
+          <w:b w:val="0"/>
+          <w:color w:val="000000" w:themeColor="text1"/>
+          <w:sz w:val="16"/>
+          <w:szCs w:val="16"/>
+        </w:rPr>
+        <w:t xml:space="preserve"> (Python’s micro framework)</w:t>
+      </w:r>
+      <w:r>
+        <w:rPr>
+          <w:rFonts w:ascii="Helvetica" w:hAnsi="Helvetica" w:cs="Arial"/>
+          <w:b w:val="0"/>
+          <w:color w:val="000000" w:themeColor="text1"/>
+          <w:sz w:val="16"/>
+          <w:szCs w:val="16"/>
+        </w:rPr>
+        <w:t xml:space="preserve"> a</w:t>
+      </w:r>
+      <w:r>
+        <w:rPr>
+          <w:rFonts w:ascii="Helvetica" w:hAnsi="Helvetica" w:cs="Arial"/>
+          <w:b w:val="0"/>
+          <w:color w:val="000000" w:themeColor="text1"/>
+          <w:sz w:val="16"/>
+          <w:szCs w:val="16"/>
+        </w:rPr>
+        <w:t xml:space="preserve">nd deployed it to the </w:t>
+      </w:r>
+      <w:r>
+        <w:rPr>
+          <w:rFonts w:ascii="Helvetica" w:hAnsi="Helvetica" w:cs="Arial"/>
+          <w:color w:val="000000" w:themeColor="text1"/>
+          <w:sz w:val="16"/>
+          <w:szCs w:val="16"/>
+        </w:rPr>
+        <w:t>Google App Engine</w:t>
+      </w:r>
+      <w:r>
+        <w:rPr>
+          <w:rFonts w:ascii="Helvetica" w:hAnsi="Helvetica" w:cs="Arial"/>
+          <w:b w:val="0"/>
+          <w:color w:val="000000" w:themeColor="text1"/>
+          <w:sz w:val="16"/>
+          <w:szCs w:val="16"/>
+        </w:rPr>
+        <w:t xml:space="preserve">. </w:t>
+      </w:r>
+      <w:r>
+        <w:rPr>
+          <w:rFonts w:ascii="Helvetica" w:hAnsi="Helvetica" w:cs="Arial"/>
+          <w:b w:val="0"/>
+          <w:color w:val="000000" w:themeColor="text1"/>
+          <w:sz w:val="16"/>
+          <w:szCs w:val="16"/>
+        </w:rPr>
+        <w:t xml:space="preserve">Standard languages for the web such as </w:t>
+      </w:r>
+      <w:r>
+        <w:rPr>
+          <w:rFonts w:ascii="Helvetica" w:hAnsi="Helvetica" w:cs="Arial"/>
+          <w:color w:val="000000" w:themeColor="text1"/>
+          <w:sz w:val="16"/>
+          <w:szCs w:val="16"/>
+        </w:rPr>
+        <w:t>HTML</w:t>
+      </w:r>
+      <w:r>
+        <w:rPr>
+          <w:rFonts w:ascii="Helvetica" w:hAnsi="Helvetica" w:cs="Arial"/>
+          <w:b w:val="0"/>
+          <w:color w:val="000000" w:themeColor="text1"/>
+          <w:sz w:val="16"/>
+          <w:szCs w:val="16"/>
+        </w:rPr>
+        <w:t xml:space="preserve"> and </w:t>
+      </w:r>
+      <w:r>
+        <w:rPr>
+          <w:rFonts w:ascii="Helvetica" w:hAnsi="Helvetica" w:cs="Arial"/>
+          <w:color w:val="000000" w:themeColor="text1"/>
+          <w:sz w:val="16"/>
+          <w:szCs w:val="16"/>
+        </w:rPr>
+        <w:t>CSS</w:t>
+      </w:r>
+      <w:r>
+        <w:rPr>
+          <w:rFonts w:ascii="Helvetica" w:hAnsi="Helvetica" w:cs="Arial"/>
+          <w:b w:val="0"/>
+          <w:color w:val="000000" w:themeColor="text1"/>
+          <w:sz w:val="16"/>
+          <w:szCs w:val="16"/>
+        </w:rPr>
+        <w:t xml:space="preserve"> were used apart from </w:t>
+      </w:r>
+      <w:r>
+        <w:rPr>
+          <w:rFonts w:ascii="Helvetica" w:hAnsi="Helvetica" w:cs="Arial"/>
+          <w:color w:val="000000" w:themeColor="text1"/>
+          <w:sz w:val="16"/>
+          <w:szCs w:val="16"/>
+        </w:rPr>
+        <w:t>Python</w:t>
+      </w:r>
+      <w:r>
+        <w:rPr>
+          <w:rFonts w:ascii="Helvetica" w:hAnsi="Helvetica" w:cs="Arial"/>
+          <w:b w:val="0"/>
+          <w:color w:val="000000" w:themeColor="text1"/>
+          <w:sz w:val="16"/>
+          <w:szCs w:val="16"/>
+        </w:rPr>
+        <w:t xml:space="preserve">. </w:t>
+      </w:r>
+      <w:r>
+        <w:rPr>
+          <w:rFonts w:ascii="Helvetica" w:hAnsi="Helvetica" w:cs="Arial"/>
+          <w:b w:val="0"/>
+          <w:color w:val="000000" w:themeColor="text1"/>
+          <w:sz w:val="16"/>
+          <w:szCs w:val="16"/>
+        </w:rPr>
+        <w:t xml:space="preserve">The website enables visitors to know the restaurant’s location, menu and also book a reservation in advance. </w:t>
+      </w:r>
+      <w:r>
+        <w:rPr>
+          <w:rFonts w:ascii="Helvetica" w:hAnsi="Helvetica" w:cs="Arial"/>
+          <w:b w:val="0"/>
+          <w:color w:val="000000" w:themeColor="text1"/>
+          <w:sz w:val="16"/>
+          <w:szCs w:val="16"/>
+        </w:rPr>
+        <w:t>Flask follows a minimalistic design and therefore gives seamless performance to the website.</w:t>
       </w:r>
     </w:p>
     <w:p>
@@ -1477,61 +2218,64 @@
         </w:numPr>
         <w:jc w:val="both"/>
         <w:rPr>
-          <w:rFonts w:asciiTheme="minorHAnsi" w:hAnsiTheme="minorHAnsi"/>
-          <w:b w:val="0"/>
-          <w:color w:val="000000" w:themeColor="text1"/>
-          <w:sz w:val="16"/>
-          <w:szCs w:val="16"/>
-        </w:rPr>
-      </w:pPr>
-      <w:r>
-        <w:rPr>
-          <w:rFonts w:asciiTheme="minorHAnsi" w:hAnsiTheme="minorHAnsi"/>
-          <w:color w:val="000000" w:themeColor="text1"/>
-          <w:sz w:val="16"/>
-          <w:szCs w:val="16"/>
-        </w:rPr>
-        <w:t xml:space="preserve">Processing Live Tweets </w:t>
-      </w:r>
-      <w:r>
-        <w:rPr>
-          <w:rFonts w:asciiTheme="minorHAnsi" w:hAnsiTheme="minorHAnsi"/>
-          <w:color w:val="000000" w:themeColor="text1"/>
-          <w:sz w:val="16"/>
-          <w:szCs w:val="16"/>
-        </w:rPr>
-        <w:t>from Twitter4j API</w:t>
+          <w:rFonts w:ascii="Helvetica" w:hAnsi="Helvetica" w:cs="Arial"/>
+          <w:b w:val="0"/>
+          <w:i/>
+          <w:color w:val="000000" w:themeColor="text1"/>
+          <w:sz w:val="16"/>
+          <w:szCs w:val="16"/>
+        </w:rPr>
+      </w:pPr>
+      <w:r>
+        <w:rPr>
+          <w:rFonts w:ascii="Helvetica" w:hAnsi="Helvetica" w:cs="Arial"/>
+          <w:color w:val="000000" w:themeColor="text1"/>
+          <w:sz w:val="16"/>
+          <w:szCs w:val="16"/>
+        </w:rPr>
+        <w:t>Instant Money Transfer Web Application</w:t>
       </w:r>
     </w:p>
     <w:p>
       <w:pPr>
         <w:jc w:val="both"/>
         <w:rPr>
-          <w:rFonts w:asciiTheme="minorHAnsi" w:hAnsiTheme="minorHAnsi"/>
-          <w:b w:val="0"/>
-          <w:i/>
-          <w:color w:val="000000" w:themeColor="text1"/>
-          <w:sz w:val="16"/>
-          <w:szCs w:val="16"/>
-        </w:rPr>
-      </w:pPr>
-      <w:r>
-        <w:rPr>
-          <w:rFonts w:asciiTheme="minorHAnsi" w:hAnsiTheme="minorHAnsi"/>
-          <w:b w:val="0"/>
-          <w:i/>
-          <w:color w:val="000000" w:themeColor="text1"/>
-          <w:sz w:val="16"/>
-          <w:szCs w:val="16"/>
-        </w:rPr>
-        <w:t>Fall’18 | Personal Project</w:t>
+          <w:rFonts w:ascii="Helvetica" w:hAnsi="Helvetica" w:cs="Arial"/>
+          <w:b w:val="0"/>
+          <w:i/>
+          <w:color w:val="000000" w:themeColor="text1"/>
+          <w:sz w:val="16"/>
+          <w:szCs w:val="16"/>
+        </w:rPr>
+      </w:pPr>
+      <w:r>
+        <w:rPr>
+          <w:rFonts w:ascii="Helvetica" w:hAnsi="Helvetica" w:cs="Arial"/>
+          <w:b w:val="0"/>
+          <w:i/>
+          <w:color w:val="000000" w:themeColor="text1"/>
+          <w:sz w:val="16"/>
+          <w:szCs w:val="16"/>
+        </w:rPr>
+        <w:t xml:space="preserve">Spring’19 | </w:t>
+      </w:r>
+      <w:r>
+        <w:rPr>
+          <w:rFonts w:ascii="Helvetica" w:hAnsi="Helvetica" w:cs="Arial"/>
+          <w:b w:val="0"/>
+          <w:i/>
+          <w:color w:val="000000" w:themeColor="text1"/>
+          <w:sz w:val="16"/>
+          <w:szCs w:val="16"/>
+        </w:rPr>
+        <w:t>Team Project</w:t>
       </w:r>
     </w:p>
     <w:p>
       <w:pPr>
         <w:jc w:val="both"/>
         <w:rPr>
-          <w:rFonts w:asciiTheme="minorHAnsi" w:hAnsiTheme="minorHAnsi"/>
+          <w:rFonts w:ascii="Helvetica" w:hAnsi="Helvetica" w:cs="Arial"/>
           <w:b w:val="0"/>
           <w:color w:val="FF0000"/>
           <w:sz w:val="16"/>
@@ -1540,109 +2284,100 @@
       </w:pPr>
       <w:r>
         <w:rPr>
-          <w:rFonts w:asciiTheme="minorHAnsi" w:hAnsiTheme="minorHAnsi"/>
-          <w:b w:val="0"/>
-          <w:color w:val="000000" w:themeColor="text1"/>
-          <w:sz w:val="16"/>
-          <w:szCs w:val="16"/>
-        </w:rPr>
-        <w:t xml:space="preserve">Developed the project in </w:t>
-      </w:r>
-      <w:r>
-        <w:rPr>
-          <w:rFonts w:asciiTheme="minorHAnsi" w:hAnsiTheme="minorHAnsi"/>
-          <w:color w:val="000000" w:themeColor="text1"/>
-          <w:sz w:val="16"/>
-          <w:szCs w:val="16"/>
-        </w:rPr>
-        <w:t>Java</w:t>
-      </w:r>
-      <w:r>
-        <w:rPr>
-          <w:rFonts w:asciiTheme="minorHAnsi" w:hAnsiTheme="minorHAnsi"/>
-          <w:b w:val="0"/>
-          <w:color w:val="000000" w:themeColor="text1"/>
-          <w:sz w:val="16"/>
-          <w:szCs w:val="16"/>
-        </w:rPr>
-        <w:t xml:space="preserve"> using Python’s micro server called </w:t>
-      </w:r>
-      <w:r>
-        <w:rPr>
-          <w:rFonts w:asciiTheme="minorHAnsi" w:hAnsiTheme="minorHAnsi"/>
-          <w:color w:val="000000" w:themeColor="text1"/>
-          <w:sz w:val="16"/>
-          <w:szCs w:val="16"/>
-        </w:rPr>
-        <w:t>FLASK</w:t>
-      </w:r>
-      <w:r>
-        <w:rPr>
-          <w:rFonts w:asciiTheme="minorHAnsi" w:hAnsiTheme="minorHAnsi"/>
-          <w:b w:val="0"/>
-          <w:color w:val="000000" w:themeColor="text1"/>
-          <w:sz w:val="16"/>
-          <w:szCs w:val="16"/>
-        </w:rPr>
-        <w:t xml:space="preserve"> to process tweets using public Twitter4j API stream in </w:t>
-      </w:r>
-      <w:r>
-        <w:rPr>
-          <w:rFonts w:asciiTheme="minorHAnsi" w:hAnsiTheme="minorHAnsi"/>
-          <w:color w:val="000000" w:themeColor="text1"/>
-          <w:sz w:val="16"/>
-          <w:szCs w:val="16"/>
-        </w:rPr>
-        <w:t>Apache Storm</w:t>
-      </w:r>
-      <w:r>
-        <w:rPr>
-          <w:rFonts w:asciiTheme="minorHAnsi" w:hAnsiTheme="minorHAnsi"/>
-          <w:b w:val="0"/>
-          <w:color w:val="000000" w:themeColor="text1"/>
-          <w:sz w:val="16"/>
-          <w:szCs w:val="16"/>
-        </w:rPr>
-        <w:t xml:space="preserve">. This program calculates the top/trending keywords using topologies such as </w:t>
-      </w:r>
-      <w:r>
-        <w:rPr>
-          <w:rFonts w:asciiTheme="minorHAnsi" w:hAnsiTheme="minorHAnsi"/>
-          <w:color w:val="000000" w:themeColor="text1"/>
-          <w:sz w:val="16"/>
-          <w:szCs w:val="16"/>
-        </w:rPr>
-        <w:t>SPOUT, BOLT</w:t>
-      </w:r>
-      <w:r>
-        <w:rPr>
-          <w:rFonts w:asciiTheme="minorHAnsi" w:hAnsiTheme="minorHAnsi"/>
-          <w:b w:val="0"/>
-          <w:color w:val="000000" w:themeColor="text1"/>
-          <w:sz w:val="16"/>
-          <w:szCs w:val="16"/>
-        </w:rPr>
-        <w:t xml:space="preserve"> for parsing the tweets</w:t>
-      </w:r>
-      <w:r>
-        <w:rPr>
-          <w:rFonts w:asciiTheme="minorHAnsi" w:hAnsiTheme="minorHAnsi"/>
-          <w:b w:val="0"/>
-          <w:color w:val="000000" w:themeColor="text1"/>
-          <w:sz w:val="16"/>
-          <w:szCs w:val="16"/>
-        </w:rPr>
-        <w:t xml:space="preserve"> and counting the keywords</w:t>
-      </w:r>
-      <w:r>
-        <w:rPr>
-          <w:rFonts w:asciiTheme="minorHAnsi" w:hAnsiTheme="minorHAnsi"/>
-          <w:b w:val="0"/>
-          <w:color w:val="000000" w:themeColor="text1"/>
-          <w:sz w:val="16"/>
-          <w:szCs w:val="16"/>
-        </w:rPr>
-        <w:t xml:space="preserve">. Vagrant and VirtualBox were used to implement this in an Ubuntu platform. This is an application which is a close replica to programs which calculate ‘trending’ in similar platforms. </w:t>
+          <w:rFonts w:ascii="Helvetica" w:hAnsi="Helvetica" w:cs="Arial"/>
+          <w:b w:val="0"/>
+          <w:color w:val="000000" w:themeColor="text1"/>
+          <w:sz w:val="16"/>
+          <w:szCs w:val="16"/>
+        </w:rPr>
+        <w:t>Developed a</w:t>
+      </w:r>
+      <w:r>
+        <w:rPr>
+          <w:rFonts w:ascii="Helvetica" w:hAnsi="Helvetica" w:cs="Arial"/>
+          <w:b w:val="0"/>
+          <w:color w:val="000000" w:themeColor="text1"/>
+          <w:sz w:val="16"/>
+          <w:szCs w:val="16"/>
+        </w:rPr>
+        <w:t xml:space="preserve"> full-stack</w:t>
+      </w:r>
+      <w:r>
+        <w:rPr>
+          <w:rFonts w:ascii="Helvetica" w:hAnsi="Helvetica" w:cs="Arial"/>
+          <w:b w:val="0"/>
+          <w:color w:val="000000" w:themeColor="text1"/>
+          <w:sz w:val="16"/>
+          <w:szCs w:val="16"/>
+        </w:rPr>
+        <w:t xml:space="preserve"> web application using </w:t>
+      </w:r>
+      <w:r>
+        <w:rPr>
+          <w:rFonts w:ascii="Helvetica" w:hAnsi="Helvetica" w:cs="Arial"/>
+          <w:color w:val="000000" w:themeColor="text1"/>
+          <w:sz w:val="16"/>
+          <w:szCs w:val="16"/>
+        </w:rPr>
+        <w:t xml:space="preserve">ReactJS, StripeJS and Relay </w:t>
+      </w:r>
+      <w:r>
+        <w:rPr>
+          <w:rFonts w:ascii="Helvetica" w:hAnsi="Helvetica" w:cs="Arial"/>
+          <w:b w:val="0"/>
+          <w:color w:val="000000" w:themeColor="text1"/>
+          <w:sz w:val="16"/>
+          <w:szCs w:val="16"/>
+        </w:rPr>
+        <w:t xml:space="preserve">for transferring money using a digital wallet. Registered users of the application have the ability to add bank accounts, credit/debit cards to the wallet. </w:t>
+      </w:r>
+      <w:r>
+        <w:rPr>
+          <w:rFonts w:ascii="Helvetica" w:hAnsi="Helvetica" w:cs="Arial"/>
+          <w:color w:val="000000" w:themeColor="text1"/>
+          <w:sz w:val="16"/>
+          <w:szCs w:val="16"/>
+        </w:rPr>
+        <w:t>MongoDB and GraphQL</w:t>
+      </w:r>
+      <w:r>
+        <w:rPr>
+          <w:rFonts w:ascii="Helvetica" w:hAnsi="Helvetica" w:cs="Arial"/>
+          <w:color w:val="000000" w:themeColor="text1"/>
+          <w:sz w:val="16"/>
+          <w:szCs w:val="16"/>
+        </w:rPr>
+        <w:t xml:space="preserve"> </w:t>
+      </w:r>
+      <w:r>
+        <w:rPr>
+          <w:rFonts w:ascii="Helvetica" w:hAnsi="Helvetica" w:cs="Arial"/>
+          <w:b w:val="0"/>
+          <w:color w:val="000000" w:themeColor="text1"/>
+          <w:sz w:val="16"/>
+          <w:szCs w:val="16"/>
+        </w:rPr>
+        <w:t>were used for the application’s backend</w:t>
+      </w:r>
+      <w:r>
+        <w:rPr>
+          <w:rFonts w:ascii="Helvetica" w:hAnsi="Helvetica" w:cs="Arial"/>
+          <w:b w:val="0"/>
+          <w:color w:val="000000" w:themeColor="text1"/>
+          <w:sz w:val="16"/>
+          <w:szCs w:val="16"/>
+        </w:rPr>
+        <w:t xml:space="preserve">. The focus of this project is to find security vulnerabilities of the web application and how it can </w:t>
+      </w:r>
+      <w:r>
+        <w:rPr>
+          <w:rFonts w:ascii="Helvetica" w:hAnsi="Helvetica" w:cs="Arial"/>
+          <w:b w:val="0"/>
+          <w:color w:val="000000" w:themeColor="text1"/>
+          <w:sz w:val="16"/>
+          <w:szCs w:val="16"/>
+        </w:rPr>
+        <w:t>be remodeled to prevent attacks during the development process.</w:t>
       </w:r>
     </w:p>
     <w:p>
@@ -1654,76 +2389,285 @@
         </w:numPr>
         <w:jc w:val="both"/>
         <w:rPr>
-          <w:rFonts w:asciiTheme="minorHAnsi" w:hAnsiTheme="minorHAnsi"/>
-          <w:b w:val="0"/>
-          <w:color w:val="000000" w:themeColor="text1"/>
-          <w:sz w:val="16"/>
-          <w:szCs w:val="16"/>
-        </w:rPr>
-      </w:pPr>
-      <w:r>
-        <w:rPr>
-          <w:rFonts w:asciiTheme="minorHAnsi" w:hAnsiTheme="minorHAnsi"/>
-          <w:color w:val="000000" w:themeColor="text1"/>
-          <w:sz w:val="16"/>
-          <w:szCs w:val="16"/>
-        </w:rPr>
-        <w:t xml:space="preserve">K-Means Clustering in Java </w:t>
+          <w:rFonts w:ascii="Helvetica" w:hAnsi="Helvetica" w:cs="Arial"/>
+          <w:b w:val="0"/>
+          <w:color w:val="000000" w:themeColor="text1"/>
+          <w:sz w:val="16"/>
+          <w:szCs w:val="16"/>
+        </w:rPr>
+      </w:pPr>
+      <w:r>
+        <w:rPr>
+          <w:rFonts w:ascii="Helvetica" w:hAnsi="Helvetica" w:cs="Arial"/>
+          <w:color w:val="000000" w:themeColor="text1"/>
+          <w:sz w:val="16"/>
+          <w:szCs w:val="16"/>
+        </w:rPr>
+        <w:t xml:space="preserve">Processing Live Tweets </w:t>
+      </w:r>
+      <w:r>
+        <w:rPr>
+          <w:rFonts w:ascii="Helvetica" w:hAnsi="Helvetica" w:cs="Arial"/>
+          <w:color w:val="000000" w:themeColor="text1"/>
+          <w:sz w:val="16"/>
+          <w:szCs w:val="16"/>
+        </w:rPr>
+        <w:t>from Twitter4j API</w:t>
       </w:r>
     </w:p>
     <w:p>
       <w:pPr>
         <w:jc w:val="both"/>
         <w:rPr>
-          <w:rFonts w:asciiTheme="minorHAnsi" w:hAnsiTheme="minorHAnsi"/>
-          <w:b w:val="0"/>
-          <w:i/>
-          <w:color w:val="000000" w:themeColor="text1"/>
-          <w:sz w:val="16"/>
-          <w:szCs w:val="16"/>
-        </w:rPr>
-      </w:pPr>
-      <w:r>
-        <w:rPr>
-          <w:rFonts w:asciiTheme="minorHAnsi" w:hAnsiTheme="minorHAnsi"/>
-          <w:b w:val="0"/>
-          <w:i/>
-          <w:color w:val="000000" w:themeColor="text1"/>
-          <w:sz w:val="16"/>
-          <w:szCs w:val="16"/>
-        </w:rPr>
-        <w:t>Fall’18 | University of Texas at Arlington</w:t>
+          <w:rFonts w:ascii="Helvetica" w:hAnsi="Helvetica" w:cs="Arial"/>
+          <w:b w:val="0"/>
+          <w:i/>
+          <w:color w:val="000000" w:themeColor="text1"/>
+          <w:sz w:val="16"/>
+          <w:szCs w:val="16"/>
+        </w:rPr>
+      </w:pPr>
+      <w:r>
+        <w:rPr>
+          <w:rFonts w:ascii="Helvetica" w:hAnsi="Helvetica" w:cs="Arial"/>
+          <w:b w:val="0"/>
+          <w:i/>
+          <w:color w:val="000000" w:themeColor="text1"/>
+          <w:sz w:val="16"/>
+          <w:szCs w:val="16"/>
+        </w:rPr>
+        <w:t>Fall’18</w:t>
+      </w:r>
+      <w:r>
+        <w:rPr>
+          <w:rFonts w:ascii="Helvetica" w:hAnsi="Helvetica" w:cs="Arial"/>
+          <w:b w:val="0"/>
+          <w:i/>
+          <w:color w:val="000000" w:themeColor="text1"/>
+          <w:sz w:val="16"/>
+          <w:szCs w:val="16"/>
+        </w:rPr>
+        <w:t xml:space="preserve"> |</w:t>
+      </w:r>
+      <w:r>
+        <w:rPr>
+          <w:rFonts w:ascii="Helvetica" w:hAnsi="Helvetica" w:cs="Arial"/>
+          <w:b w:val="0"/>
+          <w:i/>
+          <w:color w:val="000000" w:themeColor="text1"/>
+          <w:sz w:val="16"/>
+          <w:szCs w:val="16"/>
+        </w:rPr>
+        <w:t xml:space="preserve"> </w:t>
+      </w:r>
+      <w:r>
+        <w:rPr>
+          <w:rFonts w:ascii="Helvetica" w:hAnsi="Helvetica" w:cs="Arial"/>
+          <w:b w:val="0"/>
+          <w:i/>
+          <w:color w:val="000000" w:themeColor="text1"/>
+          <w:sz w:val="16"/>
+          <w:szCs w:val="16"/>
+        </w:rPr>
+        <w:t>Individual Project</w:t>
       </w:r>
     </w:p>
     <w:p>
       <w:pPr>
         <w:jc w:val="both"/>
         <w:rPr>
-          <w:rFonts w:asciiTheme="minorHAnsi" w:hAnsiTheme="minorHAnsi"/>
-          <w:b w:val="0"/>
-          <w:color w:val="000000" w:themeColor="text1"/>
-          <w:sz w:val="16"/>
-          <w:szCs w:val="16"/>
-        </w:rPr>
-      </w:pPr>
-      <w:r>
-        <w:rPr>
-          <w:rFonts w:asciiTheme="minorHAnsi" w:hAnsiTheme="minorHAnsi"/>
-          <w:color w:val="000000" w:themeColor="text1"/>
-          <w:sz w:val="16"/>
-          <w:szCs w:val="16"/>
-        </w:rPr>
-        <w:t xml:space="preserve">Java </w:t>
-      </w:r>
-      <w:r>
-        <w:rPr>
-          <w:rFonts w:asciiTheme="minorHAnsi" w:hAnsiTheme="minorHAnsi"/>
-          <w:b w:val="0"/>
-          <w:color w:val="000000" w:themeColor="text1"/>
-          <w:sz w:val="16"/>
-          <w:szCs w:val="16"/>
-        </w:rPr>
-        <w:t xml:space="preserve">program for centroid clustering using K-means clustering was implemented on the Comet cluster that is a cluster dedicated to the class by the SDSC (San Diego Supercomputer Center). A set of points are used to find the closest centers by which a centroid is assigned to each cluster using the Lloyd’s algorithm. The goal is to partition a set of points into k clusters of neighboring points. </w:t>
+          <w:rFonts w:ascii="Helvetica" w:hAnsi="Helvetica" w:cs="Arial"/>
+          <w:b w:val="0"/>
+          <w:color w:val="FF0000"/>
+          <w:sz w:val="16"/>
+          <w:szCs w:val="16"/>
+        </w:rPr>
+      </w:pPr>
+      <w:r>
+        <w:rPr>
+          <w:rFonts w:ascii="Helvetica" w:hAnsi="Helvetica" w:cs="Arial"/>
+          <w:b w:val="0"/>
+          <w:color w:val="000000" w:themeColor="text1"/>
+          <w:sz w:val="16"/>
+          <w:szCs w:val="16"/>
+        </w:rPr>
+        <w:t xml:space="preserve">Developed the project in </w:t>
+      </w:r>
+      <w:r>
+        <w:rPr>
+          <w:rFonts w:ascii="Helvetica" w:hAnsi="Helvetica" w:cs="Arial"/>
+          <w:color w:val="000000" w:themeColor="text1"/>
+          <w:sz w:val="16"/>
+          <w:szCs w:val="16"/>
+        </w:rPr>
+        <w:t>Java</w:t>
+      </w:r>
+      <w:r>
+        <w:rPr>
+          <w:rFonts w:ascii="Helvetica" w:hAnsi="Helvetica" w:cs="Arial"/>
+          <w:b w:val="0"/>
+          <w:color w:val="000000" w:themeColor="text1"/>
+          <w:sz w:val="16"/>
+          <w:szCs w:val="16"/>
+        </w:rPr>
+        <w:t xml:space="preserve"> using </w:t>
+      </w:r>
+      <w:r>
+        <w:rPr>
+          <w:rFonts w:ascii="Helvetica" w:hAnsi="Helvetica" w:cs="Arial"/>
+          <w:b w:val="0"/>
+          <w:color w:val="000000" w:themeColor="text1"/>
+          <w:sz w:val="16"/>
+          <w:szCs w:val="16"/>
+        </w:rPr>
+        <w:t xml:space="preserve">Python’s micro server called </w:t>
+      </w:r>
+      <w:r>
+        <w:rPr>
+          <w:rFonts w:ascii="Helvetica" w:hAnsi="Helvetica" w:cs="Arial"/>
+          <w:color w:val="000000" w:themeColor="text1"/>
+          <w:sz w:val="16"/>
+          <w:szCs w:val="16"/>
+        </w:rPr>
+        <w:t>FLASK</w:t>
+      </w:r>
+      <w:r>
+        <w:rPr>
+          <w:rFonts w:ascii="Helvetica" w:hAnsi="Helvetica" w:cs="Arial"/>
+          <w:b w:val="0"/>
+          <w:color w:val="000000" w:themeColor="text1"/>
+          <w:sz w:val="16"/>
+          <w:szCs w:val="16"/>
+        </w:rPr>
+        <w:t xml:space="preserve"> to proc</w:t>
+      </w:r>
+      <w:r>
+        <w:rPr>
+          <w:rFonts w:ascii="Helvetica" w:hAnsi="Helvetica" w:cs="Arial"/>
+          <w:b w:val="0"/>
+          <w:color w:val="000000" w:themeColor="text1"/>
+          <w:sz w:val="16"/>
+          <w:szCs w:val="16"/>
+        </w:rPr>
+        <w:t xml:space="preserve">ess tweets using public Twitter4j API </w:t>
+      </w:r>
+      <w:r>
+        <w:rPr>
+          <w:rFonts w:ascii="Helvetica" w:hAnsi="Helvetica" w:cs="Arial"/>
+          <w:b w:val="0"/>
+          <w:color w:val="000000" w:themeColor="text1"/>
+          <w:sz w:val="16"/>
+          <w:szCs w:val="16"/>
+        </w:rPr>
+        <w:t xml:space="preserve">stream in </w:t>
+      </w:r>
+      <w:r>
+        <w:rPr>
+          <w:rFonts w:ascii="Helvetica" w:hAnsi="Helvetica" w:cs="Arial"/>
+          <w:color w:val="000000" w:themeColor="text1"/>
+          <w:sz w:val="16"/>
+          <w:szCs w:val="16"/>
+        </w:rPr>
+        <w:t>Apache Storm</w:t>
+      </w:r>
+      <w:r>
+        <w:rPr>
+          <w:rFonts w:ascii="Helvetica" w:hAnsi="Helvetica" w:cs="Arial"/>
+          <w:b w:val="0"/>
+          <w:color w:val="000000" w:themeColor="text1"/>
+          <w:sz w:val="16"/>
+          <w:szCs w:val="16"/>
+        </w:rPr>
+        <w:t xml:space="preserve">. This program calculates the top/trending keywords using topologies such as </w:t>
+      </w:r>
+      <w:r>
+        <w:rPr>
+          <w:rFonts w:ascii="Helvetica" w:hAnsi="Helvetica" w:cs="Arial"/>
+          <w:color w:val="000000" w:themeColor="text1"/>
+          <w:sz w:val="16"/>
+          <w:szCs w:val="16"/>
+        </w:rPr>
+        <w:t>SPOUT, BOLT</w:t>
+      </w:r>
+      <w:r>
+        <w:rPr>
+          <w:rFonts w:ascii="Helvetica" w:hAnsi="Helvetica" w:cs="Arial"/>
+          <w:b w:val="0"/>
+          <w:color w:val="000000" w:themeColor="text1"/>
+          <w:sz w:val="16"/>
+          <w:szCs w:val="16"/>
+        </w:rPr>
+        <w:t xml:space="preserve"> for parsing the tweets</w:t>
+      </w:r>
+      <w:r>
+        <w:rPr>
+          <w:rFonts w:ascii="Helvetica" w:hAnsi="Helvetica" w:cs="Arial"/>
+          <w:b w:val="0"/>
+          <w:color w:val="000000" w:themeColor="text1"/>
+          <w:sz w:val="16"/>
+          <w:szCs w:val="16"/>
+        </w:rPr>
+        <w:t xml:space="preserve"> and counting the keywords</w:t>
+      </w:r>
+      <w:r>
+        <w:rPr>
+          <w:rFonts w:ascii="Helvetica" w:hAnsi="Helvetica" w:cs="Arial"/>
+          <w:b w:val="0"/>
+          <w:color w:val="000000" w:themeColor="text1"/>
+          <w:sz w:val="16"/>
+          <w:szCs w:val="16"/>
+        </w:rPr>
+        <w:t xml:space="preserve">. </w:t>
+      </w:r>
+      <w:r>
+        <w:rPr>
+          <w:rFonts w:ascii="Helvetica" w:hAnsi="Helvetica" w:cs="Arial"/>
+          <w:b w:val="0"/>
+          <w:color w:val="000000" w:themeColor="text1"/>
+          <w:sz w:val="16"/>
+          <w:szCs w:val="16"/>
+        </w:rPr>
+        <w:t xml:space="preserve">Vagrant and VirtualBox were used to implement this in an Ubuntu platform. </w:t>
+      </w:r>
+      <w:r>
+        <w:rPr>
+          <w:rFonts w:ascii="Helvetica" w:hAnsi="Helvetica" w:cs="Arial"/>
+          <w:b w:val="0"/>
+          <w:color w:val="000000" w:themeColor="text1"/>
+          <w:sz w:val="16"/>
+          <w:szCs w:val="16"/>
+        </w:rPr>
+        <w:t xml:space="preserve">This is an application which is a close replica to programs which calculate ‘trending’ in </w:t>
+      </w:r>
+      <w:r>
+        <w:rPr>
+          <w:rFonts w:ascii="Helvetica" w:hAnsi="Helvetica" w:cs="Arial"/>
+          <w:b w:val="0"/>
+          <w:color w:val="000000" w:themeColor="text1"/>
+          <w:sz w:val="16"/>
+          <w:szCs w:val="16"/>
+        </w:rPr>
+        <w:t>similar</w:t>
+      </w:r>
+      <w:r>
+        <w:rPr>
+          <w:rFonts w:ascii="Helvetica" w:hAnsi="Helvetica" w:cs="Arial"/>
+          <w:b w:val="0"/>
+          <w:color w:val="000000" w:themeColor="text1"/>
+          <w:sz w:val="16"/>
+          <w:szCs w:val="16"/>
+        </w:rPr>
+        <w:t xml:space="preserve"> platforms.</w:t>
+      </w:r>
+      <w:r>
+        <w:rPr>
+          <w:rFonts w:ascii="Helvetica" w:hAnsi="Helvetica" w:cs="Arial"/>
+          <w:b w:val="0"/>
+          <w:color w:val="000000" w:themeColor="text1"/>
+          <w:sz w:val="16"/>
+          <w:szCs w:val="16"/>
+        </w:rPr>
+        <w:t xml:space="preserve"> </w:t>
       </w:r>
     </w:p>
     <w:p>
@@ -1735,86 +2679,304 @@
         </w:numPr>
         <w:jc w:val="both"/>
         <w:rPr>
-          <w:rFonts w:asciiTheme="minorHAnsi" w:hAnsiTheme="minorHAnsi"/>
-          <w:b w:val="0"/>
-          <w:color w:val="000000" w:themeColor="text1"/>
-          <w:sz w:val="16"/>
-          <w:szCs w:val="16"/>
-        </w:rPr>
-      </w:pPr>
-      <w:r>
-        <w:rPr>
-          <w:rFonts w:asciiTheme="minorHAnsi" w:hAnsiTheme="minorHAnsi"/>
-          <w:color w:val="000000" w:themeColor="text1"/>
-          <w:sz w:val="16"/>
-          <w:szCs w:val="16"/>
-        </w:rPr>
-        <w:t>Graph Partitioning using Apache Spark and MapReduce</w:t>
+          <w:rFonts w:ascii="Helvetica" w:hAnsi="Helvetica" w:cs="Arial"/>
+          <w:b w:val="0"/>
+          <w:color w:val="000000" w:themeColor="text1"/>
+          <w:sz w:val="16"/>
+          <w:szCs w:val="16"/>
+        </w:rPr>
+      </w:pPr>
+      <w:r>
+        <w:rPr>
+          <w:rFonts w:ascii="Helvetica" w:hAnsi="Helvetica" w:cs="Arial"/>
+          <w:color w:val="000000" w:themeColor="text1"/>
+          <w:sz w:val="16"/>
+          <w:szCs w:val="16"/>
+        </w:rPr>
+        <w:t>K-Means</w:t>
+      </w:r>
+      <w:r>
+        <w:rPr>
+          <w:rFonts w:ascii="Helvetica" w:hAnsi="Helvetica" w:cs="Arial"/>
+          <w:color w:val="000000" w:themeColor="text1"/>
+          <w:sz w:val="16"/>
+          <w:szCs w:val="16"/>
+        </w:rPr>
+        <w:t xml:space="preserve"> Clustering</w:t>
+      </w:r>
+      <w:r>
+        <w:rPr>
+          <w:rFonts w:ascii="Helvetica" w:hAnsi="Helvetica" w:cs="Arial"/>
+          <w:color w:val="000000" w:themeColor="text1"/>
+          <w:sz w:val="16"/>
+          <w:szCs w:val="16"/>
+        </w:rPr>
+        <w:t xml:space="preserve"> in </w:t>
+      </w:r>
+      <w:r>
+        <w:rPr>
+          <w:rFonts w:ascii="Helvetica" w:hAnsi="Helvetica" w:cs="Arial"/>
+          <w:color w:val="000000" w:themeColor="text1"/>
+          <w:sz w:val="16"/>
+          <w:szCs w:val="16"/>
+        </w:rPr>
+        <w:t xml:space="preserve">Java </w:t>
       </w:r>
     </w:p>
     <w:p>
       <w:pPr>
         <w:jc w:val="both"/>
         <w:rPr>
-          <w:rFonts w:asciiTheme="minorHAnsi" w:hAnsiTheme="minorHAnsi"/>
-          <w:b w:val="0"/>
-          <w:i/>
-          <w:color w:val="000000" w:themeColor="text1"/>
-          <w:sz w:val="16"/>
-          <w:szCs w:val="16"/>
-        </w:rPr>
-      </w:pPr>
-      <w:r>
-        <w:rPr>
-          <w:rFonts w:asciiTheme="minorHAnsi" w:hAnsiTheme="minorHAnsi"/>
-          <w:b w:val="0"/>
-          <w:i/>
-          <w:color w:val="000000" w:themeColor="text1"/>
-          <w:sz w:val="16"/>
-          <w:szCs w:val="16"/>
-        </w:rPr>
-        <w:t>Fall’18| University of Texas at Arlington</w:t>
+          <w:rFonts w:ascii="Helvetica" w:hAnsi="Helvetica" w:cs="Arial"/>
+          <w:b w:val="0"/>
+          <w:i/>
+          <w:color w:val="000000" w:themeColor="text1"/>
+          <w:sz w:val="16"/>
+          <w:szCs w:val="16"/>
+        </w:rPr>
+      </w:pPr>
+      <w:r>
+        <w:rPr>
+          <w:rFonts w:ascii="Helvetica" w:hAnsi="Helvetica" w:cs="Arial"/>
+          <w:b w:val="0"/>
+          <w:i/>
+          <w:color w:val="000000" w:themeColor="text1"/>
+          <w:sz w:val="16"/>
+          <w:szCs w:val="16"/>
+        </w:rPr>
+        <w:t>Fall’18</w:t>
+      </w:r>
+      <w:r>
+        <w:rPr>
+          <w:rFonts w:ascii="Helvetica" w:hAnsi="Helvetica" w:cs="Arial"/>
+          <w:b w:val="0"/>
+          <w:i/>
+          <w:color w:val="000000" w:themeColor="text1"/>
+          <w:sz w:val="16"/>
+          <w:szCs w:val="16"/>
+        </w:rPr>
+        <w:t xml:space="preserve"> | </w:t>
+      </w:r>
+      <w:r>
+        <w:rPr>
+          <w:rFonts w:ascii="Helvetica" w:hAnsi="Helvetica" w:cs="Arial"/>
+          <w:b w:val="0"/>
+          <w:i/>
+          <w:color w:val="000000" w:themeColor="text1"/>
+          <w:sz w:val="16"/>
+          <w:szCs w:val="16"/>
+        </w:rPr>
+        <w:t>Individual Project</w:t>
       </w:r>
     </w:p>
     <w:p>
       <w:pPr>
         <w:jc w:val="both"/>
         <w:rPr>
-          <w:rFonts w:asciiTheme="minorHAnsi" w:hAnsiTheme="minorHAnsi"/>
-          <w:b w:val="0"/>
-          <w:color w:val="000000" w:themeColor="text1"/>
-          <w:sz w:val="16"/>
-          <w:szCs w:val="16"/>
-        </w:rPr>
-      </w:pPr>
-      <w:r>
-        <w:rPr>
-          <w:rFonts w:asciiTheme="minorHAnsi" w:hAnsiTheme="minorHAnsi"/>
-          <w:b w:val="0"/>
-          <w:color w:val="000000" w:themeColor="text1"/>
-          <w:sz w:val="16"/>
-          <w:szCs w:val="16"/>
-        </w:rPr>
-        <w:t xml:space="preserve">Built a program in Java and Scala that partitions a graph into K clusters using multi-source BFS (breadth-first search). It selects K random graph vertices, called centroids, and then, assigns the centroid to its unassigned neighbors. These programs reinforce the fact that Spark with Scala runs programs </w:t>
-      </w:r>
-      <w:r>
-        <w:rPr>
-          <w:rFonts w:asciiTheme="minorHAnsi" w:hAnsiTheme="minorHAnsi"/>
-          <w:color w:val="000000" w:themeColor="text1"/>
-          <w:sz w:val="16"/>
-          <w:szCs w:val="16"/>
-        </w:rPr>
-        <w:t>100x faster</w:t>
-      </w:r>
-      <w:r>
-        <w:rPr>
-          <w:rFonts w:asciiTheme="minorHAnsi" w:hAnsiTheme="minorHAnsi"/>
-          <w:b w:val="0"/>
-          <w:color w:val="000000" w:themeColor="text1"/>
-          <w:sz w:val="16"/>
-          <w:szCs w:val="16"/>
-        </w:rPr>
-        <w:t xml:space="preserve"> than MapReduce (Java) since it does the processing in the main memory of the worker nodes and prevents the unnecessary I/O operations with the disks.</w:t>
+          <w:rFonts w:ascii="Helvetica" w:hAnsi="Helvetica" w:cs="Arial"/>
+          <w:b w:val="0"/>
+          <w:color w:val="000000" w:themeColor="text1"/>
+          <w:sz w:val="16"/>
+          <w:szCs w:val="16"/>
+        </w:rPr>
+      </w:pPr>
+      <w:r>
+        <w:rPr>
+          <w:rFonts w:ascii="Helvetica" w:hAnsi="Helvetica" w:cs="Arial"/>
+          <w:color w:val="000000" w:themeColor="text1"/>
+          <w:sz w:val="16"/>
+          <w:szCs w:val="16"/>
+        </w:rPr>
+        <w:t>Java</w:t>
+      </w:r>
+      <w:r>
+        <w:rPr>
+          <w:rFonts w:ascii="Helvetica" w:hAnsi="Helvetica" w:cs="Arial"/>
+          <w:color w:val="000000" w:themeColor="text1"/>
+          <w:sz w:val="16"/>
+          <w:szCs w:val="16"/>
+        </w:rPr>
+        <w:t xml:space="preserve"> </w:t>
+      </w:r>
+      <w:r>
+        <w:rPr>
+          <w:rFonts w:ascii="Helvetica" w:hAnsi="Helvetica" w:cs="Arial"/>
+          <w:b w:val="0"/>
+          <w:color w:val="000000" w:themeColor="text1"/>
+          <w:sz w:val="16"/>
+          <w:szCs w:val="16"/>
+        </w:rPr>
+        <w:t>program</w:t>
+      </w:r>
+      <w:r>
+        <w:rPr>
+          <w:rFonts w:ascii="Helvetica" w:hAnsi="Helvetica" w:cs="Arial"/>
+          <w:b w:val="0"/>
+          <w:color w:val="000000" w:themeColor="text1"/>
+          <w:sz w:val="16"/>
+          <w:szCs w:val="16"/>
+        </w:rPr>
+        <w:t xml:space="preserve"> for c</w:t>
+      </w:r>
+      <w:r>
+        <w:rPr>
+          <w:rFonts w:ascii="Helvetica" w:hAnsi="Helvetica" w:cs="Arial"/>
+          <w:b w:val="0"/>
+          <w:color w:val="000000" w:themeColor="text1"/>
+          <w:sz w:val="16"/>
+          <w:szCs w:val="16"/>
+        </w:rPr>
+        <w:t>entroid clustering using K-means clustering</w:t>
+      </w:r>
+      <w:r>
+        <w:rPr>
+          <w:rFonts w:ascii="Helvetica" w:hAnsi="Helvetica" w:cs="Arial"/>
+          <w:b w:val="0"/>
+          <w:color w:val="000000" w:themeColor="text1"/>
+          <w:sz w:val="16"/>
+          <w:szCs w:val="16"/>
+        </w:rPr>
+        <w:t xml:space="preserve"> was</w:t>
+      </w:r>
+      <w:r>
+        <w:rPr>
+          <w:rFonts w:ascii="Helvetica" w:hAnsi="Helvetica" w:cs="Arial"/>
+          <w:b w:val="0"/>
+          <w:color w:val="000000" w:themeColor="text1"/>
+          <w:sz w:val="16"/>
+          <w:szCs w:val="16"/>
+        </w:rPr>
+        <w:t xml:space="preserve"> </w:t>
+      </w:r>
+      <w:r>
+        <w:rPr>
+          <w:rFonts w:ascii="Helvetica" w:hAnsi="Helvetica" w:cs="Arial"/>
+          <w:b w:val="0"/>
+          <w:color w:val="000000" w:themeColor="text1"/>
+          <w:sz w:val="16"/>
+          <w:szCs w:val="16"/>
+        </w:rPr>
+        <w:t>implemented on</w:t>
+      </w:r>
+      <w:r>
+        <w:rPr>
+          <w:rFonts w:ascii="Helvetica" w:hAnsi="Helvetica" w:cs="Arial"/>
+          <w:b w:val="0"/>
+          <w:color w:val="000000" w:themeColor="text1"/>
+          <w:sz w:val="16"/>
+          <w:szCs w:val="16"/>
+        </w:rPr>
+        <w:t xml:space="preserve"> the Comet cluster </w:t>
+      </w:r>
+      <w:r>
+        <w:rPr>
+          <w:rFonts w:ascii="Helvetica" w:hAnsi="Helvetica" w:cs="Arial"/>
+          <w:b w:val="0"/>
+          <w:color w:val="000000" w:themeColor="text1"/>
+          <w:sz w:val="16"/>
+          <w:szCs w:val="16"/>
+        </w:rPr>
+        <w:t>that</w:t>
+      </w:r>
+      <w:r>
+        <w:rPr>
+          <w:rFonts w:ascii="Helvetica" w:hAnsi="Helvetica" w:cs="Arial"/>
+          <w:b w:val="0"/>
+          <w:color w:val="000000" w:themeColor="text1"/>
+          <w:sz w:val="16"/>
+          <w:szCs w:val="16"/>
+        </w:rPr>
+        <w:t xml:space="preserve"> is a cluster dedicated to </w:t>
+      </w:r>
+      <w:r>
+        <w:rPr>
+          <w:rFonts w:ascii="Helvetica" w:hAnsi="Helvetica" w:cs="Arial"/>
+          <w:b w:val="0"/>
+          <w:color w:val="000000" w:themeColor="text1"/>
+          <w:sz w:val="16"/>
+          <w:szCs w:val="16"/>
+        </w:rPr>
+        <w:t>the</w:t>
+      </w:r>
+      <w:r>
+        <w:rPr>
+          <w:rFonts w:ascii="Helvetica" w:hAnsi="Helvetica" w:cs="Arial"/>
+          <w:b w:val="0"/>
+          <w:color w:val="000000" w:themeColor="text1"/>
+          <w:sz w:val="16"/>
+          <w:szCs w:val="16"/>
+        </w:rPr>
+        <w:t xml:space="preserve"> class by the</w:t>
+      </w:r>
+      <w:r>
+        <w:rPr>
+          <w:rFonts w:ascii="Helvetica" w:hAnsi="Helvetica" w:cs="Arial"/>
+          <w:b w:val="0"/>
+          <w:color w:val="000000" w:themeColor="text1"/>
+          <w:sz w:val="16"/>
+          <w:szCs w:val="16"/>
+        </w:rPr>
+        <w:t xml:space="preserve"> SDSC (San Diego Supercomputer Center).</w:t>
+      </w:r>
+      <w:r>
+        <w:rPr>
+          <w:rFonts w:ascii="Helvetica" w:hAnsi="Helvetica" w:cs="Arial"/>
+          <w:b w:val="0"/>
+          <w:color w:val="000000" w:themeColor="text1"/>
+          <w:sz w:val="16"/>
+          <w:szCs w:val="16"/>
+        </w:rPr>
+        <w:t xml:space="preserve"> </w:t>
+      </w:r>
+      <w:r>
+        <w:rPr>
+          <w:rFonts w:ascii="Helvetica" w:hAnsi="Helvetica" w:cs="Arial"/>
+          <w:b w:val="0"/>
+          <w:color w:val="000000" w:themeColor="text1"/>
+          <w:sz w:val="16"/>
+          <w:szCs w:val="16"/>
+        </w:rPr>
+        <w:t xml:space="preserve">A set of points </w:t>
+      </w:r>
+      <w:r>
+        <w:rPr>
+          <w:rFonts w:ascii="Helvetica" w:hAnsi="Helvetica" w:cs="Arial"/>
+          <w:b w:val="0"/>
+          <w:color w:val="000000" w:themeColor="text1"/>
+          <w:sz w:val="16"/>
+          <w:szCs w:val="16"/>
+        </w:rPr>
+        <w:t>are used to find the closest centers by which a centroid is assigne</w:t>
+      </w:r>
+      <w:r>
+        <w:rPr>
+          <w:rFonts w:ascii="Helvetica" w:hAnsi="Helvetica" w:cs="Arial"/>
+          <w:b w:val="0"/>
+          <w:color w:val="000000" w:themeColor="text1"/>
+          <w:sz w:val="16"/>
+          <w:szCs w:val="16"/>
+        </w:rPr>
+        <w:t>d to each cluster using the Lloy</w:t>
+      </w:r>
+      <w:r>
+        <w:rPr>
+          <w:rFonts w:ascii="Helvetica" w:hAnsi="Helvetica" w:cs="Arial"/>
+          <w:b w:val="0"/>
+          <w:color w:val="000000" w:themeColor="text1"/>
+          <w:sz w:val="16"/>
+          <w:szCs w:val="16"/>
+        </w:rPr>
+        <w:t xml:space="preserve">d’s algorithm. </w:t>
+      </w:r>
+      <w:r>
+        <w:rPr>
+          <w:rFonts w:ascii="Helvetica" w:hAnsi="Helvetica" w:cs="Arial"/>
+          <w:b w:val="0"/>
+          <w:color w:val="000000" w:themeColor="text1"/>
+          <w:sz w:val="16"/>
+          <w:szCs w:val="16"/>
+        </w:rPr>
+        <w:t xml:space="preserve">The goal is to partition a set of points into k clusters of neighboring points. </w:t>
       </w:r>
     </w:p>
     <w:p>
@@ -1826,134 +2988,177 @@
         </w:numPr>
         <w:jc w:val="both"/>
         <w:rPr>
-          <w:rFonts w:asciiTheme="minorHAnsi" w:hAnsiTheme="minorHAnsi"/>
-          <w:b w:val="0"/>
-          <w:color w:val="000000" w:themeColor="text1"/>
-          <w:sz w:val="16"/>
-          <w:szCs w:val="16"/>
-        </w:rPr>
-      </w:pPr>
-      <w:r>
-        <w:rPr>
-          <w:rFonts w:asciiTheme="minorHAnsi" w:hAnsiTheme="minorHAnsi"/>
-          <w:color w:val="000000" w:themeColor="text1"/>
-          <w:sz w:val="16"/>
-          <w:szCs w:val="16"/>
-        </w:rPr>
-        <w:t>Pet Store Information Website</w:t>
+          <w:rFonts w:ascii="Helvetica" w:hAnsi="Helvetica" w:cs="Arial"/>
+          <w:b w:val="0"/>
+          <w:color w:val="000000" w:themeColor="text1"/>
+          <w:sz w:val="16"/>
+          <w:szCs w:val="16"/>
+        </w:rPr>
+      </w:pPr>
+      <w:r>
+        <w:rPr>
+          <w:rFonts w:ascii="Helvetica" w:hAnsi="Helvetica" w:cs="Arial"/>
+          <w:color w:val="000000" w:themeColor="text1"/>
+          <w:sz w:val="16"/>
+          <w:szCs w:val="16"/>
+        </w:rPr>
+        <w:t>Graph Partitioning using Apache Spark</w:t>
+      </w:r>
+      <w:r>
+        <w:rPr>
+          <w:rFonts w:ascii="Helvetica" w:hAnsi="Helvetica" w:cs="Arial"/>
+          <w:color w:val="000000" w:themeColor="text1"/>
+          <w:sz w:val="16"/>
+          <w:szCs w:val="16"/>
+        </w:rPr>
+        <w:t xml:space="preserve"> and MapReduce</w:t>
       </w:r>
     </w:p>
     <w:p>
       <w:pPr>
         <w:jc w:val="both"/>
         <w:rPr>
-          <w:rFonts w:asciiTheme="minorHAnsi" w:hAnsiTheme="minorHAnsi"/>
-          <w:b w:val="0"/>
-          <w:i/>
-          <w:color w:val="000000" w:themeColor="text1"/>
-          <w:sz w:val="16"/>
-          <w:szCs w:val="16"/>
-        </w:rPr>
-      </w:pPr>
-      <w:r>
-        <w:rPr>
-          <w:rFonts w:asciiTheme="minorHAnsi" w:hAnsiTheme="minorHAnsi"/>
-          <w:b w:val="0"/>
-          <w:i/>
-          <w:color w:val="000000" w:themeColor="text1"/>
-          <w:sz w:val="16"/>
-          <w:szCs w:val="16"/>
-        </w:rPr>
-        <w:t>Fall’18| University of Texas at Arlington</w:t>
+          <w:rFonts w:ascii="Helvetica" w:hAnsi="Helvetica" w:cs="Arial"/>
+          <w:b w:val="0"/>
+          <w:i/>
+          <w:color w:val="000000" w:themeColor="text1"/>
+          <w:sz w:val="16"/>
+          <w:szCs w:val="16"/>
+        </w:rPr>
+      </w:pPr>
+      <w:r>
+        <w:rPr>
+          <w:rFonts w:ascii="Helvetica" w:hAnsi="Helvetica" w:cs="Arial"/>
+          <w:b w:val="0"/>
+          <w:i/>
+          <w:color w:val="000000" w:themeColor="text1"/>
+          <w:sz w:val="16"/>
+          <w:szCs w:val="16"/>
+        </w:rPr>
+        <w:t>Fall’18</w:t>
+      </w:r>
+      <w:r>
+        <w:rPr>
+          <w:rFonts w:ascii="Helvetica" w:hAnsi="Helvetica" w:cs="Arial"/>
+          <w:b w:val="0"/>
+          <w:i/>
+          <w:color w:val="000000" w:themeColor="text1"/>
+          <w:sz w:val="16"/>
+          <w:szCs w:val="16"/>
+        </w:rPr>
+        <w:t xml:space="preserve">| </w:t>
+      </w:r>
+      <w:r>
+        <w:rPr>
+          <w:rFonts w:ascii="Helvetica" w:hAnsi="Helvetica" w:cs="Arial"/>
+          <w:b w:val="0"/>
+          <w:i/>
+          <w:color w:val="000000" w:themeColor="text1"/>
+          <w:sz w:val="16"/>
+          <w:szCs w:val="16"/>
+        </w:rPr>
+        <w:t>Individual Project</w:t>
       </w:r>
     </w:p>
     <w:p>
       <w:pPr>
         <w:jc w:val="both"/>
         <w:rPr>
-          <w:rFonts w:asciiTheme="minorHAnsi" w:hAnsiTheme="minorHAnsi"/>
-          <w:b w:val="0"/>
-          <w:color w:val="000000" w:themeColor="text1"/>
-          <w:sz w:val="16"/>
-          <w:szCs w:val="16"/>
-        </w:rPr>
-      </w:pPr>
-      <w:r>
-        <w:rPr>
-          <w:rFonts w:asciiTheme="minorHAnsi" w:hAnsiTheme="minorHAnsi"/>
-          <w:b w:val="0"/>
-          <w:color w:val="000000" w:themeColor="text1"/>
-          <w:sz w:val="16"/>
-          <w:szCs w:val="16"/>
-        </w:rPr>
-        <w:t>Developed</w:t>
-      </w:r>
-      <w:r>
-        <w:rPr>
-          <w:rFonts w:asciiTheme="minorHAnsi" w:hAnsiTheme="minorHAnsi"/>
-          <w:b w:val="0"/>
-          <w:color w:val="000000" w:themeColor="text1"/>
-          <w:sz w:val="16"/>
-          <w:szCs w:val="16"/>
-        </w:rPr>
-        <w:t xml:space="preserve"> a website using</w:t>
-      </w:r>
-      <w:r>
-        <w:rPr>
-          <w:rFonts w:asciiTheme="minorHAnsi" w:hAnsiTheme="minorHAnsi"/>
-          <w:color w:val="000000" w:themeColor="text1"/>
-          <w:sz w:val="16"/>
-          <w:szCs w:val="16"/>
-        </w:rPr>
-        <w:t xml:space="preserve"> CodeIgniter </w:t>
-      </w:r>
-      <w:r>
-        <w:rPr>
-          <w:rFonts w:asciiTheme="minorHAnsi" w:hAnsiTheme="minorHAnsi"/>
-          <w:b w:val="0"/>
-          <w:color w:val="000000" w:themeColor="text1"/>
-          <w:sz w:val="16"/>
-          <w:szCs w:val="16"/>
-        </w:rPr>
-        <w:t>Framework</w:t>
-      </w:r>
-      <w:r>
-        <w:rPr>
-          <w:rFonts w:asciiTheme="minorHAnsi" w:hAnsiTheme="minorHAnsi"/>
-          <w:color w:val="000000" w:themeColor="text1"/>
-          <w:sz w:val="16"/>
-          <w:szCs w:val="16"/>
-        </w:rPr>
-        <w:t xml:space="preserve"> using XAMPP </w:t>
-      </w:r>
-      <w:r>
-        <w:rPr>
-          <w:rFonts w:asciiTheme="minorHAnsi" w:hAnsiTheme="minorHAnsi"/>
-          <w:b w:val="0"/>
-          <w:color w:val="000000" w:themeColor="text1"/>
-          <w:sz w:val="16"/>
-          <w:szCs w:val="16"/>
-        </w:rPr>
-        <w:t>for a localhost.</w:t>
-      </w:r>
-      <w:r>
-        <w:rPr>
-          <w:rFonts w:asciiTheme="minorHAnsi" w:hAnsiTheme="minorHAnsi"/>
-          <w:color w:val="000000" w:themeColor="text1"/>
-          <w:sz w:val="16"/>
-          <w:szCs w:val="16"/>
-        </w:rPr>
-        <w:t xml:space="preserve"> </w:t>
-      </w:r>
-      <w:r>
-        <w:rPr>
-          <w:rFonts w:asciiTheme="minorHAnsi" w:hAnsiTheme="minorHAnsi"/>
-          <w:b w:val="0"/>
-          <w:color w:val="000000" w:themeColor="text1"/>
-          <w:sz w:val="16"/>
-          <w:szCs w:val="16"/>
-        </w:rPr>
-        <w:t xml:space="preserve">Corresponding controllers, models and views were used to implement emailing of new users with their username and password, registration of new users by inserting data into the database, retrieving information about their respective accounts. The website will enable the clients and businesses to have an account and access their pet’s account. </w:t>
+          <w:rFonts w:ascii="Helvetica" w:hAnsi="Helvetica" w:cs="Arial"/>
+          <w:b w:val="0"/>
+          <w:color w:val="000000" w:themeColor="text1"/>
+          <w:sz w:val="16"/>
+          <w:szCs w:val="16"/>
+        </w:rPr>
+      </w:pPr>
+      <w:r>
+        <w:rPr>
+          <w:rFonts w:ascii="Helvetica" w:hAnsi="Helvetica" w:cs="Arial"/>
+          <w:b w:val="0"/>
+          <w:color w:val="000000" w:themeColor="text1"/>
+          <w:sz w:val="16"/>
+          <w:szCs w:val="16"/>
+        </w:rPr>
+        <w:t>Built</w:t>
+      </w:r>
+      <w:r>
+        <w:rPr>
+          <w:rFonts w:ascii="Helvetica" w:hAnsi="Helvetica" w:cs="Arial"/>
+          <w:b w:val="0"/>
+          <w:color w:val="000000" w:themeColor="text1"/>
+          <w:sz w:val="16"/>
+          <w:szCs w:val="16"/>
+        </w:rPr>
+        <w:t xml:space="preserve"> a program </w:t>
+      </w:r>
+      <w:r>
+        <w:rPr>
+          <w:rFonts w:ascii="Helvetica" w:hAnsi="Helvetica" w:cs="Arial"/>
+          <w:b w:val="0"/>
+          <w:color w:val="000000" w:themeColor="text1"/>
+          <w:sz w:val="16"/>
+          <w:szCs w:val="16"/>
+        </w:rPr>
+        <w:t xml:space="preserve">in Java and Scala </w:t>
+      </w:r>
+      <w:r>
+        <w:rPr>
+          <w:rFonts w:ascii="Helvetica" w:hAnsi="Helvetica" w:cs="Arial"/>
+          <w:b w:val="0"/>
+          <w:color w:val="000000" w:themeColor="text1"/>
+          <w:sz w:val="16"/>
+          <w:szCs w:val="16"/>
+        </w:rPr>
+        <w:t xml:space="preserve">that partitions a graph into K clusters using multi-source BFS (breadth-first search). It selects K random graph vertices, called centroids, and then, assigns the centroid to its unassigned neighbors. </w:t>
+      </w:r>
+      <w:r>
+        <w:rPr>
+          <w:rFonts w:ascii="Helvetica" w:hAnsi="Helvetica" w:cs="Arial"/>
+          <w:b w:val="0"/>
+          <w:color w:val="000000" w:themeColor="text1"/>
+          <w:sz w:val="16"/>
+          <w:szCs w:val="16"/>
+        </w:rPr>
+        <w:t>These programs reinforce the fact that Spark</w:t>
+      </w:r>
+      <w:r>
+        <w:rPr>
+          <w:rFonts w:ascii="Helvetica" w:hAnsi="Helvetica" w:cs="Arial"/>
+          <w:b w:val="0"/>
+          <w:color w:val="000000" w:themeColor="text1"/>
+          <w:sz w:val="16"/>
+          <w:szCs w:val="16"/>
+        </w:rPr>
+        <w:t xml:space="preserve"> with Scala</w:t>
+      </w:r>
+      <w:r>
+        <w:rPr>
+          <w:rFonts w:ascii="Helvetica" w:hAnsi="Helvetica" w:cs="Arial"/>
+          <w:b w:val="0"/>
+          <w:color w:val="000000" w:themeColor="text1"/>
+          <w:sz w:val="16"/>
+          <w:szCs w:val="16"/>
+        </w:rPr>
+        <w:t xml:space="preserve"> runs programs </w:t>
+      </w:r>
+      <w:r>
+        <w:rPr>
+          <w:rFonts w:ascii="Helvetica" w:hAnsi="Helvetica" w:cs="Arial"/>
+          <w:color w:val="000000" w:themeColor="text1"/>
+          <w:sz w:val="16"/>
+          <w:szCs w:val="16"/>
+        </w:rPr>
+        <w:t>100x faster</w:t>
+      </w:r>
+      <w:r>
+        <w:rPr>
+          <w:rFonts w:ascii="Helvetica" w:hAnsi="Helvetica" w:cs="Arial"/>
+          <w:b w:val="0"/>
+          <w:color w:val="000000" w:themeColor="text1"/>
+          <w:sz w:val="16"/>
+          <w:szCs w:val="16"/>
+        </w:rPr>
+        <w:t xml:space="preserve"> than MapReduce (Java) since it does the processing in the main memory of the worker nodes and prevents the unnecessary I/O operations with the disks.</w:t>
       </w:r>
     </w:p>
     <w:p>
@@ -1965,105 +3170,134 @@
         </w:numPr>
         <w:jc w:val="both"/>
         <w:rPr>
-          <w:rFonts w:asciiTheme="minorHAnsi" w:hAnsiTheme="minorHAnsi"/>
-          <w:color w:val="000000" w:themeColor="text1"/>
-          <w:sz w:val="16"/>
-          <w:szCs w:val="16"/>
-        </w:rPr>
-      </w:pPr>
-      <w:r>
-        <w:rPr>
-          <w:rFonts w:asciiTheme="minorHAnsi" w:hAnsiTheme="minorHAnsi"/>
-          <w:color w:val="000000" w:themeColor="text1"/>
-          <w:sz w:val="16"/>
-          <w:szCs w:val="16"/>
-        </w:rPr>
-        <w:t>Responsive Website for a Local Business</w:t>
+          <w:rFonts w:ascii="Helvetica" w:hAnsi="Helvetica" w:cs="Arial"/>
+          <w:b w:val="0"/>
+          <w:color w:val="000000" w:themeColor="text1"/>
+          <w:sz w:val="16"/>
+          <w:szCs w:val="16"/>
+        </w:rPr>
+      </w:pPr>
+      <w:r>
+        <w:rPr>
+          <w:rFonts w:ascii="Helvetica" w:hAnsi="Helvetica" w:cs="Arial"/>
+          <w:color w:val="000000" w:themeColor="text1"/>
+          <w:sz w:val="16"/>
+          <w:szCs w:val="16"/>
+        </w:rPr>
+        <w:t>Pet Store Information Website</w:t>
       </w:r>
     </w:p>
     <w:p>
       <w:pPr>
         <w:jc w:val="both"/>
         <w:rPr>
-          <w:rFonts w:asciiTheme="minorHAnsi" w:hAnsiTheme="minorHAnsi"/>
-          <w:color w:val="000000" w:themeColor="text1"/>
-          <w:sz w:val="16"/>
-          <w:szCs w:val="16"/>
-        </w:rPr>
-      </w:pPr>
-      <w:r>
-        <w:rPr>
-          <w:rFonts w:asciiTheme="minorHAnsi" w:hAnsiTheme="minorHAnsi"/>
-          <w:b w:val="0"/>
-          <w:i/>
-          <w:color w:val="000000" w:themeColor="text1"/>
-          <w:sz w:val="16"/>
-          <w:szCs w:val="16"/>
-        </w:rPr>
-        <w:t>Fall’18| Coursera</w:t>
+          <w:rFonts w:ascii="Helvetica" w:hAnsi="Helvetica" w:cs="Arial"/>
+          <w:b w:val="0"/>
+          <w:i/>
+          <w:color w:val="000000" w:themeColor="text1"/>
+          <w:sz w:val="16"/>
+          <w:szCs w:val="16"/>
+        </w:rPr>
+      </w:pPr>
+      <w:r>
+        <w:rPr>
+          <w:rFonts w:ascii="Helvetica" w:hAnsi="Helvetica" w:cs="Arial"/>
+          <w:b w:val="0"/>
+          <w:i/>
+          <w:color w:val="000000" w:themeColor="text1"/>
+          <w:sz w:val="16"/>
+          <w:szCs w:val="16"/>
+        </w:rPr>
+        <w:t>Fall’18</w:t>
+      </w:r>
+      <w:r>
+        <w:rPr>
+          <w:rFonts w:ascii="Helvetica" w:hAnsi="Helvetica" w:cs="Arial"/>
+          <w:b w:val="0"/>
+          <w:i/>
+          <w:color w:val="000000" w:themeColor="text1"/>
+          <w:sz w:val="16"/>
+          <w:szCs w:val="16"/>
+        </w:rPr>
+        <w:t>|</w:t>
+      </w:r>
+      <w:r>
+        <w:rPr>
+          <w:rFonts w:ascii="Helvetica" w:hAnsi="Helvetica" w:cs="Arial"/>
+          <w:b w:val="0"/>
+          <w:i/>
+          <w:color w:val="000000" w:themeColor="text1"/>
+          <w:sz w:val="16"/>
+          <w:szCs w:val="16"/>
+        </w:rPr>
+        <w:t xml:space="preserve"> </w:t>
+      </w:r>
+      <w:r>
+        <w:rPr>
+          <w:rFonts w:ascii="Helvetica" w:hAnsi="Helvetica" w:cs="Arial"/>
+          <w:b w:val="0"/>
+          <w:i/>
+          <w:color w:val="000000" w:themeColor="text1"/>
+          <w:sz w:val="16"/>
+          <w:szCs w:val="16"/>
+        </w:rPr>
+        <w:t>Team Project</w:t>
       </w:r>
     </w:p>
     <w:p>
       <w:pPr>
         <w:jc w:val="both"/>
         <w:rPr>
-          <w:rFonts w:asciiTheme="minorHAnsi" w:hAnsiTheme="minorHAnsi"/>
-          <w:b w:val="0"/>
-          <w:color w:val="000000" w:themeColor="text1"/>
-          <w:sz w:val="16"/>
-          <w:szCs w:val="16"/>
-        </w:rPr>
-      </w:pPr>
-      <w:r>
-        <w:rPr>
-          <w:rFonts w:asciiTheme="minorHAnsi" w:hAnsiTheme="minorHAnsi"/>
-          <w:b w:val="0"/>
-          <w:color w:val="000000" w:themeColor="text1"/>
-          <w:sz w:val="16"/>
-          <w:szCs w:val="16"/>
-        </w:rPr>
-        <w:t xml:space="preserve">Established a responsive website for a restaurant using </w:t>
-      </w:r>
-      <w:r>
-        <w:rPr>
-          <w:rFonts w:asciiTheme="minorHAnsi" w:hAnsiTheme="minorHAnsi"/>
-          <w:color w:val="000000" w:themeColor="text1"/>
-          <w:sz w:val="16"/>
-          <w:szCs w:val="16"/>
-        </w:rPr>
-        <w:t>HTML, CSS</w:t>
-      </w:r>
-      <w:r>
-        <w:rPr>
-          <w:rFonts w:asciiTheme="minorHAnsi" w:hAnsiTheme="minorHAnsi"/>
-          <w:b w:val="0"/>
-          <w:color w:val="000000" w:themeColor="text1"/>
-          <w:sz w:val="16"/>
-          <w:szCs w:val="16"/>
-        </w:rPr>
-        <w:t xml:space="preserve">, </w:t>
-      </w:r>
-      <w:r>
-        <w:rPr>
-          <w:rFonts w:asciiTheme="minorHAnsi" w:hAnsiTheme="minorHAnsi"/>
-          <w:color w:val="000000" w:themeColor="text1"/>
-          <w:sz w:val="16"/>
-          <w:szCs w:val="16"/>
-        </w:rPr>
-        <w:t>Bootstrap 4</w:t>
-      </w:r>
-      <w:r>
-        <w:rPr>
-          <w:rFonts w:asciiTheme="minorHAnsi" w:hAnsiTheme="minorHAnsi"/>
-          <w:color w:val="000000" w:themeColor="text1"/>
-          <w:sz w:val="16"/>
-          <w:szCs w:val="16"/>
-        </w:rPr>
-        <w:t xml:space="preserve"> and Node</w:t>
-      </w:r>
-      <w:r>
-        <w:rPr>
-          <w:rFonts w:asciiTheme="minorHAnsi" w:hAnsiTheme="minorHAnsi"/>
+          <w:rFonts w:ascii="Helvetica" w:hAnsi="Helvetica" w:cs="Arial"/>
+          <w:b w:val="0"/>
+          <w:color w:val="000000" w:themeColor="text1"/>
+          <w:sz w:val="16"/>
+          <w:szCs w:val="16"/>
+        </w:rPr>
+      </w:pPr>
+      <w:r>
+        <w:rPr>
+          <w:rFonts w:ascii="Helvetica" w:hAnsi="Helvetica" w:cs="Arial"/>
+          <w:b w:val="0"/>
+          <w:color w:val="000000" w:themeColor="text1"/>
+          <w:sz w:val="16"/>
+          <w:szCs w:val="16"/>
+        </w:rPr>
+        <w:t>Developed</w:t>
+      </w:r>
+      <w:r>
+        <w:rPr>
+          <w:rFonts w:ascii="Helvetica" w:hAnsi="Helvetica" w:cs="Arial"/>
+          <w:b w:val="0"/>
+          <w:color w:val="000000" w:themeColor="text1"/>
+          <w:sz w:val="16"/>
+          <w:szCs w:val="16"/>
+        </w:rPr>
+        <w:t xml:space="preserve"> a</w:t>
+      </w:r>
+      <w:r>
+        <w:rPr>
+          <w:rFonts w:ascii="Helvetica" w:hAnsi="Helvetica" w:cs="Arial"/>
+          <w:b w:val="0"/>
+          <w:color w:val="000000" w:themeColor="text1"/>
+          <w:sz w:val="16"/>
+          <w:szCs w:val="16"/>
+        </w:rPr>
+        <w:t xml:space="preserve"> website </w:t>
+      </w:r>
+      <w:r>
+        <w:rPr>
+          <w:rFonts w:ascii="Helvetica" w:hAnsi="Helvetica" w:cs="Arial"/>
+          <w:b w:val="0"/>
+          <w:color w:val="000000" w:themeColor="text1"/>
+          <w:sz w:val="16"/>
+          <w:szCs w:val="16"/>
+        </w:rPr>
+        <w:t>using</w:t>
+      </w:r>
+      <w:r>
+        <w:rPr>
+          <w:rFonts w:ascii="Helvetica" w:hAnsi="Helvetica" w:cs="Arial"/>
           <w:color w:val="000000" w:themeColor="text1"/>
           <w:sz w:val="16"/>
           <w:szCs w:val="16"/>
@@ -2072,21 +3306,146 @@
       </w:r>
       <w:r>
         <w:rPr>
-          <w:rFonts w:asciiTheme="minorHAnsi" w:hAnsiTheme="minorHAnsi"/>
-          <w:b w:val="0"/>
-          <w:color w:val="000000" w:themeColor="text1"/>
-          <w:sz w:val="16"/>
-          <w:szCs w:val="16"/>
-        </w:rPr>
-        <w:t>developed in Visual Studio Code. The website consists of interactive forms and the provision for the customers to book a table in advance, information about the menu. Bootstrap helps give the website the boost of interactive forms and pop-ups to provide the user with a new-age experience. NPM packages help the website building easy by giving an auto-update to the browser without refreshing.</w:t>
-      </w:r>
-      <w:bookmarkStart w:id="1" w:name="_GoBack"/>
-      <w:bookmarkEnd w:id="1"/>
+          <w:rFonts w:ascii="Helvetica" w:hAnsi="Helvetica" w:cs="Arial"/>
+          <w:color w:val="000000" w:themeColor="text1"/>
+          <w:sz w:val="16"/>
+          <w:szCs w:val="16"/>
+        </w:rPr>
+        <w:t xml:space="preserve">CodeIgniter </w:t>
+      </w:r>
+      <w:r>
+        <w:rPr>
+          <w:rFonts w:ascii="Helvetica" w:hAnsi="Helvetica" w:cs="Arial"/>
+          <w:b w:val="0"/>
+          <w:color w:val="000000" w:themeColor="text1"/>
+          <w:sz w:val="16"/>
+          <w:szCs w:val="16"/>
+        </w:rPr>
+        <w:t>Framework</w:t>
+      </w:r>
+      <w:r>
+        <w:rPr>
+          <w:rFonts w:ascii="Helvetica" w:hAnsi="Helvetica" w:cs="Arial"/>
+          <w:color w:val="000000" w:themeColor="text1"/>
+          <w:sz w:val="16"/>
+          <w:szCs w:val="16"/>
+        </w:rPr>
+        <w:t xml:space="preserve"> using XAMPP </w:t>
+      </w:r>
+      <w:r>
+        <w:rPr>
+          <w:rFonts w:ascii="Helvetica" w:hAnsi="Helvetica" w:cs="Arial"/>
+          <w:b w:val="0"/>
+          <w:color w:val="000000" w:themeColor="text1"/>
+          <w:sz w:val="16"/>
+          <w:szCs w:val="16"/>
+        </w:rPr>
+        <w:t>for a localhost.</w:t>
+      </w:r>
+      <w:r>
+        <w:rPr>
+          <w:rFonts w:ascii="Helvetica" w:hAnsi="Helvetica" w:cs="Arial"/>
+          <w:color w:val="000000" w:themeColor="text1"/>
+          <w:sz w:val="16"/>
+          <w:szCs w:val="16"/>
+        </w:rPr>
+        <w:t xml:space="preserve"> </w:t>
+      </w:r>
+      <w:r>
+        <w:rPr>
+          <w:rFonts w:ascii="Helvetica" w:hAnsi="Helvetica" w:cs="Arial"/>
+          <w:b w:val="0"/>
+          <w:color w:val="000000" w:themeColor="text1"/>
+          <w:sz w:val="16"/>
+          <w:szCs w:val="16"/>
+        </w:rPr>
+        <w:t>Corresponding controllers, models and views were</w:t>
+      </w:r>
+      <w:r>
+        <w:rPr>
+          <w:rFonts w:ascii="Helvetica" w:hAnsi="Helvetica" w:cs="Arial"/>
+          <w:b w:val="0"/>
+          <w:color w:val="000000" w:themeColor="text1"/>
+          <w:sz w:val="16"/>
+          <w:szCs w:val="16"/>
+        </w:rPr>
+        <w:t xml:space="preserve"> used to implement emailing of new users with their username and password</w:t>
+      </w:r>
+      <w:r>
+        <w:rPr>
+          <w:rFonts w:ascii="Helvetica" w:hAnsi="Helvetica" w:cs="Arial"/>
+          <w:b w:val="0"/>
+          <w:color w:val="000000" w:themeColor="text1"/>
+          <w:sz w:val="16"/>
+          <w:szCs w:val="16"/>
+        </w:rPr>
+        <w:t>, registration of new users by inserting data into the database, retrieving information about their respective accounts</w:t>
+      </w:r>
+      <w:r>
+        <w:rPr>
+          <w:rFonts w:ascii="Helvetica" w:hAnsi="Helvetica" w:cs="Arial"/>
+          <w:b w:val="0"/>
+          <w:color w:val="000000" w:themeColor="text1"/>
+          <w:sz w:val="16"/>
+          <w:szCs w:val="16"/>
+        </w:rPr>
+        <w:t xml:space="preserve">. The website will enable the </w:t>
+      </w:r>
+      <w:r>
+        <w:rPr>
+          <w:rFonts w:ascii="Helvetica" w:hAnsi="Helvetica" w:cs="Arial"/>
+          <w:b w:val="0"/>
+          <w:color w:val="000000" w:themeColor="text1"/>
+          <w:sz w:val="16"/>
+          <w:szCs w:val="16"/>
+        </w:rPr>
+        <w:t>clients and businesses</w:t>
+      </w:r>
+      <w:r>
+        <w:rPr>
+          <w:rFonts w:ascii="Helvetica" w:hAnsi="Helvetica" w:cs="Arial"/>
+          <w:b w:val="0"/>
+          <w:color w:val="000000" w:themeColor="text1"/>
+          <w:sz w:val="16"/>
+          <w:szCs w:val="16"/>
+        </w:rPr>
+        <w:t xml:space="preserve"> </w:t>
+      </w:r>
+      <w:r>
+        <w:rPr>
+          <w:rFonts w:ascii="Helvetica" w:hAnsi="Helvetica" w:cs="Arial"/>
+          <w:b w:val="0"/>
+          <w:color w:val="000000" w:themeColor="text1"/>
+          <w:sz w:val="16"/>
+          <w:szCs w:val="16"/>
+        </w:rPr>
+        <w:t xml:space="preserve">to </w:t>
+      </w:r>
+      <w:r>
+        <w:rPr>
+          <w:rFonts w:ascii="Helvetica" w:hAnsi="Helvetica" w:cs="Arial"/>
+          <w:b w:val="0"/>
+          <w:color w:val="000000" w:themeColor="text1"/>
+          <w:sz w:val="16"/>
+          <w:szCs w:val="16"/>
+        </w:rPr>
+        <w:t>have an account and access their pet’s account.</w:t>
+      </w:r>
+      <w:r>
+        <w:rPr>
+          <w:rFonts w:ascii="Helvetica" w:hAnsi="Helvetica" w:cs="Arial"/>
+          <w:b w:val="0"/>
+          <w:color w:val="000000" w:themeColor="text1"/>
+          <w:sz w:val="16"/>
+          <w:szCs w:val="16"/>
+        </w:rPr>
+        <w:t xml:space="preserve"> </w:t>
+      </w:r>
     </w:p>
     <w:sectPr>
-      <w:headerReference w:type="default" r:id="rId11"/>
+      <w:headerReference w:type="default" r:id="rId9"/>
       <w:pgSz w:w="12240" w:h="15840"/>
-      <w:pgMar w:top="720" w:right="720" w:bottom="720" w:left="720" w:header="0" w:footer="0" w:gutter="0"/>
+      <w:pgMar w:top="576" w:right="720" w:bottom="720" w:left="720" w:header="0" w:footer="0" w:gutter="0"/>
       <w:cols w:space="720"/>
       <w:docGrid w:linePitch="437"/>
     </w:sectPr>
@@ -3833,7 +5192,7 @@
   <w:style w:type="paragraph" w:default="1" w:styleId="Normal">
     <w:name w:val="Normal"/>
     <w:qFormat/>
-    <w:rsid w:val="00D83210"/>
+    <w:rsid w:val="00AE4E45"/>
   </w:style>
   <w:style w:type="character" w:default="1" w:styleId="DefaultParagraphFont">
     <w:name w:val="Default Paragraph Font"/>
@@ -4207,7 +5566,7 @@
 </file>
 
 <file path=customXml/itemProps1.xml><?xml version="1.0" encoding="utf-8"?>
-<ds:datastoreItem xmlns:ds="http://schemas.openxmlformats.org/officeDocument/2006/customXml" ds:itemID="{DEC51DC5-5B2A-9048-801A-F2984D5A7137}">
+<ds:datastoreItem xmlns:ds="http://schemas.openxmlformats.org/officeDocument/2006/customXml" ds:itemID="{C4354F31-FF0D-A449-A5B6-6F30DA0C40D4}">
   <ds:schemaRefs>
     <ds:schemaRef ds:uri="http://schemas.openxmlformats.org/officeDocument/2006/bibliography"/>
   </ds:schemaRefs>

</xml_diff>